<commit_message>
Agregados conceptos a las bases teoricas.
</commit_message>
<xml_diff>
--- a/Capitulo 2.docx
+++ b/Capitulo 2.docx
@@ -1119,31 +1119,11 @@
         <w:jc w:val="both"/>
         <w:rPr>
           <w:rFonts w:ascii="Arial" w:hAnsi="Arial" w:cs="Arial"/>
-          <w:sz w:val="24"/>
-          <w:szCs w:val="24"/>
-        </w:rPr>
-      </w:pPr>
-    </w:p>
-    <w:p>
-      <w:pPr>
-        <w:spacing w:line="360" w:lineRule="auto"/>
-        <w:jc w:val="both"/>
-        <w:rPr>
-          <w:rFonts w:ascii="Arial" w:hAnsi="Arial" w:cs="Arial"/>
-          <w:b/>
-          <w:sz w:val="24"/>
-          <w:szCs w:val="24"/>
-        </w:rPr>
-      </w:pPr>
-      <w:r>
-        <w:rPr>
-          <w:rFonts w:ascii="Arial" w:hAnsi="Arial" w:cs="Arial"/>
-          <w:b/>
-          <w:sz w:val="24"/>
-          <w:szCs w:val="24"/>
-        </w:rPr>
-        <w:t>2.2.1 Plataforma informática</w:t>
-      </w:r>
+          <w:b/>
+          <w:sz w:val="24"/>
+          <w:szCs w:val="24"/>
+        </w:rPr>
+      </w:pPr>
     </w:p>
     <w:p>
       <w:pPr>
@@ -1258,7 +1238,16 @@
           <w:sz w:val="24"/>
           <w:szCs w:val="24"/>
         </w:rPr>
-        <w:t>2.2.2 Sistema de información</w:t>
+        <w:t>2.2.1.1</w:t>
+      </w:r>
+      <w:r>
+        <w:rPr>
+          <w:rFonts w:ascii="Arial" w:hAnsi="Arial" w:cs="Arial"/>
+          <w:b/>
+          <w:sz w:val="24"/>
+          <w:szCs w:val="24"/>
+        </w:rPr>
+        <w:t xml:space="preserve"> Sistema de información</w:t>
       </w:r>
     </w:p>
     <w:p>
@@ -1395,29 +1384,166 @@
         <w:jc w:val="both"/>
         <w:rPr>
           <w:rFonts w:ascii="Arial" w:hAnsi="Arial" w:cs="Arial"/>
-          <w:b/>
-          <w:sz w:val="24"/>
-          <w:szCs w:val="24"/>
-        </w:rPr>
-      </w:pPr>
-    </w:p>
-    <w:p>
-      <w:pPr>
-        <w:spacing w:line="360" w:lineRule="auto"/>
-        <w:jc w:val="both"/>
-        <w:rPr>
-          <w:rFonts w:ascii="Arial" w:hAnsi="Arial" w:cs="Arial"/>
-          <w:b/>
-          <w:sz w:val="24"/>
-          <w:szCs w:val="24"/>
-        </w:rPr>
-      </w:pPr>
-      <w:r>
-        <w:rPr>
-          <w:rFonts w:ascii="Arial" w:hAnsi="Arial" w:cs="Arial"/>
-          <w:b/>
-          <w:sz w:val="24"/>
-          <w:szCs w:val="24"/>
+          <w:sz w:val="24"/>
+          <w:szCs w:val="24"/>
+        </w:rPr>
+      </w:pPr>
+    </w:p>
+    <w:p>
+      <w:pPr>
+        <w:spacing w:line="360" w:lineRule="auto"/>
+        <w:jc w:val="both"/>
+        <w:rPr>
+          <w:rFonts w:ascii="Arial" w:hAnsi="Arial" w:cs="Arial"/>
+          <w:b/>
+          <w:sz w:val="24"/>
+          <w:szCs w:val="24"/>
+        </w:rPr>
+      </w:pPr>
+      <w:r>
+        <w:rPr>
+          <w:rFonts w:ascii="Arial" w:hAnsi="Arial" w:cs="Arial"/>
+          <w:b/>
+          <w:sz w:val="24"/>
+          <w:szCs w:val="24"/>
+        </w:rPr>
+        <w:t>2.2.2</w:t>
+      </w:r>
+      <w:r>
+        <w:rPr>
+          <w:rFonts w:ascii="Arial" w:hAnsi="Arial" w:cs="Arial"/>
+          <w:b/>
+          <w:sz w:val="24"/>
+          <w:szCs w:val="24"/>
+        </w:rPr>
+        <w:t xml:space="preserve"> Plataforma </w:t>
+      </w:r>
+      <w:r>
+        <w:rPr>
+          <w:rFonts w:ascii="Arial" w:hAnsi="Arial" w:cs="Arial"/>
+          <w:b/>
+          <w:sz w:val="24"/>
+          <w:szCs w:val="24"/>
+        </w:rPr>
+        <w:t>Web</w:t>
+      </w:r>
+    </w:p>
+    <w:p>
+      <w:pPr>
+        <w:spacing w:line="360" w:lineRule="auto"/>
+        <w:jc w:val="both"/>
+        <w:rPr>
+          <w:rFonts w:ascii="Arial" w:hAnsi="Arial" w:cs="Arial"/>
+          <w:sz w:val="24"/>
+          <w:szCs w:val="24"/>
+        </w:rPr>
+      </w:pPr>
+      <w:r>
+        <w:rPr>
+          <w:rFonts w:ascii="Arial" w:hAnsi="Arial" w:cs="Arial"/>
+          <w:b/>
+          <w:sz w:val="24"/>
+          <w:szCs w:val="24"/>
+        </w:rPr>
+        <w:tab/>
+      </w:r>
+      <w:r>
+        <w:rPr>
+          <w:rFonts w:ascii="Arial" w:hAnsi="Arial" w:cs="Arial"/>
+          <w:sz w:val="24"/>
+          <w:szCs w:val="24"/>
+        </w:rPr>
+        <w:t xml:space="preserve">Según </w:t>
+      </w:r>
+      <w:r>
+        <w:rPr>
+          <w:rFonts w:ascii="Arial" w:hAnsi="Arial" w:cs="Arial"/>
+          <w:sz w:val="24"/>
+          <w:szCs w:val="24"/>
+        </w:rPr>
+        <w:t>Camacho (2015, p.7</w:t>
+      </w:r>
+      <w:r>
+        <w:rPr>
+          <w:rFonts w:ascii="Arial" w:hAnsi="Arial" w:cs="Arial"/>
+          <w:sz w:val="24"/>
+          <w:szCs w:val="24"/>
+        </w:rPr>
+        <w:t>) “</w:t>
+      </w:r>
+      <w:r>
+        <w:rPr>
+          <w:rFonts w:ascii="Arial" w:hAnsi="Arial" w:cs="Arial"/>
+          <w:sz w:val="24"/>
+          <w:szCs w:val="24"/>
+        </w:rPr>
+        <w:t>Es una colección de tecnologías web sobre la cual funciona un aplicativo que procesa contenido público determinado</w:t>
+      </w:r>
+      <w:r>
+        <w:rPr>
+          <w:rFonts w:ascii="Arial" w:hAnsi="Arial" w:cs="Arial"/>
+          <w:sz w:val="24"/>
+          <w:szCs w:val="24"/>
+        </w:rPr>
+        <w:t xml:space="preserve"> </w:t>
+      </w:r>
+    </w:p>
+    <w:p>
+      <w:pPr>
+        <w:spacing w:line="360" w:lineRule="auto"/>
+        <w:jc w:val="both"/>
+        <w:rPr>
+          <w:rFonts w:ascii="Arial" w:hAnsi="Arial" w:cs="Arial"/>
+          <w:b/>
+          <w:sz w:val="24"/>
+          <w:szCs w:val="24"/>
+        </w:rPr>
+      </w:pPr>
+      <w:r>
+        <w:rPr>
+          <w:rFonts w:ascii="Arial" w:hAnsi="Arial" w:cs="Arial"/>
+          <w:b/>
+          <w:sz w:val="24"/>
+          <w:szCs w:val="24"/>
+        </w:rPr>
+        <w:t>…</w:t>
+      </w:r>
+      <w:proofErr w:type="spellStart"/>
+      <w:r>
+        <w:rPr>
+          <w:rFonts w:ascii="Arial" w:hAnsi="Arial" w:cs="Arial"/>
+          <w:b/>
+          <w:sz w:val="24"/>
+          <w:szCs w:val="24"/>
+        </w:rPr>
+        <w:t>Opinion</w:t>
+      </w:r>
+      <w:proofErr w:type="spellEnd"/>
+      <w:r>
+        <w:rPr>
+          <w:rFonts w:ascii="Arial" w:hAnsi="Arial" w:cs="Arial"/>
+          <w:b/>
+          <w:sz w:val="24"/>
+          <w:szCs w:val="24"/>
+        </w:rPr>
+        <w:t>…</w:t>
+      </w:r>
+    </w:p>
+    <w:p>
+      <w:pPr>
+        <w:spacing w:line="360" w:lineRule="auto"/>
+        <w:jc w:val="both"/>
+        <w:rPr>
+          <w:rFonts w:ascii="Arial" w:hAnsi="Arial" w:cs="Arial"/>
+          <w:b/>
+          <w:sz w:val="24"/>
+        </w:rPr>
+      </w:pPr>
+      <w:r>
+        <w:rPr>
+          <w:rFonts w:ascii="Arial" w:hAnsi="Arial" w:cs="Arial"/>
+          <w:b/>
+          <w:sz w:val="24"/>
         </w:rPr>
         <w:t>2.2.3</w:t>
       </w:r>
@@ -1426,6 +1552,266 @@
           <w:rFonts w:ascii="Arial" w:hAnsi="Arial" w:cs="Arial"/>
           <w:b/>
           <w:sz w:val="24"/>
+        </w:rPr>
+        <w:t xml:space="preserve">. Tecnologías Web </w:t>
+      </w:r>
+    </w:p>
+    <w:p>
+      <w:pPr>
+        <w:spacing w:line="360" w:lineRule="auto"/>
+        <w:ind w:firstLine="708"/>
+        <w:jc w:val="both"/>
+        <w:rPr>
+          <w:rFonts w:ascii="Arial" w:hAnsi="Arial" w:cs="Arial"/>
+          <w:sz w:val="24"/>
+        </w:rPr>
+      </w:pPr>
+      <w:r>
+        <w:rPr>
+          <w:rFonts w:ascii="Arial" w:hAnsi="Arial" w:cs="Arial"/>
+          <w:sz w:val="24"/>
+        </w:rPr>
+        <w:t>Según Capdevila (2007</w:t>
+      </w:r>
+      <w:r>
+        <w:rPr>
+          <w:rFonts w:ascii="Arial" w:hAnsi="Arial" w:cs="Arial"/>
+          <w:sz w:val="24"/>
+        </w:rPr>
+        <w:t>, p.1</w:t>
+      </w:r>
+      <w:r>
+        <w:rPr>
+          <w:rFonts w:ascii="Arial" w:hAnsi="Arial" w:cs="Arial"/>
+          <w:sz w:val="24"/>
+        </w:rPr>
+        <w:t>), “</w:t>
+      </w:r>
+      <w:r>
+        <w:rPr>
+          <w:rFonts w:ascii="Arial" w:hAnsi="Arial" w:cs="Arial"/>
+          <w:sz w:val="24"/>
+        </w:rPr>
+        <w:t>Las tecnologías web sirven para acceder a los recursos de conocimiento disponibles en internet o en las intranets utilizando un navegador. Están muy extendidas por muchas razones: facilitan el desarrollo de sistemas de Gestión del Conocimiento (en lo adelante GC), su flexibilidad en términos de escalabilidad, es decir, a la hora de expandir el sistema; su sencillez de uso y que imitan la forma de relacionarse de las personas, al poner a disposición de todo el conocimiento de los demás, por encima de jerarquías, barreras formales u otras cuestiones. Estas tecnologías pueden llegar a proporcionar recursos estratégicos, pero, evidentemente, no por la tecnología en sí misma, que está disponible ampliamente, sino por lo fácil que es personalizarla y construir con ella sistemas de</w:t>
+      </w:r>
+      <w:r>
+        <w:rPr>
+          <w:rFonts w:ascii="Arial" w:hAnsi="Arial" w:cs="Arial"/>
+          <w:sz w:val="24"/>
+        </w:rPr>
+        <w:t xml:space="preserve"> GC propietarios de la empresa”</w:t>
+      </w:r>
+    </w:p>
+    <w:p>
+      <w:pPr>
+        <w:spacing w:line="360" w:lineRule="auto"/>
+        <w:jc w:val="both"/>
+        <w:rPr>
+          <w:rFonts w:ascii="Arial" w:hAnsi="Arial" w:cs="Arial"/>
+          <w:b/>
+          <w:sz w:val="24"/>
+          <w:szCs w:val="24"/>
+        </w:rPr>
+      </w:pPr>
+      <w:r>
+        <w:rPr>
+          <w:rFonts w:ascii="Arial" w:hAnsi="Arial" w:cs="Arial"/>
+          <w:b/>
+          <w:sz w:val="24"/>
+          <w:szCs w:val="24"/>
+        </w:rPr>
+        <w:t>…</w:t>
+      </w:r>
+      <w:proofErr w:type="spellStart"/>
+      <w:r>
+        <w:rPr>
+          <w:rFonts w:ascii="Arial" w:hAnsi="Arial" w:cs="Arial"/>
+          <w:b/>
+          <w:sz w:val="24"/>
+          <w:szCs w:val="24"/>
+        </w:rPr>
+        <w:t>Opinion</w:t>
+      </w:r>
+      <w:proofErr w:type="spellEnd"/>
+      <w:r>
+        <w:rPr>
+          <w:rFonts w:ascii="Arial" w:hAnsi="Arial" w:cs="Arial"/>
+          <w:b/>
+          <w:sz w:val="24"/>
+          <w:szCs w:val="24"/>
+        </w:rPr>
+        <w:t>…</w:t>
+      </w:r>
+    </w:p>
+    <w:p>
+      <w:pPr>
+        <w:spacing w:line="360" w:lineRule="auto"/>
+        <w:jc w:val="both"/>
+        <w:rPr>
+          <w:rFonts w:ascii="Arial" w:hAnsi="Arial" w:cs="Arial"/>
+          <w:sz w:val="28"/>
+          <w:szCs w:val="24"/>
+        </w:rPr>
+      </w:pPr>
+    </w:p>
+    <w:p>
+      <w:pPr>
+        <w:spacing w:line="360" w:lineRule="auto"/>
+        <w:jc w:val="both"/>
+        <w:rPr>
+          <w:rFonts w:ascii="Arial" w:hAnsi="Arial" w:cs="Arial"/>
+          <w:b/>
+          <w:sz w:val="24"/>
+          <w:szCs w:val="24"/>
+          <w:shd w:val="clear" w:color="auto" w:fill="FFFFFF"/>
+        </w:rPr>
+      </w:pPr>
+      <w:r>
+        <w:rPr>
+          <w:rFonts w:ascii="Arial" w:hAnsi="Arial" w:cs="Arial"/>
+          <w:b/>
+          <w:sz w:val="24"/>
+          <w:szCs w:val="24"/>
+          <w:shd w:val="clear" w:color="auto" w:fill="FFFFFF"/>
+        </w:rPr>
+        <w:t>2.2.4</w:t>
+      </w:r>
+      <w:r>
+        <w:rPr>
+          <w:rFonts w:ascii="Arial" w:hAnsi="Arial" w:cs="Arial"/>
+          <w:b/>
+          <w:sz w:val="24"/>
+          <w:szCs w:val="24"/>
+          <w:shd w:val="clear" w:color="auto" w:fill="FFFFFF"/>
+        </w:rPr>
+        <w:t xml:space="preserve"> Ambiente Web</w:t>
+      </w:r>
+    </w:p>
+    <w:p>
+      <w:pPr>
+        <w:spacing w:line="360" w:lineRule="auto"/>
+        <w:jc w:val="both"/>
+        <w:rPr>
+          <w:rFonts w:ascii="Arial" w:hAnsi="Arial" w:cs="Arial"/>
+          <w:sz w:val="24"/>
+          <w:szCs w:val="24"/>
+          <w:shd w:val="clear" w:color="auto" w:fill="FFFFFF"/>
+        </w:rPr>
+      </w:pPr>
+      <w:r>
+        <w:rPr>
+          <w:rFonts w:ascii="Arial" w:hAnsi="Arial" w:cs="Arial"/>
+          <w:b/>
+          <w:sz w:val="24"/>
+          <w:szCs w:val="24"/>
+          <w:shd w:val="clear" w:color="auto" w:fill="FFFFFF"/>
+        </w:rPr>
+        <w:tab/>
+      </w:r>
+      <w:r>
+        <w:rPr>
+          <w:rFonts w:ascii="Arial" w:hAnsi="Arial" w:cs="Arial"/>
+          <w:sz w:val="24"/>
+          <w:szCs w:val="24"/>
+          <w:shd w:val="clear" w:color="auto" w:fill="FFFFFF"/>
+        </w:rPr>
+        <w:t>Según Bravo y Duque (</w:t>
+      </w:r>
+      <w:r>
+        <w:rPr>
+          <w:rFonts w:ascii="Arial" w:hAnsi="Arial" w:cs="Arial"/>
+          <w:sz w:val="24"/>
+          <w:szCs w:val="24"/>
+          <w:shd w:val="clear" w:color="auto" w:fill="FFFFFF"/>
+        </w:rPr>
+        <w:t>2005, p.</w:t>
+      </w:r>
+      <w:r>
+        <w:rPr>
+          <w:rFonts w:ascii="Arial" w:hAnsi="Arial" w:cs="Arial"/>
+          <w:sz w:val="24"/>
+          <w:szCs w:val="24"/>
+          <w:shd w:val="clear" w:color="auto" w:fill="FFFFFF"/>
+        </w:rPr>
+        <w:t xml:space="preserve">131) Definen al ambiente web como un medio o plataforma que permite la explotación de conocimientos, información y comunicación, el desarrollo de aplicaciones web por medio de las diferentes tecnologías y lenguajes de programación; brindándole al usuario la oportunidad de </w:t>
+      </w:r>
+      <w:r>
+        <w:rPr>
+          <w:rFonts w:ascii="Arial" w:hAnsi="Arial" w:cs="Arial"/>
+          <w:sz w:val="24"/>
+          <w:szCs w:val="24"/>
+          <w:shd w:val="clear" w:color="auto" w:fill="FFFFFF"/>
+        </w:rPr>
+        <w:lastRenderedPageBreak/>
+        <w:t>tener una herramienta interactiva que le facilite el desarrollo de trabajos, actividades y procesos.</w:t>
+      </w:r>
+    </w:p>
+    <w:p>
+      <w:pPr>
+        <w:spacing w:line="360" w:lineRule="auto"/>
+        <w:jc w:val="both"/>
+        <w:rPr>
+          <w:rFonts w:ascii="Arial" w:hAnsi="Arial" w:cs="Arial"/>
+          <w:b/>
+          <w:sz w:val="24"/>
+          <w:szCs w:val="24"/>
+        </w:rPr>
+      </w:pPr>
+      <w:r>
+        <w:rPr>
+          <w:rFonts w:ascii="Arial" w:hAnsi="Arial" w:cs="Arial"/>
+          <w:b/>
+          <w:sz w:val="24"/>
+          <w:szCs w:val="24"/>
+        </w:rPr>
+        <w:t>…</w:t>
+      </w:r>
+      <w:proofErr w:type="spellStart"/>
+      <w:r>
+        <w:rPr>
+          <w:rFonts w:ascii="Arial" w:hAnsi="Arial" w:cs="Arial"/>
+          <w:b/>
+          <w:sz w:val="24"/>
+          <w:szCs w:val="24"/>
+        </w:rPr>
+        <w:t>Opinion</w:t>
+      </w:r>
+      <w:proofErr w:type="spellEnd"/>
+      <w:r>
+        <w:rPr>
+          <w:rFonts w:ascii="Arial" w:hAnsi="Arial" w:cs="Arial"/>
+          <w:b/>
+          <w:sz w:val="24"/>
+          <w:szCs w:val="24"/>
+        </w:rPr>
+        <w:t>…</w:t>
+      </w:r>
+    </w:p>
+    <w:p>
+      <w:pPr>
+        <w:spacing w:line="360" w:lineRule="auto"/>
+        <w:jc w:val="both"/>
+        <w:rPr>
+          <w:rFonts w:ascii="Arial" w:hAnsi="Arial" w:cs="Arial"/>
+          <w:b/>
+          <w:sz w:val="24"/>
+          <w:szCs w:val="24"/>
+        </w:rPr>
+      </w:pPr>
+      <w:r>
+        <w:rPr>
+          <w:rFonts w:ascii="Arial" w:hAnsi="Arial" w:cs="Arial"/>
+          <w:b/>
+          <w:sz w:val="24"/>
+          <w:szCs w:val="24"/>
+        </w:rPr>
+        <w:t>2.2.5</w:t>
+      </w:r>
+      <w:r>
+        <w:rPr>
+          <w:rFonts w:ascii="Arial" w:hAnsi="Arial" w:cs="Arial"/>
+          <w:b/>
+          <w:sz w:val="24"/>
           <w:szCs w:val="24"/>
         </w:rPr>
         <w:t xml:space="preserve"> Aplicación Web</w:t>
@@ -1550,22 +1936,37 @@
     <w:p>
       <w:pPr>
         <w:spacing w:line="360" w:lineRule="auto"/>
-        <w:jc w:val="both"/>
-        <w:rPr>
-          <w:rFonts w:ascii="Arial" w:hAnsi="Arial" w:cs="Arial"/>
-          <w:sz w:val="28"/>
-          <w:szCs w:val="24"/>
-        </w:rPr>
-      </w:pPr>
-      <w:r>
-        <w:rPr>
-          <w:rFonts w:ascii="Arial" w:hAnsi="Arial" w:cs="Arial"/>
-          <w:b/>
-          <w:sz w:val="28"/>
-          <w:szCs w:val="24"/>
-        </w:rPr>
-        <w:tab/>
-      </w:r>
+        <w:ind w:firstLine="708"/>
+        <w:rPr>
+          <w:rFonts w:ascii="Arial" w:hAnsi="Arial" w:cs="Arial"/>
+          <w:sz w:val="24"/>
+        </w:rPr>
+      </w:pPr>
+      <w:r>
+        <w:rPr>
+          <w:rFonts w:ascii="Arial" w:hAnsi="Arial" w:cs="Arial"/>
+        </w:rPr>
+        <w:t>S</w:t>
+      </w:r>
+      <w:r>
+        <w:rPr>
+          <w:rFonts w:ascii="Arial" w:hAnsi="Arial" w:cs="Arial"/>
+          <w:sz w:val="24"/>
+        </w:rPr>
+        <w:t xml:space="preserve">egún E. Scoane (2005), es un programa especializado diseñado para ejecutarse dentro de un navegador web. Por ello se emplea tecnologías de tres capas, basándose en una arquitectura cliente-servidor. </w:t>
+      </w:r>
+    </w:p>
+    <w:p>
+      <w:pPr>
+        <w:spacing w:line="360" w:lineRule="auto"/>
+        <w:ind w:firstLine="708"/>
+        <w:jc w:val="both"/>
+        <w:rPr>
+          <w:rFonts w:ascii="Arial" w:hAnsi="Arial" w:cs="Arial"/>
+          <w:sz w:val="24"/>
+          <w:szCs w:val="24"/>
+        </w:rPr>
+      </w:pPr>
       <w:r>
         <w:rPr>
           <w:rFonts w:ascii="Arial" w:hAnsi="Arial" w:cs="Arial"/>
@@ -1578,102 +1979,439 @@
     <w:p>
       <w:pPr>
         <w:spacing w:line="360" w:lineRule="auto"/>
-        <w:jc w:val="both"/>
-        <w:rPr>
-          <w:rFonts w:ascii="Arial" w:hAnsi="Arial" w:cs="Arial"/>
-          <w:sz w:val="24"/>
-          <w:szCs w:val="24"/>
-        </w:rPr>
-      </w:pPr>
-    </w:p>
-    <w:p>
-      <w:pPr>
-        <w:spacing w:line="360" w:lineRule="auto"/>
-        <w:jc w:val="center"/>
-        <w:rPr>
-          <w:rFonts w:ascii="Arial" w:hAnsi="Arial" w:cs="Arial"/>
-          <w:sz w:val="24"/>
-          <w:szCs w:val="24"/>
-        </w:rPr>
-      </w:pPr>
-      <w:r>
-        <w:rPr>
-          <w:rFonts w:ascii="Arial" w:hAnsi="Arial" w:cs="Arial"/>
-          <w:sz w:val="24"/>
-          <w:szCs w:val="24"/>
-        </w:rPr>
-        <w:t xml:space="preserve">……Faltan definiciones que están en </w:t>
-      </w:r>
+        <w:ind w:firstLine="708"/>
+        <w:rPr>
+          <w:rFonts w:ascii="Arial" w:hAnsi="Arial" w:cs="Arial"/>
+          <w:sz w:val="24"/>
+        </w:rPr>
+      </w:pPr>
+    </w:p>
+    <w:p>
+      <w:pPr>
+        <w:spacing w:line="360" w:lineRule="auto"/>
+        <w:rPr>
+          <w:rFonts w:ascii="Arial" w:hAnsi="Arial" w:cs="Arial"/>
+          <w:b/>
+          <w:sz w:val="24"/>
+        </w:rPr>
+      </w:pPr>
+      <w:r>
+        <w:rPr>
+          <w:rFonts w:ascii="Arial" w:hAnsi="Arial" w:cs="Arial"/>
+          <w:b/>
+          <w:sz w:val="24"/>
+        </w:rPr>
+        <w:t>2.2.5</w:t>
+      </w:r>
+      <w:r>
+        <w:rPr>
+          <w:rFonts w:ascii="Arial" w:hAnsi="Arial" w:cs="Arial"/>
+          <w:b/>
+          <w:sz w:val="24"/>
+        </w:rPr>
+        <w:t>.1 Capas de una aplicación web</w:t>
+      </w:r>
+    </w:p>
+    <w:p>
+      <w:pPr>
+        <w:spacing w:line="360" w:lineRule="auto"/>
+        <w:ind w:firstLine="708"/>
+        <w:jc w:val="both"/>
+        <w:rPr>
+          <w:rFonts w:ascii="Arial" w:hAnsi="Arial" w:cs="Arial"/>
+          <w:sz w:val="24"/>
+        </w:rPr>
+      </w:pPr>
+      <w:r>
+        <w:rPr>
+          <w:rFonts w:ascii="Arial" w:hAnsi="Arial" w:cs="Arial"/>
+          <w:sz w:val="24"/>
+        </w:rPr>
+        <w:t>E. Scoane (2005)</w:t>
+      </w:r>
+      <w:r>
+        <w:rPr>
+          <w:rFonts w:ascii="Arial" w:hAnsi="Arial" w:cs="Arial"/>
+          <w:sz w:val="24"/>
+        </w:rPr>
+        <w:t xml:space="preserve"> define</w:t>
+      </w:r>
+      <w:r>
+        <w:rPr>
+          <w:rFonts w:ascii="Arial" w:hAnsi="Arial" w:cs="Arial"/>
+          <w:sz w:val="24"/>
+        </w:rPr>
+        <w:t xml:space="preserve"> las ca</w:t>
+      </w:r>
+      <w:r>
+        <w:rPr>
+          <w:rFonts w:ascii="Arial" w:hAnsi="Arial" w:cs="Arial"/>
+          <w:sz w:val="24"/>
+        </w:rPr>
+        <w:t>pas de una aplicación web</w:t>
+      </w:r>
+      <w:r>
+        <w:rPr>
+          <w:rFonts w:ascii="Arial" w:hAnsi="Arial" w:cs="Arial"/>
+          <w:sz w:val="24"/>
+        </w:rPr>
+        <w:t xml:space="preserve"> de esta forma</w:t>
+      </w:r>
+      <w:r>
+        <w:rPr>
+          <w:rFonts w:ascii="Arial" w:hAnsi="Arial" w:cs="Arial"/>
+          <w:sz w:val="24"/>
+        </w:rPr>
+        <w:t>:</w:t>
+      </w:r>
+      <w:r>
+        <w:rPr>
+          <w:rFonts w:ascii="Arial" w:hAnsi="Arial" w:cs="Arial"/>
+          <w:sz w:val="24"/>
+        </w:rPr>
+        <w:t xml:space="preserve"> </w:t>
+      </w:r>
+    </w:p>
+    <w:p>
+      <w:pPr>
+        <w:spacing w:line="360" w:lineRule="auto"/>
+        <w:ind w:firstLine="708"/>
+        <w:jc w:val="both"/>
+        <w:rPr>
+          <w:rFonts w:ascii="Arial" w:hAnsi="Arial" w:cs="Arial"/>
+          <w:sz w:val="24"/>
+        </w:rPr>
+      </w:pPr>
+      <w:r>
+        <w:rPr>
+          <w:rFonts w:ascii="Arial" w:hAnsi="Arial" w:cs="Arial"/>
+          <w:b/>
+          <w:sz w:val="24"/>
+        </w:rPr>
+        <w:t>La primera capa:</w:t>
+      </w:r>
+      <w:r>
+        <w:rPr>
+          <w:rFonts w:ascii="Arial" w:hAnsi="Arial" w:cs="Arial"/>
+          <w:sz w:val="24"/>
+        </w:rPr>
+        <w:t xml:space="preserve"> Reside en el ordenador del usuario, en el que se ejecuta la aplicación dentro del navegador web. Esta capa se ocupa de la representación y obtención de datos, la generación de informes, gráficos, etc.  </w:t>
+      </w:r>
+    </w:p>
+    <w:p>
+      <w:pPr>
+        <w:spacing w:line="360" w:lineRule="auto"/>
+        <w:ind w:firstLine="708"/>
+        <w:jc w:val="both"/>
+        <w:rPr>
+          <w:rFonts w:ascii="Arial" w:hAnsi="Arial" w:cs="Arial"/>
+          <w:sz w:val="24"/>
+        </w:rPr>
+      </w:pPr>
+      <w:r>
+        <w:rPr>
+          <w:rFonts w:ascii="Arial" w:hAnsi="Arial" w:cs="Arial"/>
+          <w:b/>
+          <w:sz w:val="24"/>
+        </w:rPr>
+        <w:lastRenderedPageBreak/>
+        <w:t>La segunda capa:</w:t>
+      </w:r>
+      <w:r>
+        <w:rPr>
+          <w:rFonts w:ascii="Arial" w:hAnsi="Arial" w:cs="Arial"/>
+          <w:sz w:val="24"/>
+        </w:rPr>
+        <w:t xml:space="preserve"> Reside en el servidor de la lógica del negocio, que reside en el servidor web, este servidor, además de preparar el entorno en el que se presenta la aplicación, se ocupa del procesamiento real de los datos, de forma generalizada, a esta capa se le suele conocer como middleware.</w:t>
+      </w:r>
+    </w:p>
+    <w:p>
+      <w:pPr>
+        <w:spacing w:line="360" w:lineRule="auto"/>
+        <w:ind w:firstLine="708"/>
+        <w:jc w:val="both"/>
+        <w:rPr>
+          <w:rFonts w:ascii="Arial" w:hAnsi="Arial" w:cs="Arial"/>
+          <w:sz w:val="24"/>
+        </w:rPr>
+      </w:pPr>
+      <w:r>
+        <w:rPr>
+          <w:rFonts w:ascii="Arial" w:hAnsi="Arial" w:cs="Arial"/>
+          <w:b/>
+          <w:sz w:val="24"/>
+        </w:rPr>
+        <w:t>La tercera capa:</w:t>
+      </w:r>
+      <w:r>
+        <w:rPr>
+          <w:rFonts w:ascii="Arial" w:hAnsi="Arial" w:cs="Arial"/>
+          <w:sz w:val="24"/>
+        </w:rPr>
+        <w:t xml:space="preserve"> Reside en el servidor de base de datos de la empresa. El servidor se ocupa de procesar las consultas que se efectúan desde el servidor lógico del negocio, de esta forma, devuelve los datos solicitados. Además, dispone de módulos para crear y gestionar las bases de datos y los usuarios de las mismas.</w:t>
+      </w:r>
+    </w:p>
+    <w:p>
+      <w:pPr>
+        <w:spacing w:line="360" w:lineRule="auto"/>
+        <w:jc w:val="both"/>
+        <w:rPr>
+          <w:rFonts w:ascii="Arial" w:hAnsi="Arial" w:cs="Arial"/>
+          <w:b/>
+          <w:sz w:val="24"/>
+          <w:szCs w:val="24"/>
+        </w:rPr>
+      </w:pPr>
+      <w:r>
+        <w:rPr>
+          <w:rFonts w:ascii="Arial" w:hAnsi="Arial" w:cs="Arial"/>
+          <w:b/>
+          <w:sz w:val="24"/>
+          <w:szCs w:val="24"/>
+        </w:rPr>
+        <w:t>…</w:t>
+      </w:r>
+      <w:proofErr w:type="spellStart"/>
+      <w:r>
+        <w:rPr>
+          <w:rFonts w:ascii="Arial" w:hAnsi="Arial" w:cs="Arial"/>
+          <w:b/>
+          <w:sz w:val="24"/>
+          <w:szCs w:val="24"/>
+        </w:rPr>
+        <w:t>Opinion</w:t>
+      </w:r>
+      <w:proofErr w:type="spellEnd"/>
+      <w:r>
+        <w:rPr>
+          <w:rFonts w:ascii="Arial" w:hAnsi="Arial" w:cs="Arial"/>
+          <w:b/>
+          <w:sz w:val="24"/>
+          <w:szCs w:val="24"/>
+        </w:rPr>
+        <w:t>…</w:t>
+      </w:r>
+    </w:p>
+    <w:p>
+      <w:pPr>
+        <w:spacing w:line="360" w:lineRule="auto"/>
+        <w:jc w:val="both"/>
+        <w:rPr>
+          <w:rFonts w:ascii="Arial" w:hAnsi="Arial" w:cs="Arial"/>
+          <w:b/>
+          <w:sz w:val="24"/>
+          <w:szCs w:val="24"/>
+        </w:rPr>
+      </w:pPr>
       <w:bookmarkStart w:id="0" w:name="_GoBack"/>
       <w:bookmarkEnd w:id="0"/>
-      <w:r>
-        <w:rPr>
-          <w:rFonts w:ascii="Arial" w:hAnsi="Arial" w:cs="Arial"/>
-          <w:sz w:val="24"/>
-          <w:szCs w:val="24"/>
-        </w:rPr>
-        <w:t>investigación…….</w:t>
-      </w:r>
-    </w:p>
-    <w:p>
-      <w:pPr>
-        <w:spacing w:line="360" w:lineRule="auto"/>
-        <w:jc w:val="both"/>
-        <w:rPr>
-          <w:rFonts w:ascii="Arial" w:hAnsi="Arial" w:cs="Arial"/>
-          <w:sz w:val="24"/>
-          <w:szCs w:val="24"/>
-        </w:rPr>
-      </w:pPr>
-    </w:p>
-    <w:p>
-      <w:pPr>
-        <w:spacing w:line="360" w:lineRule="auto"/>
-        <w:jc w:val="both"/>
-        <w:rPr>
-          <w:rFonts w:ascii="Arial" w:hAnsi="Arial" w:cs="Arial"/>
-          <w:sz w:val="24"/>
-          <w:szCs w:val="24"/>
-        </w:rPr>
-      </w:pPr>
-    </w:p>
-    <w:p>
-      <w:pPr>
-        <w:spacing w:line="360" w:lineRule="auto"/>
-        <w:jc w:val="both"/>
-        <w:rPr>
-          <w:rFonts w:ascii="Arial" w:hAnsi="Arial" w:cs="Arial"/>
-          <w:sz w:val="24"/>
-          <w:szCs w:val="24"/>
-        </w:rPr>
-      </w:pPr>
-    </w:p>
-    <w:p>
-      <w:pPr>
-        <w:spacing w:line="360" w:lineRule="auto"/>
-        <w:jc w:val="both"/>
-        <w:rPr>
-          <w:rFonts w:ascii="Arial" w:hAnsi="Arial" w:cs="Arial"/>
-          <w:sz w:val="24"/>
-          <w:szCs w:val="24"/>
-        </w:rPr>
-      </w:pPr>
-    </w:p>
-    <w:p>
-      <w:pPr>
-        <w:spacing w:line="360" w:lineRule="auto"/>
-        <w:jc w:val="both"/>
-        <w:rPr>
-          <w:rFonts w:ascii="Arial" w:hAnsi="Arial" w:cs="Arial"/>
-          <w:sz w:val="24"/>
-          <w:szCs w:val="24"/>
-        </w:rPr>
-      </w:pPr>
-    </w:p>
-    <w:p>
-      <w:pPr>
-        <w:spacing w:line="360" w:lineRule="auto"/>
-        <w:jc w:val="both"/>
+    </w:p>
+    <w:p>
+      <w:pPr>
+        <w:spacing w:line="360" w:lineRule="auto"/>
+        <w:jc w:val="both"/>
+        <w:rPr>
+          <w:rFonts w:ascii="Arial" w:hAnsi="Arial" w:cs="Arial"/>
+          <w:b/>
+          <w:sz w:val="24"/>
+          <w:szCs w:val="24"/>
+        </w:rPr>
+      </w:pPr>
+      <w:r>
+        <w:rPr>
+          <w:rFonts w:ascii="Arial" w:hAnsi="Arial" w:cs="Arial"/>
+          <w:b/>
+          <w:sz w:val="24"/>
+          <w:szCs w:val="24"/>
+        </w:rPr>
+        <w:t>2.2.6 Navegadores Web</w:t>
+      </w:r>
+    </w:p>
+    <w:p>
+      <w:pPr>
+        <w:spacing w:line="360" w:lineRule="auto"/>
+        <w:ind w:firstLine="708"/>
+        <w:rPr>
+          <w:rFonts w:ascii="Arial" w:hAnsi="Arial" w:cs="Arial"/>
+          <w:sz w:val="24"/>
+          <w:szCs w:val="24"/>
+        </w:rPr>
+      </w:pPr>
+      <w:r>
+        <w:rPr>
+          <w:rFonts w:ascii="Arial" w:hAnsi="Arial" w:cs="Arial"/>
+          <w:sz w:val="24"/>
+          <w:szCs w:val="24"/>
+        </w:rPr>
+        <w:t>Según Capdevila (2007, p.</w:t>
+      </w:r>
+      <w:r>
+        <w:rPr>
+          <w:rFonts w:ascii="Arial" w:hAnsi="Arial" w:cs="Arial"/>
+          <w:sz w:val="24"/>
+          <w:szCs w:val="24"/>
+        </w:rPr>
+        <w:t>4</w:t>
+      </w:r>
+      <w:r>
+        <w:rPr>
+          <w:rFonts w:ascii="Arial" w:hAnsi="Arial" w:cs="Arial"/>
+          <w:sz w:val="24"/>
+          <w:szCs w:val="24"/>
+        </w:rPr>
+        <w:t>),</w:t>
+      </w:r>
+      <w:r>
+        <w:rPr>
+          <w:rFonts w:ascii="Arial" w:hAnsi="Arial" w:cs="Arial"/>
+          <w:sz w:val="24"/>
+          <w:szCs w:val="24"/>
+        </w:rPr>
+        <w:t xml:space="preserve"> Los navegadores </w:t>
+      </w:r>
+      <w:r>
+        <w:rPr>
+          <w:rFonts w:ascii="Arial" w:hAnsi="Arial" w:cs="Arial"/>
+          <w:sz w:val="24"/>
+          <w:szCs w:val="24"/>
+        </w:rPr>
+        <w:t xml:space="preserve">web </w:t>
+      </w:r>
+      <w:r>
+        <w:rPr>
+          <w:rFonts w:ascii="Arial" w:hAnsi="Arial" w:cs="Arial"/>
+          <w:sz w:val="24"/>
+          <w:szCs w:val="24"/>
+        </w:rPr>
+        <w:t>son programas preparados para mostrar las páginas Web y para el acceso a Internet, a través de una interfaz gráfica que permite representar texto, gráficos, audio y vídeo Página 4 Las Tecnologías Web para la Gestión del Conocimiento e incluso, en los últimos tiempos, olores. Al ser una tecnología básica, los navegadores, por sí mismos, no suponen una auténtica ayuda a la GC, sino más bien son una técnica habilitadora sobre la cual se construyen otras tecnologías, como las intranets, el correo electrónico o el chat.</w:t>
+      </w:r>
+    </w:p>
+    <w:p>
+      <w:pPr>
+        <w:spacing w:line="360" w:lineRule="auto"/>
+        <w:jc w:val="both"/>
+        <w:rPr>
+          <w:rFonts w:ascii="Arial" w:hAnsi="Arial" w:cs="Arial"/>
+          <w:b/>
+          <w:sz w:val="24"/>
+          <w:szCs w:val="24"/>
+        </w:rPr>
+      </w:pPr>
+      <w:r>
+        <w:rPr>
+          <w:rFonts w:ascii="Arial" w:hAnsi="Arial" w:cs="Arial"/>
+          <w:b/>
+          <w:sz w:val="24"/>
+          <w:szCs w:val="24"/>
+        </w:rPr>
+        <w:t>…</w:t>
+      </w:r>
+      <w:proofErr w:type="spellStart"/>
+      <w:r>
+        <w:rPr>
+          <w:rFonts w:ascii="Arial" w:hAnsi="Arial" w:cs="Arial"/>
+          <w:b/>
+          <w:sz w:val="24"/>
+          <w:szCs w:val="24"/>
+        </w:rPr>
+        <w:t>Opinion</w:t>
+      </w:r>
+      <w:proofErr w:type="spellEnd"/>
+      <w:r>
+        <w:rPr>
+          <w:rFonts w:ascii="Arial" w:hAnsi="Arial" w:cs="Arial"/>
+          <w:b/>
+          <w:sz w:val="24"/>
+          <w:szCs w:val="24"/>
+        </w:rPr>
+        <w:t>…</w:t>
+      </w:r>
+    </w:p>
+    <w:p>
+      <w:pPr>
+        <w:spacing w:line="360" w:lineRule="auto"/>
+        <w:ind w:firstLine="708"/>
+        <w:jc w:val="both"/>
+        <w:rPr>
+          <w:rFonts w:ascii="Arial" w:hAnsi="Arial" w:cs="Arial"/>
+          <w:sz w:val="32"/>
+          <w:szCs w:val="24"/>
+        </w:rPr>
+      </w:pPr>
+    </w:p>
+    <w:p>
+      <w:pPr>
+        <w:spacing w:line="360" w:lineRule="auto"/>
+        <w:ind w:firstLine="708"/>
+        <w:jc w:val="both"/>
+        <w:rPr>
+          <w:rFonts w:ascii="Arial" w:hAnsi="Arial" w:cs="Arial"/>
+          <w:sz w:val="32"/>
+          <w:szCs w:val="24"/>
+        </w:rPr>
+      </w:pPr>
+    </w:p>
+    <w:p>
+      <w:pPr>
+        <w:spacing w:line="360" w:lineRule="auto"/>
+        <w:ind w:firstLine="708"/>
+        <w:jc w:val="both"/>
+        <w:rPr>
+          <w:rFonts w:ascii="Arial" w:hAnsi="Arial" w:cs="Arial"/>
+          <w:sz w:val="32"/>
+          <w:szCs w:val="24"/>
+        </w:rPr>
+      </w:pPr>
+    </w:p>
+    <w:p>
+      <w:pPr>
+        <w:spacing w:line="360" w:lineRule="auto"/>
+        <w:ind w:firstLine="708"/>
+        <w:jc w:val="both"/>
+        <w:rPr>
+          <w:rFonts w:ascii="Arial" w:hAnsi="Arial" w:cs="Arial"/>
+          <w:b/>
+          <w:sz w:val="32"/>
+          <w:szCs w:val="24"/>
+        </w:rPr>
+      </w:pPr>
+    </w:p>
+    <w:p>
+      <w:pPr>
+        <w:spacing w:line="360" w:lineRule="auto"/>
+        <w:jc w:val="center"/>
+        <w:rPr>
+          <w:rFonts w:ascii="Arial" w:hAnsi="Arial" w:cs="Arial"/>
+          <w:b/>
+          <w:sz w:val="24"/>
+          <w:szCs w:val="24"/>
+        </w:rPr>
+      </w:pPr>
+      <w:r>
+        <w:rPr>
+          <w:rFonts w:ascii="Arial" w:hAnsi="Arial" w:cs="Arial"/>
+          <w:b/>
+          <w:sz w:val="24"/>
+          <w:szCs w:val="24"/>
+        </w:rPr>
+        <w:t>……Faltan definiciones que están en investigación…….</w:t>
+      </w:r>
+    </w:p>
+    <w:p>
+      <w:pPr>
+        <w:spacing w:line="360" w:lineRule="auto"/>
+        <w:jc w:val="center"/>
+        <w:rPr>
+          <w:rFonts w:ascii="Arial" w:hAnsi="Arial" w:cs="Arial"/>
+          <w:sz w:val="24"/>
+          <w:szCs w:val="24"/>
+        </w:rPr>
+      </w:pPr>
+    </w:p>
+    <w:p>
+      <w:pPr>
+        <w:spacing w:line="360" w:lineRule="auto"/>
+        <w:jc w:val="center"/>
         <w:rPr>
           <w:rFonts w:ascii="Arial" w:hAnsi="Arial" w:cs="Arial"/>
           <w:sz w:val="24"/>

</xml_diff>

<commit_message>
Mas bases teóricas y sistema de variables
</commit_message>
<xml_diff>
--- a/Capitulo 2.docx
+++ b/Capitulo 2.docx
@@ -1116,14 +1116,547 @@
     <w:p>
       <w:pPr>
         <w:spacing w:line="360" w:lineRule="auto"/>
-        <w:jc w:val="both"/>
-        <w:rPr>
-          <w:rFonts w:ascii="Arial" w:hAnsi="Arial" w:cs="Arial"/>
-          <w:b/>
-          <w:sz w:val="24"/>
-          <w:szCs w:val="24"/>
-        </w:rPr>
-      </w:pPr>
+        <w:ind w:firstLine="708"/>
+        <w:jc w:val="both"/>
+        <w:rPr>
+          <w:rFonts w:ascii="Arial" w:hAnsi="Arial" w:cs="Arial"/>
+          <w:sz w:val="24"/>
+          <w:szCs w:val="24"/>
+        </w:rPr>
+      </w:pPr>
+    </w:p>
+    <w:p>
+      <w:pPr>
+        <w:spacing w:line="360" w:lineRule="auto"/>
+        <w:jc w:val="both"/>
+        <w:rPr>
+          <w:rFonts w:ascii="Arial" w:hAnsi="Arial" w:cs="Arial"/>
+          <w:b/>
+          <w:sz w:val="24"/>
+          <w:szCs w:val="24"/>
+        </w:rPr>
+      </w:pPr>
+      <w:r>
+        <w:rPr>
+          <w:rFonts w:ascii="Arial" w:hAnsi="Arial" w:cs="Arial"/>
+          <w:b/>
+          <w:sz w:val="24"/>
+          <w:szCs w:val="24"/>
+        </w:rPr>
+        <w:t>2.2.1</w:t>
+      </w:r>
+      <w:r>
+        <w:rPr>
+          <w:rFonts w:ascii="Arial" w:hAnsi="Arial" w:cs="Arial"/>
+          <w:b/>
+          <w:sz w:val="24"/>
+          <w:szCs w:val="24"/>
+        </w:rPr>
+        <w:t xml:space="preserve"> Servicio</w:t>
+      </w:r>
+    </w:p>
+    <w:p>
+      <w:pPr>
+        <w:spacing w:line="360" w:lineRule="auto"/>
+        <w:jc w:val="both"/>
+        <w:rPr>
+          <w:rFonts w:ascii="Arial" w:hAnsi="Arial" w:cs="Arial"/>
+          <w:b/>
+          <w:sz w:val="24"/>
+          <w:szCs w:val="24"/>
+        </w:rPr>
+      </w:pPr>
+    </w:p>
+    <w:p>
+      <w:pPr>
+        <w:spacing w:line="360" w:lineRule="auto"/>
+        <w:jc w:val="both"/>
+        <w:rPr>
+          <w:rFonts w:ascii="Arial" w:hAnsi="Arial" w:cs="Arial"/>
+          <w:b/>
+          <w:sz w:val="24"/>
+          <w:szCs w:val="24"/>
+        </w:rPr>
+      </w:pPr>
+      <w:r>
+        <w:rPr>
+          <w:rFonts w:ascii="Arial" w:hAnsi="Arial" w:cs="Arial"/>
+          <w:b/>
+          <w:sz w:val="24"/>
+          <w:szCs w:val="24"/>
+        </w:rPr>
+        <w:t>2.2.2</w:t>
+      </w:r>
+      <w:r>
+        <w:rPr>
+          <w:rFonts w:ascii="Arial" w:hAnsi="Arial" w:cs="Arial"/>
+          <w:b/>
+          <w:sz w:val="24"/>
+          <w:szCs w:val="24"/>
+        </w:rPr>
+        <w:t xml:space="preserve"> Calidad de un servicio</w:t>
+      </w:r>
+    </w:p>
+    <w:p>
+      <w:pPr>
+        <w:spacing w:line="360" w:lineRule="auto"/>
+        <w:jc w:val="both"/>
+        <w:rPr>
+          <w:rFonts w:ascii="Arial" w:hAnsi="Arial" w:cs="Arial"/>
+          <w:b/>
+          <w:sz w:val="24"/>
+          <w:szCs w:val="24"/>
+        </w:rPr>
+      </w:pPr>
+    </w:p>
+    <w:p>
+      <w:pPr>
+        <w:spacing w:line="360" w:lineRule="auto"/>
+        <w:jc w:val="both"/>
+        <w:rPr>
+          <w:rFonts w:ascii="Arial" w:hAnsi="Arial" w:cs="Arial"/>
+          <w:b/>
+          <w:sz w:val="24"/>
+          <w:szCs w:val="24"/>
+        </w:rPr>
+      </w:pPr>
+      <w:r>
+        <w:rPr>
+          <w:rFonts w:ascii="Arial" w:hAnsi="Arial" w:cs="Arial"/>
+          <w:b/>
+          <w:sz w:val="24"/>
+          <w:szCs w:val="24"/>
+        </w:rPr>
+        <w:t>2.2.3</w:t>
+      </w:r>
+      <w:r>
+        <w:rPr>
+          <w:rFonts w:ascii="Arial" w:hAnsi="Arial" w:cs="Arial"/>
+          <w:b/>
+          <w:sz w:val="24"/>
+          <w:szCs w:val="24"/>
+        </w:rPr>
+        <w:t xml:space="preserve"> </w:t>
+      </w:r>
+      <w:r>
+        <w:rPr>
+          <w:rFonts w:ascii="Arial" w:hAnsi="Arial" w:cs="Arial"/>
+          <w:b/>
+          <w:sz w:val="24"/>
+          <w:szCs w:val="24"/>
+        </w:rPr>
+        <w:t>Empresas prestadoras de servicios</w:t>
+      </w:r>
+    </w:p>
+    <w:p>
+      <w:pPr>
+        <w:spacing w:line="360" w:lineRule="auto"/>
+        <w:jc w:val="both"/>
+        <w:rPr>
+          <w:rFonts w:ascii="Arial" w:hAnsi="Arial" w:cs="Arial"/>
+          <w:b/>
+          <w:sz w:val="24"/>
+          <w:szCs w:val="24"/>
+        </w:rPr>
+      </w:pPr>
+    </w:p>
+    <w:p>
+      <w:pPr>
+        <w:spacing w:line="360" w:lineRule="auto"/>
+        <w:jc w:val="both"/>
+        <w:rPr>
+          <w:rFonts w:ascii="Arial" w:hAnsi="Arial" w:cs="Arial"/>
+          <w:b/>
+          <w:sz w:val="24"/>
+          <w:szCs w:val="24"/>
+        </w:rPr>
+      </w:pPr>
+      <w:r>
+        <w:rPr>
+          <w:rFonts w:ascii="Arial" w:hAnsi="Arial" w:cs="Arial"/>
+          <w:b/>
+          <w:sz w:val="24"/>
+          <w:szCs w:val="24"/>
+        </w:rPr>
+        <w:t>2.2.4</w:t>
+      </w:r>
+      <w:r>
+        <w:rPr>
+          <w:rFonts w:ascii="Arial" w:hAnsi="Arial" w:cs="Arial"/>
+          <w:b/>
+          <w:sz w:val="24"/>
+          <w:szCs w:val="24"/>
+        </w:rPr>
+        <w:t xml:space="preserve"> Cliente</w:t>
+      </w:r>
+    </w:p>
+    <w:p>
+      <w:pPr>
+        <w:spacing w:line="360" w:lineRule="auto"/>
+        <w:jc w:val="both"/>
+        <w:rPr>
+          <w:rFonts w:ascii="Arial" w:hAnsi="Arial" w:cs="Arial"/>
+          <w:b/>
+          <w:sz w:val="24"/>
+          <w:szCs w:val="24"/>
+        </w:rPr>
+      </w:pPr>
+    </w:p>
+    <w:p>
+      <w:pPr>
+        <w:spacing w:line="360" w:lineRule="auto"/>
+        <w:jc w:val="both"/>
+        <w:rPr>
+          <w:rFonts w:ascii="Arial" w:hAnsi="Arial" w:cs="Arial"/>
+          <w:b/>
+          <w:sz w:val="24"/>
+          <w:szCs w:val="24"/>
+        </w:rPr>
+      </w:pPr>
+    </w:p>
+    <w:p>
+      <w:pPr>
+        <w:spacing w:line="360" w:lineRule="auto"/>
+        <w:jc w:val="both"/>
+        <w:rPr>
+          <w:rFonts w:ascii="Arial" w:hAnsi="Arial" w:cs="Arial"/>
+          <w:b/>
+          <w:sz w:val="24"/>
+          <w:szCs w:val="24"/>
+        </w:rPr>
+      </w:pPr>
+    </w:p>
+    <w:p>
+      <w:pPr>
+        <w:spacing w:line="360" w:lineRule="auto"/>
+        <w:jc w:val="both"/>
+        <w:rPr>
+          <w:rFonts w:ascii="Arial" w:hAnsi="Arial" w:cs="Arial"/>
+          <w:b/>
+          <w:sz w:val="24"/>
+          <w:szCs w:val="24"/>
+        </w:rPr>
+      </w:pPr>
+    </w:p>
+    <w:p>
+      <w:pPr>
+        <w:spacing w:line="360" w:lineRule="auto"/>
+        <w:jc w:val="both"/>
+        <w:rPr>
+          <w:rFonts w:ascii="Arial" w:hAnsi="Arial" w:cs="Arial"/>
+          <w:b/>
+          <w:sz w:val="24"/>
+          <w:szCs w:val="24"/>
+        </w:rPr>
+      </w:pPr>
+    </w:p>
+    <w:p>
+      <w:pPr>
+        <w:spacing w:line="360" w:lineRule="auto"/>
+        <w:jc w:val="both"/>
+        <w:rPr>
+          <w:rFonts w:ascii="Arial" w:hAnsi="Arial" w:cs="Arial"/>
+          <w:b/>
+          <w:sz w:val="24"/>
+          <w:szCs w:val="24"/>
+        </w:rPr>
+      </w:pPr>
+      <w:r>
+        <w:rPr>
+          <w:rFonts w:ascii="Arial" w:hAnsi="Arial" w:cs="Arial"/>
+          <w:b/>
+          <w:sz w:val="24"/>
+          <w:szCs w:val="24"/>
+        </w:rPr>
+        <w:lastRenderedPageBreak/>
+        <w:t>2.2.</w:t>
+      </w:r>
+      <w:r>
+        <w:rPr>
+          <w:rFonts w:ascii="Arial" w:hAnsi="Arial" w:cs="Arial"/>
+          <w:b/>
+          <w:sz w:val="24"/>
+          <w:szCs w:val="24"/>
+        </w:rPr>
+        <w:t xml:space="preserve">5 </w:t>
+      </w:r>
+      <w:r>
+        <w:rPr>
+          <w:rFonts w:ascii="Arial" w:hAnsi="Arial" w:cs="Arial"/>
+          <w:b/>
+          <w:sz w:val="24"/>
+          <w:szCs w:val="24"/>
+        </w:rPr>
+        <w:t>Atención al cliente</w:t>
+      </w:r>
+    </w:p>
+    <w:p>
+      <w:pPr>
+        <w:spacing w:line="360" w:lineRule="auto"/>
+        <w:ind w:firstLine="708"/>
+        <w:jc w:val="both"/>
+        <w:rPr>
+          <w:rFonts w:ascii="Arial" w:hAnsi="Arial" w:cs="Arial"/>
+          <w:sz w:val="24"/>
+          <w:szCs w:val="24"/>
+        </w:rPr>
+      </w:pPr>
+      <w:r>
+        <w:rPr>
+          <w:rFonts w:ascii="Arial" w:hAnsi="Arial" w:cs="Arial"/>
+          <w:sz w:val="24"/>
+          <w:szCs w:val="24"/>
+        </w:rPr>
+        <w:t xml:space="preserve">Para el autor Blanco (2001) la atención al cliente es el </w:t>
+      </w:r>
+      <w:r>
+        <w:rPr>
+          <w:rFonts w:ascii="Arial" w:hAnsi="Arial" w:cs="Arial"/>
+          <w:sz w:val="24"/>
+          <w:szCs w:val="24"/>
+        </w:rPr>
+        <w:t>conjunto de activida</w:t>
+      </w:r>
+      <w:r>
+        <w:rPr>
+          <w:rFonts w:ascii="Arial" w:hAnsi="Arial" w:cs="Arial"/>
+          <w:sz w:val="24"/>
+          <w:szCs w:val="24"/>
+        </w:rPr>
+        <w:t>des desarrolladas por las orga</w:t>
+      </w:r>
+      <w:r>
+        <w:rPr>
+          <w:rFonts w:ascii="Arial" w:hAnsi="Arial" w:cs="Arial"/>
+          <w:sz w:val="24"/>
+          <w:szCs w:val="24"/>
+        </w:rPr>
+        <w:t>nizaciones con orientación al mercado, encaminadas</w:t>
+      </w:r>
+      <w:r>
+        <w:rPr>
+          <w:rFonts w:ascii="Arial" w:hAnsi="Arial" w:cs="Arial"/>
+          <w:sz w:val="24"/>
+          <w:szCs w:val="24"/>
+        </w:rPr>
+        <w:t xml:space="preserve"> a identificar las necesidades </w:t>
+      </w:r>
+      <w:r>
+        <w:rPr>
+          <w:rFonts w:ascii="Arial" w:hAnsi="Arial" w:cs="Arial"/>
+          <w:sz w:val="24"/>
+          <w:szCs w:val="24"/>
+        </w:rPr>
+        <w:t>de los clientes en la compra para satisfacerlas</w:t>
+      </w:r>
+      <w:r>
+        <w:rPr>
+          <w:rFonts w:ascii="Arial" w:hAnsi="Arial" w:cs="Arial"/>
+          <w:sz w:val="24"/>
+          <w:szCs w:val="24"/>
+        </w:rPr>
+        <w:t>, logrando de este modo cubrir sus expectativas</w:t>
+      </w:r>
+      <w:r>
+        <w:rPr>
+          <w:rFonts w:ascii="Arial" w:hAnsi="Arial" w:cs="Arial"/>
+          <w:sz w:val="24"/>
+          <w:szCs w:val="24"/>
+        </w:rPr>
+        <w:t xml:space="preserve"> y, por tanto, crear o incrementar la satis</w:t>
+      </w:r>
+      <w:r>
+        <w:rPr>
+          <w:rFonts w:ascii="Arial" w:hAnsi="Arial" w:cs="Arial"/>
+          <w:sz w:val="24"/>
+          <w:szCs w:val="24"/>
+        </w:rPr>
+        <w:t>facción de nuestros clientes</w:t>
+      </w:r>
+      <w:r>
+        <w:rPr>
+          <w:rFonts w:ascii="Arial" w:hAnsi="Arial" w:cs="Arial"/>
+          <w:sz w:val="24"/>
+          <w:szCs w:val="24"/>
+        </w:rPr>
+        <w:t>.</w:t>
+      </w:r>
+    </w:p>
+    <w:p>
+      <w:pPr>
+        <w:spacing w:line="360" w:lineRule="auto"/>
+        <w:ind w:firstLine="708"/>
+        <w:jc w:val="both"/>
+        <w:rPr>
+          <w:rFonts w:ascii="Arial" w:hAnsi="Arial" w:cs="Arial"/>
+          <w:sz w:val="24"/>
+          <w:szCs w:val="24"/>
+        </w:rPr>
+      </w:pPr>
+      <w:r>
+        <w:rPr>
+          <w:rFonts w:ascii="Arial" w:hAnsi="Arial" w:cs="Arial"/>
+          <w:sz w:val="24"/>
+          <w:szCs w:val="24"/>
+        </w:rPr>
+        <w:t xml:space="preserve">Mientras que para </w:t>
+      </w:r>
+      <w:r>
+        <w:rPr>
+          <w:rFonts w:ascii="Arial" w:hAnsi="Arial" w:cs="Arial"/>
+          <w:sz w:val="24"/>
+          <w:szCs w:val="24"/>
+        </w:rPr>
+        <w:t>López</w:t>
+      </w:r>
+      <w:r>
+        <w:rPr>
+          <w:rFonts w:ascii="Arial" w:hAnsi="Arial" w:cs="Arial"/>
+          <w:sz w:val="24"/>
+          <w:szCs w:val="24"/>
+        </w:rPr>
+        <w:t xml:space="preserve"> (</w:t>
+      </w:r>
+      <w:r>
+        <w:rPr>
+          <w:rFonts w:ascii="Arial" w:hAnsi="Arial" w:cs="Arial"/>
+          <w:sz w:val="24"/>
+          <w:szCs w:val="24"/>
+        </w:rPr>
+        <w:t xml:space="preserve">2020, p.8) </w:t>
+      </w:r>
+      <w:r>
+        <w:rPr>
+          <w:rFonts w:ascii="Arial" w:hAnsi="Arial" w:cs="Arial"/>
+          <w:sz w:val="24"/>
+          <w:szCs w:val="24"/>
+        </w:rPr>
+        <w:t>La atención al clien</w:t>
+      </w:r>
+      <w:r>
+        <w:rPr>
+          <w:rFonts w:ascii="Arial" w:hAnsi="Arial" w:cs="Arial"/>
+          <w:sz w:val="24"/>
+          <w:szCs w:val="24"/>
+        </w:rPr>
+        <w:t xml:space="preserve">te, consumidor y usuario es el </w:t>
+      </w:r>
+      <w:r>
+        <w:rPr>
+          <w:rFonts w:ascii="Arial" w:hAnsi="Arial" w:cs="Arial"/>
+          <w:sz w:val="24"/>
+          <w:szCs w:val="24"/>
+        </w:rPr>
+        <w:t>conjunto de acciones</w:t>
+      </w:r>
+      <w:r>
+        <w:rPr>
+          <w:rFonts w:ascii="Arial" w:hAnsi="Arial" w:cs="Arial"/>
+          <w:sz w:val="24"/>
+          <w:szCs w:val="24"/>
+        </w:rPr>
+        <w:t xml:space="preserve"> encaminadas a la correcta co</w:t>
+      </w:r>
+      <w:r>
+        <w:rPr>
+          <w:rFonts w:ascii="Arial" w:hAnsi="Arial" w:cs="Arial"/>
+          <w:sz w:val="24"/>
+          <w:szCs w:val="24"/>
+        </w:rPr>
+        <w:t>municación de las or</w:t>
+      </w:r>
+      <w:r>
+        <w:rPr>
+          <w:rFonts w:ascii="Arial" w:hAnsi="Arial" w:cs="Arial"/>
+          <w:sz w:val="24"/>
+          <w:szCs w:val="24"/>
+        </w:rPr>
+        <w:t xml:space="preserve">ganizaciones con sus grupos de </w:t>
+      </w:r>
+      <w:r>
+        <w:rPr>
+          <w:rFonts w:ascii="Arial" w:hAnsi="Arial" w:cs="Arial"/>
+          <w:sz w:val="24"/>
+          <w:szCs w:val="24"/>
+        </w:rPr>
+        <w:t>interés, en espec</w:t>
+      </w:r>
+      <w:r>
+        <w:rPr>
+          <w:rFonts w:ascii="Arial" w:hAnsi="Arial" w:cs="Arial"/>
+          <w:sz w:val="24"/>
+          <w:szCs w:val="24"/>
+        </w:rPr>
+        <w:t>ial con aquellas personas físicas o ju</w:t>
+      </w:r>
+      <w:r>
+        <w:rPr>
+          <w:rFonts w:ascii="Arial" w:hAnsi="Arial" w:cs="Arial"/>
+          <w:sz w:val="24"/>
+          <w:szCs w:val="24"/>
+        </w:rPr>
+        <w:t>rídicas que presten atenc</w:t>
+      </w:r>
+      <w:r>
+        <w:rPr>
+          <w:rFonts w:ascii="Arial" w:hAnsi="Arial" w:cs="Arial"/>
+          <w:sz w:val="24"/>
+          <w:szCs w:val="24"/>
+        </w:rPr>
+        <w:t xml:space="preserve">ión a sus productos, servicios </w:t>
+      </w:r>
+      <w:r>
+        <w:rPr>
+          <w:rFonts w:ascii="Arial" w:hAnsi="Arial" w:cs="Arial"/>
+          <w:sz w:val="24"/>
+          <w:szCs w:val="24"/>
+        </w:rPr>
+        <w:t>y/o actividades.</w:t>
+      </w:r>
+    </w:p>
+    <w:p>
+      <w:pPr>
+        <w:spacing w:line="360" w:lineRule="auto"/>
+        <w:ind w:firstLine="708"/>
+        <w:jc w:val="both"/>
+        <w:rPr>
+          <w:rFonts w:ascii="Arial" w:hAnsi="Arial" w:cs="Arial"/>
+          <w:sz w:val="24"/>
+          <w:szCs w:val="24"/>
+        </w:rPr>
+      </w:pPr>
+      <w:r>
+        <w:rPr>
+          <w:rFonts w:ascii="Arial" w:hAnsi="Arial" w:cs="Arial"/>
+          <w:sz w:val="24"/>
+          <w:szCs w:val="24"/>
+        </w:rPr>
+        <w:t xml:space="preserve">Al analizar las definiciones presentadas por los autores se puede entender que la atención al cliente se basa </w:t>
+      </w:r>
+      <w:r>
+        <w:rPr>
+          <w:rFonts w:ascii="Arial" w:hAnsi="Arial" w:cs="Arial"/>
+          <w:sz w:val="24"/>
+          <w:szCs w:val="24"/>
+        </w:rPr>
+        <w:t xml:space="preserve">en el cumplimiento </w:t>
+      </w:r>
+      <w:r>
+        <w:rPr>
+          <w:rFonts w:ascii="Arial" w:hAnsi="Arial" w:cs="Arial"/>
+          <w:sz w:val="24"/>
+          <w:szCs w:val="24"/>
+        </w:rPr>
+        <w:t xml:space="preserve">de distintas </w:t>
+      </w:r>
+      <w:r>
+        <w:rPr>
+          <w:rFonts w:ascii="Arial" w:hAnsi="Arial" w:cs="Arial"/>
+          <w:sz w:val="24"/>
+          <w:szCs w:val="24"/>
+        </w:rPr>
+        <w:t>tareas realizadas por las empresas u organizaciones públicas o privadas para suministrarle distintas soluciones a su clientela así poder conseguir su satisfacción y continuo apoyo.</w:t>
+      </w:r>
     </w:p>
     <w:p>
       <w:pPr>
@@ -1161,7 +1694,16 @@
           <w:sz w:val="24"/>
           <w:szCs w:val="24"/>
         </w:rPr>
-        <w:t xml:space="preserve">1 Sistema </w:t>
+        <w:t xml:space="preserve">6 </w:t>
+      </w:r>
+      <w:r>
+        <w:rPr>
+          <w:rFonts w:ascii="Arial" w:hAnsi="Arial" w:cs="Arial"/>
+          <w:b/>
+          <w:sz w:val="24"/>
+          <w:szCs w:val="24"/>
+        </w:rPr>
+        <w:t xml:space="preserve">Sistema </w:t>
       </w:r>
     </w:p>
     <w:p>
@@ -1197,15 +1739,39 @@
           <w:sz w:val="24"/>
           <w:szCs w:val="24"/>
         </w:rPr>
-        <w:t xml:space="preserve">“Son un conjunto de componentes que interactúan entre sí para lograr un objetivo común”. Por otra parte, Montilva (1999, p. 241), lo define como “Un conjunto de 2 o más elementos interrelacionados que conforman un </w:t>
-      </w:r>
-      <w:r>
-        <w:rPr>
-          <w:rFonts w:ascii="Arial" w:hAnsi="Arial" w:cs="Arial"/>
-          <w:sz w:val="24"/>
-          <w:szCs w:val="24"/>
-        </w:rPr>
-        <w:t>todo”</w:t>
+        <w:t xml:space="preserve">define sistema como </w:t>
+      </w:r>
+      <w:r>
+        <w:rPr>
+          <w:rFonts w:ascii="Arial" w:hAnsi="Arial" w:cs="Arial"/>
+          <w:sz w:val="24"/>
+          <w:szCs w:val="24"/>
+        </w:rPr>
+        <w:t xml:space="preserve">un conjunto de componentes que interactúan entre sí para lograr un objetivo común”. Por otra parte, Montilva </w:t>
+      </w:r>
+      <w:r>
+        <w:rPr>
+          <w:rFonts w:ascii="Arial" w:hAnsi="Arial" w:cs="Arial"/>
+          <w:sz w:val="24"/>
+          <w:szCs w:val="24"/>
+        </w:rPr>
+        <w:t xml:space="preserve">(1999, p. 241), lo define como </w:t>
+      </w:r>
+      <w:r>
+        <w:rPr>
+          <w:rFonts w:ascii="Arial" w:hAnsi="Arial" w:cs="Arial"/>
+          <w:sz w:val="24"/>
+          <w:szCs w:val="24"/>
+        </w:rPr>
+        <w:t xml:space="preserve">Un conjunto de 2 o más elementos interrelacionados que conforman un </w:t>
+      </w:r>
+      <w:r>
+        <w:rPr>
+          <w:rFonts w:ascii="Arial" w:hAnsi="Arial" w:cs="Arial"/>
+          <w:sz w:val="24"/>
+          <w:szCs w:val="24"/>
+        </w:rPr>
+        <w:t>todo.</w:t>
       </w:r>
     </w:p>
     <w:p>
@@ -1314,20 +1880,31 @@
     </w:p>
     <w:p>
       <w:pPr>
-        <w:spacing w:line="360" w:lineRule="auto"/>
-        <w:jc w:val="both"/>
-        <w:rPr>
-          <w:rFonts w:ascii="Arial" w:hAnsi="Arial" w:cs="Arial"/>
-          <w:sz w:val="24"/>
-          <w:szCs w:val="24"/>
-        </w:rPr>
-      </w:pPr>
-      <w:r>
-        <w:rPr>
-          <w:rFonts w:ascii="Arial" w:hAnsi="Arial" w:cs="Arial"/>
-          <w:sz w:val="24"/>
-          <w:szCs w:val="24"/>
-        </w:rPr>
+        <w:ind w:left="708" w:firstLine="708"/>
+        <w:jc w:val="both"/>
+        <w:rPr>
+          <w:rFonts w:ascii="Arial" w:hAnsi="Arial" w:cs="Arial"/>
+          <w:sz w:val="24"/>
+        </w:rPr>
+      </w:pPr>
+    </w:p>
+    <w:p>
+      <w:pPr>
+        <w:spacing w:line="360" w:lineRule="auto"/>
+        <w:jc w:val="both"/>
+        <w:rPr>
+          <w:rFonts w:ascii="Arial" w:hAnsi="Arial" w:cs="Arial"/>
+          <w:sz w:val="24"/>
+          <w:szCs w:val="24"/>
+        </w:rPr>
+      </w:pPr>
+      <w:r>
+        <w:rPr>
+          <w:rFonts w:ascii="Arial" w:hAnsi="Arial" w:cs="Arial"/>
+          <w:sz w:val="24"/>
+          <w:szCs w:val="24"/>
+        </w:rPr>
+        <w:lastRenderedPageBreak/>
         <w:tab/>
         <w:t>A través de esta</w:t>
       </w:r>
@@ -1361,7 +1938,23 @@
           <w:sz w:val="24"/>
           <w:szCs w:val="24"/>
         </w:rPr>
-        <w:t xml:space="preserve"> se concluye que un sistema es dos o más elementos el cual tienen un propósito </w:t>
+        <w:t xml:space="preserve"> se concluye que un sistema </w:t>
+      </w:r>
+      <w:r>
+        <w:rPr>
+          <w:rFonts w:ascii="Arial" w:hAnsi="Arial" w:cs="Arial"/>
+          <w:sz w:val="24"/>
+          <w:szCs w:val="24"/>
+        </w:rPr>
+        <w:t>se compone de</w:t>
+      </w:r>
+      <w:r>
+        <w:rPr>
+          <w:rFonts w:ascii="Arial" w:hAnsi="Arial" w:cs="Arial"/>
+          <w:sz w:val="24"/>
+          <w:szCs w:val="24"/>
+        </w:rPr>
+        <w:t xml:space="preserve"> dos o más elementos el cual tienen un propósito </w:t>
       </w:r>
       <w:r>
         <w:rPr>
@@ -1377,7 +1970,6 @@
           <w:sz w:val="24"/>
           <w:szCs w:val="24"/>
         </w:rPr>
-        <w:lastRenderedPageBreak/>
         <w:t xml:space="preserve">conjunto y si alguno falla puede que todo el proceso no se complete correctamente, por </w:t>
       </w:r>
       <w:r>
@@ -1403,28 +1995,57 @@
         <w:jc w:val="both"/>
         <w:rPr>
           <w:rFonts w:ascii="Arial" w:hAnsi="Arial" w:cs="Arial"/>
-          <w:b/>
-          <w:sz w:val="24"/>
-          <w:szCs w:val="24"/>
-        </w:rPr>
-      </w:pPr>
-      <w:r>
-        <w:rPr>
-          <w:rFonts w:ascii="Arial" w:hAnsi="Arial" w:cs="Arial"/>
-          <w:b/>
-          <w:sz w:val="24"/>
-          <w:szCs w:val="24"/>
-        </w:rPr>
-        <w:t>2.2.1.1</w:t>
-      </w:r>
-      <w:r>
-        <w:rPr>
-          <w:rFonts w:ascii="Arial" w:hAnsi="Arial" w:cs="Arial"/>
-          <w:b/>
-          <w:sz w:val="24"/>
-          <w:szCs w:val="24"/>
-        </w:rPr>
-        <w:t xml:space="preserve"> Sistema de información</w:t>
+          <w:sz w:val="24"/>
+          <w:szCs w:val="24"/>
+        </w:rPr>
+      </w:pPr>
+    </w:p>
+    <w:p>
+      <w:pPr>
+        <w:spacing w:line="360" w:lineRule="auto"/>
+        <w:jc w:val="both"/>
+        <w:rPr>
+          <w:rFonts w:ascii="Arial" w:hAnsi="Arial" w:cs="Arial"/>
+          <w:b/>
+          <w:sz w:val="24"/>
+          <w:szCs w:val="24"/>
+        </w:rPr>
+      </w:pPr>
+      <w:r>
+        <w:rPr>
+          <w:rFonts w:ascii="Arial" w:hAnsi="Arial" w:cs="Arial"/>
+          <w:b/>
+          <w:sz w:val="24"/>
+          <w:szCs w:val="24"/>
+        </w:rPr>
+        <w:t>2.2.2</w:t>
+      </w:r>
+      <w:r>
+        <w:rPr>
+          <w:rFonts w:ascii="Arial" w:hAnsi="Arial" w:cs="Arial"/>
+          <w:b/>
+          <w:sz w:val="24"/>
+          <w:szCs w:val="24"/>
+        </w:rPr>
+        <w:t>.</w:t>
+      </w:r>
+      <w:r>
+        <w:rPr>
+          <w:rFonts w:ascii="Arial" w:hAnsi="Arial" w:cs="Arial"/>
+          <w:b/>
+          <w:sz w:val="24"/>
+          <w:szCs w:val="24"/>
+        </w:rPr>
+        <w:t xml:space="preserve">7 </w:t>
+      </w:r>
+      <w:r>
+        <w:rPr>
+          <w:rFonts w:ascii="Arial" w:hAnsi="Arial" w:cs="Arial"/>
+          <w:b/>
+          <w:sz w:val="24"/>
+          <w:szCs w:val="24"/>
+        </w:rPr>
+        <w:t>Sistema de información</w:t>
       </w:r>
     </w:p>
     <w:p>
@@ -1726,7 +2347,16 @@
           <w:sz w:val="24"/>
           <w:szCs w:val="24"/>
         </w:rPr>
-        <w:t>2.2.2</w:t>
+        <w:t>2.2.</w:t>
+      </w:r>
+      <w:r>
+        <w:rPr>
+          <w:rFonts w:ascii="Arial" w:hAnsi="Arial" w:cs="Arial"/>
+          <w:b/>
+          <w:sz w:val="24"/>
+          <w:szCs w:val="24"/>
+        </w:rPr>
+        <w:t>8</w:t>
       </w:r>
       <w:r>
         <w:rPr>
@@ -1803,7 +2433,16 @@
           <w:sz w:val="24"/>
           <w:szCs w:val="24"/>
         </w:rPr>
-        <w:t xml:space="preserve"> y accesibles a través de Internet. Con un navegador web, un usuario visualiza sitios web compuestos de páginas web que pueden contener texto o contenido multimedia y navegar entre ellos utilizando hiperenlaces o hipervínculos.</w:t>
+        <w:t xml:space="preserve"> y accesibles a través de Internet. Con un </w:t>
+      </w:r>
+      <w:r>
+        <w:rPr>
+          <w:rFonts w:ascii="Arial" w:hAnsi="Arial" w:cs="Arial"/>
+          <w:sz w:val="24"/>
+          <w:szCs w:val="24"/>
+        </w:rPr>
+        <w:lastRenderedPageBreak/>
+        <w:t>navegador web, un usuario visualiza sitios web compuestos de páginas web que pueden contener texto o contenido multimedia y navegar entre ellos utilizando hiperenlaces o hipervínculos.</w:t>
       </w:r>
     </w:p>
     <w:p>
@@ -1823,46 +2462,378 @@
           <w:sz w:val="24"/>
           <w:szCs w:val="24"/>
         </w:rPr>
+        <w:t>A su vez Snell (1995) la define como</w:t>
+      </w:r>
+      <w:r>
+        <w:rPr>
+          <w:rFonts w:ascii="Arial" w:hAnsi="Arial" w:cs="Arial"/>
+          <w:sz w:val="24"/>
+          <w:szCs w:val="24"/>
+        </w:rPr>
+        <w:t xml:space="preserve"> un modelo creado encima de la internet para </w:t>
+      </w:r>
+      <w:r>
+        <w:rPr>
+          <w:rFonts w:ascii="Arial" w:hAnsi="Arial" w:cs="Arial"/>
+          <w:sz w:val="24"/>
+          <w:szCs w:val="24"/>
+        </w:rPr>
+        <w:t xml:space="preserve">acceder y compartir información </w:t>
+      </w:r>
+      <w:r>
+        <w:rPr>
+          <w:rFonts w:ascii="Arial" w:hAnsi="Arial" w:cs="Arial"/>
+          <w:sz w:val="24"/>
+          <w:szCs w:val="24"/>
+        </w:rPr>
+        <w:t xml:space="preserve">usando el protocolo HTTP y los distintos lenguajes hechos para la transmisión de información, </w:t>
+      </w:r>
+      <w:r>
+        <w:rPr>
+          <w:rFonts w:ascii="Arial" w:hAnsi="Arial" w:cs="Arial"/>
+          <w:sz w:val="24"/>
+          <w:szCs w:val="24"/>
+        </w:rPr>
+        <w:t>esta también utiliza software como los navegadores web, como Google Chrome o Mozilla Firefox que permiten interpretar esos lenguajes</w:t>
+      </w:r>
+      <w:r>
+        <w:rPr>
+          <w:rFonts w:ascii="Arial" w:hAnsi="Arial" w:cs="Arial"/>
+          <w:sz w:val="24"/>
+          <w:szCs w:val="24"/>
+        </w:rPr>
+        <w:t xml:space="preserve"> </w:t>
+      </w:r>
+      <w:r>
+        <w:rPr>
+          <w:rFonts w:ascii="Arial" w:hAnsi="Arial" w:cs="Arial"/>
+          <w:sz w:val="24"/>
+          <w:szCs w:val="24"/>
+        </w:rPr>
+        <w:t>y acceder a documentos web como, páginas web las cuales están ligadas por hipervínculos, a raíz de la evolución de la web, esta ha incorporado gráficas, sonidos y distintos tipos de contenido multimedia.</w:t>
+      </w:r>
+    </w:p>
+    <w:p>
+      <w:pPr>
+        <w:spacing w:line="360" w:lineRule="auto"/>
+        <w:ind w:firstLine="708"/>
+        <w:jc w:val="both"/>
+        <w:rPr>
+          <w:rFonts w:ascii="Arial" w:hAnsi="Arial" w:cs="Arial"/>
+          <w:sz w:val="24"/>
+          <w:szCs w:val="24"/>
+        </w:rPr>
+      </w:pPr>
+    </w:p>
+    <w:p>
+      <w:pPr>
+        <w:spacing w:line="360" w:lineRule="auto"/>
+        <w:ind w:firstLine="708"/>
+        <w:jc w:val="both"/>
+        <w:rPr>
+          <w:rFonts w:ascii="Arial" w:hAnsi="Arial" w:cs="Arial"/>
+          <w:sz w:val="24"/>
+          <w:szCs w:val="24"/>
+        </w:rPr>
+      </w:pPr>
+      <w:r>
+        <w:rPr>
+          <w:rFonts w:ascii="Arial" w:hAnsi="Arial" w:cs="Arial"/>
+          <w:sz w:val="24"/>
+          <w:szCs w:val="24"/>
+        </w:rPr>
+        <w:t>A través de la perspectiva de estos autores se puede</w:t>
+      </w:r>
+      <w:r>
+        <w:rPr>
+          <w:rFonts w:ascii="Arial" w:hAnsi="Arial" w:cs="Arial"/>
+          <w:sz w:val="24"/>
+          <w:szCs w:val="24"/>
+        </w:rPr>
+        <w:t xml:space="preserve"> llegar a la conclusión</w:t>
+      </w:r>
+      <w:r>
+        <w:rPr>
+          <w:rFonts w:ascii="Arial" w:hAnsi="Arial" w:cs="Arial"/>
+          <w:sz w:val="24"/>
+          <w:szCs w:val="24"/>
+        </w:rPr>
+        <w:t xml:space="preserve"> que </w:t>
+      </w:r>
+      <w:r>
+        <w:rPr>
+          <w:rFonts w:ascii="Arial" w:hAnsi="Arial" w:cs="Arial"/>
+          <w:sz w:val="24"/>
+          <w:szCs w:val="24"/>
+        </w:rPr>
+        <w:t>la World Wide Web es un sistema para transmitir y recibir información que tienen una estructura interpretada por los lenguajes web y que en conjunto con otras herramientas de software se puede acceder a las famosas páginas web que se usan cotidianamente para acceder a información, comunicarse entre personas, entre cosas.</w:t>
+      </w:r>
+    </w:p>
+    <w:p>
+      <w:pPr>
+        <w:spacing w:line="360" w:lineRule="auto"/>
+        <w:ind w:firstLine="708"/>
+        <w:jc w:val="both"/>
+        <w:rPr>
+          <w:rFonts w:ascii="Arial" w:hAnsi="Arial" w:cs="Arial"/>
+          <w:sz w:val="24"/>
+          <w:szCs w:val="24"/>
+        </w:rPr>
+      </w:pPr>
+    </w:p>
+    <w:p>
+      <w:pPr>
+        <w:spacing w:line="360" w:lineRule="auto"/>
+        <w:jc w:val="both"/>
+        <w:rPr>
+          <w:rFonts w:ascii="Arial" w:hAnsi="Arial" w:cs="Arial"/>
+          <w:b/>
+          <w:sz w:val="24"/>
+        </w:rPr>
+      </w:pPr>
+      <w:r>
+        <w:rPr>
+          <w:rFonts w:ascii="Arial" w:hAnsi="Arial" w:cs="Arial"/>
+          <w:b/>
+          <w:sz w:val="24"/>
+        </w:rPr>
+        <w:t>2.2.</w:t>
+      </w:r>
+      <w:r>
+        <w:rPr>
+          <w:rFonts w:ascii="Arial" w:hAnsi="Arial" w:cs="Arial"/>
+          <w:b/>
+          <w:sz w:val="24"/>
+        </w:rPr>
+        <w:t>9</w:t>
+      </w:r>
+      <w:r>
+        <w:rPr>
+          <w:rFonts w:ascii="Arial" w:hAnsi="Arial" w:cs="Arial"/>
+          <w:b/>
+          <w:sz w:val="24"/>
+        </w:rPr>
+        <w:t xml:space="preserve"> Tecnologías Web </w:t>
+      </w:r>
+    </w:p>
+    <w:p>
+      <w:pPr>
+        <w:spacing w:line="360" w:lineRule="auto"/>
+        <w:ind w:firstLine="708"/>
+        <w:jc w:val="both"/>
+        <w:rPr>
+          <w:rFonts w:ascii="Arial" w:hAnsi="Arial" w:cs="Arial"/>
+          <w:sz w:val="24"/>
+        </w:rPr>
+      </w:pPr>
+      <w:r>
+        <w:rPr>
+          <w:rFonts w:ascii="Arial" w:hAnsi="Arial" w:cs="Arial"/>
+          <w:sz w:val="24"/>
+          <w:szCs w:val="24"/>
+        </w:rPr>
+        <w:t>E</w:t>
+      </w:r>
+      <w:r>
+        <w:rPr>
+          <w:rFonts w:ascii="Arial" w:hAnsi="Arial" w:cs="Arial"/>
+          <w:sz w:val="24"/>
+          <w:szCs w:val="24"/>
+        </w:rPr>
+        <w:t>l autor</w:t>
+      </w:r>
+      <w:r>
+        <w:rPr>
+          <w:rFonts w:ascii="Arial" w:hAnsi="Arial" w:cs="Arial"/>
+          <w:sz w:val="24"/>
+        </w:rPr>
+        <w:t xml:space="preserve"> </w:t>
+      </w:r>
+      <w:r>
+        <w:rPr>
+          <w:rFonts w:ascii="Arial" w:hAnsi="Arial" w:cs="Arial"/>
+          <w:sz w:val="24"/>
+        </w:rPr>
+        <w:t>Capdevila (2007</w:t>
+      </w:r>
+      <w:r>
+        <w:rPr>
+          <w:rFonts w:ascii="Arial" w:hAnsi="Arial" w:cs="Arial"/>
+          <w:sz w:val="24"/>
+        </w:rPr>
+        <w:t>, p.1</w:t>
+      </w:r>
+      <w:r>
+        <w:rPr>
+          <w:rFonts w:ascii="Arial" w:hAnsi="Arial" w:cs="Arial"/>
+          <w:sz w:val="24"/>
+        </w:rPr>
+        <w:t xml:space="preserve">), habla de las </w:t>
+      </w:r>
+      <w:r>
+        <w:rPr>
+          <w:rFonts w:ascii="Arial" w:hAnsi="Arial" w:cs="Arial"/>
+          <w:sz w:val="24"/>
+        </w:rPr>
+        <w:t xml:space="preserve">tecnologías web </w:t>
+      </w:r>
+      <w:r>
+        <w:rPr>
+          <w:rFonts w:ascii="Arial" w:hAnsi="Arial" w:cs="Arial"/>
+          <w:sz w:val="24"/>
+        </w:rPr>
+        <w:t>como r</w:t>
+      </w:r>
+      <w:r>
+        <w:rPr>
+          <w:rFonts w:ascii="Arial" w:hAnsi="Arial" w:cs="Arial"/>
+          <w:sz w:val="24"/>
+        </w:rPr>
+        <w:t xml:space="preserve">ecursos </w:t>
+      </w:r>
+      <w:r>
+        <w:rPr>
+          <w:rFonts w:ascii="Arial" w:hAnsi="Arial" w:cs="Arial"/>
+          <w:sz w:val="24"/>
+        </w:rPr>
+        <w:t>disponibles en internet</w:t>
+      </w:r>
+      <w:r>
+        <w:rPr>
+          <w:rFonts w:ascii="Arial" w:hAnsi="Arial" w:cs="Arial"/>
+          <w:sz w:val="24"/>
+        </w:rPr>
+        <w:t xml:space="preserve"> utilizado</w:t>
+      </w:r>
+      <w:r>
+        <w:rPr>
+          <w:rFonts w:ascii="Arial" w:hAnsi="Arial" w:cs="Arial"/>
+          <w:sz w:val="24"/>
+        </w:rPr>
+        <w:t>s para la creación de documentos web dinámicos u estáticos</w:t>
+      </w:r>
+      <w:r>
+        <w:rPr>
+          <w:rFonts w:ascii="Arial" w:hAnsi="Arial" w:cs="Arial"/>
+          <w:sz w:val="24"/>
+        </w:rPr>
+        <w:t xml:space="preserve">. </w:t>
+      </w:r>
+      <w:r>
+        <w:rPr>
+          <w:rFonts w:ascii="Arial" w:hAnsi="Arial" w:cs="Arial"/>
+          <w:sz w:val="24"/>
+        </w:rPr>
+        <w:t>Estas e</w:t>
+      </w:r>
+      <w:r>
+        <w:rPr>
+          <w:rFonts w:ascii="Arial" w:hAnsi="Arial" w:cs="Arial"/>
+          <w:sz w:val="24"/>
+        </w:rPr>
+        <w:t xml:space="preserve">stán </w:t>
+      </w:r>
+      <w:r>
+        <w:rPr>
+          <w:rFonts w:ascii="Arial" w:hAnsi="Arial" w:cs="Arial"/>
+          <w:sz w:val="24"/>
+        </w:rPr>
+        <w:t>extendidas por muchas razones: facilitan el desarrollo de siste</w:t>
+      </w:r>
+      <w:r>
+        <w:rPr>
+          <w:rFonts w:ascii="Arial" w:hAnsi="Arial" w:cs="Arial"/>
+          <w:sz w:val="24"/>
+        </w:rPr>
+        <w:t>mas</w:t>
+      </w:r>
+      <w:r>
+        <w:rPr>
+          <w:rFonts w:ascii="Arial" w:hAnsi="Arial" w:cs="Arial"/>
+          <w:sz w:val="24"/>
+        </w:rPr>
+        <w:t xml:space="preserve"> u plataformas</w:t>
+      </w:r>
+      <w:r>
+        <w:rPr>
+          <w:rFonts w:ascii="Arial" w:hAnsi="Arial" w:cs="Arial"/>
+          <w:sz w:val="24"/>
+        </w:rPr>
+        <w:t xml:space="preserve">, </w:t>
+      </w:r>
+      <w:r>
+        <w:rPr>
+          <w:rFonts w:ascii="Arial" w:hAnsi="Arial" w:cs="Arial"/>
+          <w:sz w:val="24"/>
+        </w:rPr>
+        <w:t>su flexibilidad en términos de escalabilidad, es decir, a la hora de expandir el sistema; su sencillez de uso y que imitan la forma d</w:t>
+      </w:r>
+      <w:r>
+        <w:rPr>
+          <w:rFonts w:ascii="Arial" w:hAnsi="Arial" w:cs="Arial"/>
+          <w:sz w:val="24"/>
+        </w:rPr>
+        <w:t>e relacionarse de las personas.</w:t>
+      </w:r>
+    </w:p>
+    <w:p>
+      <w:pPr>
+        <w:spacing w:line="360" w:lineRule="auto"/>
+        <w:ind w:firstLine="708"/>
+        <w:jc w:val="both"/>
+        <w:rPr>
+          <w:rFonts w:ascii="Arial" w:hAnsi="Arial" w:cs="Arial"/>
+          <w:sz w:val="24"/>
+        </w:rPr>
+      </w:pPr>
+      <w:r>
+        <w:rPr>
+          <w:rFonts w:ascii="Arial" w:hAnsi="Arial" w:cs="Arial"/>
+          <w:sz w:val="24"/>
+        </w:rPr>
+        <w:t>Este autor divide estas tecnologías en dos grandes grupos llamados tecnologías FrontEnd o Cliente y tecnologías BackEnd también llamadas servidor.</w:t>
+      </w:r>
+    </w:p>
+    <w:p>
+      <w:pPr>
+        <w:spacing w:line="360" w:lineRule="auto"/>
+        <w:ind w:firstLine="708"/>
+        <w:jc w:val="both"/>
+        <w:rPr>
+          <w:rFonts w:ascii="Arial" w:hAnsi="Arial" w:cs="Arial"/>
+          <w:sz w:val="24"/>
+        </w:rPr>
+      </w:pPr>
+      <w:r>
+        <w:rPr>
+          <w:rFonts w:ascii="Arial" w:hAnsi="Arial" w:cs="Arial"/>
+          <w:b/>
+          <w:sz w:val="24"/>
+        </w:rPr>
         <w:lastRenderedPageBreak/>
-        <w:t>A su vez Snell (1995) la define como</w:t>
-      </w:r>
-      <w:r>
-        <w:rPr>
-          <w:rFonts w:ascii="Arial" w:hAnsi="Arial" w:cs="Arial"/>
-          <w:sz w:val="24"/>
-          <w:szCs w:val="24"/>
-        </w:rPr>
-        <w:t xml:space="preserve"> un modelo creado encima de la internet para </w:t>
-      </w:r>
-      <w:r>
-        <w:rPr>
-          <w:rFonts w:ascii="Arial" w:hAnsi="Arial" w:cs="Arial"/>
-          <w:sz w:val="24"/>
-          <w:szCs w:val="24"/>
-        </w:rPr>
-        <w:t xml:space="preserve">acceder y compartir información </w:t>
-      </w:r>
-      <w:r>
-        <w:rPr>
-          <w:rFonts w:ascii="Arial" w:hAnsi="Arial" w:cs="Arial"/>
-          <w:sz w:val="24"/>
-          <w:szCs w:val="24"/>
-        </w:rPr>
-        <w:t xml:space="preserve">usando el protocolo HTTP y los distintos lenguajes hechos para la transmisión de información, </w:t>
-      </w:r>
-      <w:r>
-        <w:rPr>
-          <w:rFonts w:ascii="Arial" w:hAnsi="Arial" w:cs="Arial"/>
-          <w:sz w:val="24"/>
-          <w:szCs w:val="24"/>
-        </w:rPr>
-        <w:t>esta también utiliza software como los navegadores web, como Google Chrome o Mozilla Firefox que permiten interpretar esos lenguajes</w:t>
-      </w:r>
-      <w:r>
-        <w:rPr>
-          <w:rFonts w:ascii="Arial" w:hAnsi="Arial" w:cs="Arial"/>
-          <w:sz w:val="24"/>
-          <w:szCs w:val="24"/>
+        <w:t>Tecnologías Front</w:t>
+      </w:r>
+      <w:r>
+        <w:rPr>
+          <w:rFonts w:ascii="Arial" w:hAnsi="Arial" w:cs="Arial"/>
+          <w:b/>
+          <w:sz w:val="24"/>
+        </w:rPr>
+        <w:t>End(Cliente)</w:t>
+      </w:r>
+      <w:r>
+        <w:rPr>
+          <w:rFonts w:ascii="Arial" w:hAnsi="Arial" w:cs="Arial"/>
+          <w:b/>
+          <w:sz w:val="24"/>
+        </w:rPr>
+        <w:t>:</w:t>
+      </w:r>
+      <w:r>
+        <w:rPr>
+          <w:rFonts w:ascii="Arial" w:hAnsi="Arial" w:cs="Arial"/>
+          <w:b/>
+          <w:sz w:val="24"/>
         </w:rPr>
         <w:t xml:space="preserve"> </w:t>
       </w:r>
@@ -1870,9 +2841,22 @@
         <w:rPr>
           <w:rFonts w:ascii="Arial" w:hAnsi="Arial" w:cs="Arial"/>
           <w:sz w:val="24"/>
-          <w:szCs w:val="24"/>
-        </w:rPr>
-        <w:t>y acceder a documentos web como, páginas web las cuales están ligadas por hipervínculos, a raíz de la evolución de la web, esta ha incorporado gráficas, sonidos y distintos tipos de contenido multimedia.</w:t>
+        </w:rPr>
+        <w:t>Son las tecnologías que están presentes del lado del usuario, estas muestran la interfaz</w:t>
+      </w:r>
+      <w:r>
+        <w:rPr>
+          <w:rFonts w:ascii="Arial" w:hAnsi="Arial" w:cs="Arial"/>
+          <w:sz w:val="24"/>
+        </w:rPr>
+        <w:t>, reciben interacciones o información del usuario, la validan</w:t>
+      </w:r>
+      <w:r>
+        <w:rPr>
+          <w:rFonts w:ascii="Arial" w:hAnsi="Arial" w:cs="Arial"/>
+          <w:sz w:val="24"/>
+        </w:rPr>
+        <w:t xml:space="preserve"> y realizan las peticiones al servidor.</w:t>
       </w:r>
     </w:p>
     <w:p>
@@ -1883,9 +2867,38 @@
         <w:rPr>
           <w:rFonts w:ascii="Arial" w:hAnsi="Arial" w:cs="Arial"/>
           <w:sz w:val="24"/>
-          <w:szCs w:val="24"/>
-        </w:rPr>
-      </w:pPr>
+        </w:rPr>
+      </w:pPr>
+      <w:r>
+        <w:rPr>
+          <w:rFonts w:ascii="Arial" w:hAnsi="Arial" w:cs="Arial"/>
+          <w:b/>
+          <w:sz w:val="24"/>
+        </w:rPr>
+        <w:t>Tecnologías BackEnd(Servidor):</w:t>
+      </w:r>
+      <w:r>
+        <w:rPr>
+          <w:rFonts w:ascii="Arial" w:hAnsi="Arial" w:cs="Arial"/>
+          <w:b/>
+          <w:sz w:val="24"/>
+        </w:rPr>
+        <w:t xml:space="preserve"> </w:t>
+      </w:r>
+      <w:r>
+        <w:rPr>
+          <w:rFonts w:ascii="Arial" w:hAnsi="Arial" w:cs="Arial"/>
+          <w:sz w:val="24"/>
+        </w:rPr>
+        <w:t>Estas tecnologías reciben las peticiones enviadas por el Cliente y realizan validaciones más complejas que permiten proteger la integridad de los datos, estas se encargan de la lógica más compleja dentro de la aplicación y usualmente están conectadas a un sistema de gestión de base de datos para el correcto manejo de los datos suministrados por los usuarios.</w:t>
+      </w:r>
+      <w:r>
+        <w:rPr>
+          <w:rFonts w:ascii="Arial" w:hAnsi="Arial" w:cs="Arial"/>
+          <w:sz w:val="24"/>
+        </w:rPr>
+        <w:t xml:space="preserve"> Para finalizar, estas devuelven una respuesta al cliente, informando si la transacción que se estaba realizando terminó de forma satisfactoria o si ocurrió un error dentro del sistema.</w:t>
+      </w:r>
     </w:p>
     <w:p>
       <w:pPr>
@@ -1895,68 +2908,8 @@
         <w:rPr>
           <w:rFonts w:ascii="Arial" w:hAnsi="Arial" w:cs="Arial"/>
           <w:sz w:val="24"/>
-          <w:szCs w:val="24"/>
-        </w:rPr>
-      </w:pPr>
-      <w:r>
-        <w:rPr>
-          <w:rFonts w:ascii="Arial" w:hAnsi="Arial" w:cs="Arial"/>
-          <w:sz w:val="24"/>
-          <w:szCs w:val="24"/>
-        </w:rPr>
-        <w:t>A través de la perspectiva de estos autores se puede</w:t>
-      </w:r>
-      <w:r>
-        <w:rPr>
-          <w:rFonts w:ascii="Arial" w:hAnsi="Arial" w:cs="Arial"/>
-          <w:sz w:val="24"/>
-          <w:szCs w:val="24"/>
-        </w:rPr>
-        <w:t xml:space="preserve"> llegar a la conclusión</w:t>
-      </w:r>
-      <w:r>
-        <w:rPr>
-          <w:rFonts w:ascii="Arial" w:hAnsi="Arial" w:cs="Arial"/>
-          <w:sz w:val="24"/>
-          <w:szCs w:val="24"/>
-        </w:rPr>
-        <w:t xml:space="preserve"> que </w:t>
-      </w:r>
-      <w:r>
-        <w:rPr>
-          <w:rFonts w:ascii="Arial" w:hAnsi="Arial" w:cs="Arial"/>
-          <w:sz w:val="24"/>
-          <w:szCs w:val="24"/>
-        </w:rPr>
-        <w:t>la World Wide Web es un sistema para transmitir y recibir información que tienen una estructura interpretada por los lenguajes web y que en conjunto con otras herramientas de software se puede acceder a las famosas páginas web que se usan cotidianamente para acceder a información, comunicarse entre personas, entre cosas.</w:t>
-      </w:r>
-    </w:p>
-    <w:p>
-      <w:pPr>
-        <w:spacing w:line="360" w:lineRule="auto"/>
-        <w:jc w:val="both"/>
-        <w:rPr>
-          <w:rFonts w:ascii="Arial" w:hAnsi="Arial" w:cs="Arial"/>
-          <w:b/>
-          <w:sz w:val="24"/>
-        </w:rPr>
-      </w:pPr>
-      <w:r>
-        <w:rPr>
-          <w:rFonts w:ascii="Arial" w:hAnsi="Arial" w:cs="Arial"/>
-          <w:b/>
-          <w:sz w:val="24"/>
-        </w:rPr>
-        <w:t>2.2.4</w:t>
-      </w:r>
-      <w:r>
-        <w:rPr>
-          <w:rFonts w:ascii="Arial" w:hAnsi="Arial" w:cs="Arial"/>
-          <w:b/>
-          <w:sz w:val="24"/>
-        </w:rPr>
-        <w:t xml:space="preserve"> Tecnologías Web </w:t>
-      </w:r>
+        </w:rPr>
+      </w:pPr>
     </w:p>
     <w:p>
       <w:pPr>
@@ -1972,17 +2925,22 @@
         <w:rPr>
           <w:rFonts w:ascii="Arial" w:hAnsi="Arial" w:cs="Arial"/>
           <w:sz w:val="24"/>
-          <w:szCs w:val="24"/>
-        </w:rPr>
-        <w:t>E</w:t>
-      </w:r>
-      <w:r>
-        <w:rPr>
-          <w:rFonts w:ascii="Arial" w:hAnsi="Arial" w:cs="Arial"/>
-          <w:sz w:val="24"/>
-          <w:szCs w:val="24"/>
-        </w:rPr>
-        <w:t>l autor</w:t>
+        </w:rPr>
+        <w:t>Por otra parte, l</w:t>
+      </w:r>
+      <w:r>
+        <w:rPr>
+          <w:rFonts w:ascii="Arial" w:hAnsi="Arial" w:cs="Arial"/>
+          <w:sz w:val="24"/>
+        </w:rPr>
+        <w:t>os autores Bravo y Duque (2005, p.154) defienden que las tecnologías web son todos los lenguajes</w:t>
+      </w:r>
+      <w:r>
+        <w:rPr>
+          <w:rFonts w:ascii="Arial" w:hAnsi="Arial" w:cs="Arial"/>
+          <w:sz w:val="24"/>
+        </w:rPr>
+        <w:t xml:space="preserve"> de estructura, programación</w:t>
       </w:r>
       <w:r>
         <w:rPr>
@@ -1996,126 +2954,21 @@
           <w:rFonts w:ascii="Arial" w:hAnsi="Arial" w:cs="Arial"/>
           <w:sz w:val="24"/>
         </w:rPr>
-        <w:t>Capdevila (2007</w:t>
-      </w:r>
-      <w:r>
-        <w:rPr>
-          <w:rFonts w:ascii="Arial" w:hAnsi="Arial" w:cs="Arial"/>
-          <w:sz w:val="24"/>
-        </w:rPr>
-        <w:t>, p.1</w:t>
-      </w:r>
-      <w:r>
-        <w:rPr>
-          <w:rFonts w:ascii="Arial" w:hAnsi="Arial" w:cs="Arial"/>
-          <w:sz w:val="24"/>
-        </w:rPr>
-        <w:t xml:space="preserve">), habla de las </w:t>
-      </w:r>
-      <w:r>
-        <w:rPr>
-          <w:rFonts w:ascii="Arial" w:hAnsi="Arial" w:cs="Arial"/>
-          <w:sz w:val="24"/>
-        </w:rPr>
-        <w:t xml:space="preserve">tecnologías web </w:t>
-      </w:r>
-      <w:r>
-        <w:rPr>
-          <w:rFonts w:ascii="Arial" w:hAnsi="Arial" w:cs="Arial"/>
-          <w:sz w:val="24"/>
-        </w:rPr>
-        <w:t>como r</w:t>
-      </w:r>
-      <w:r>
-        <w:rPr>
-          <w:rFonts w:ascii="Arial" w:hAnsi="Arial" w:cs="Arial"/>
-          <w:sz w:val="24"/>
-        </w:rPr>
-        <w:t xml:space="preserve">ecursos </w:t>
-      </w:r>
-      <w:r>
-        <w:rPr>
-          <w:rFonts w:ascii="Arial" w:hAnsi="Arial" w:cs="Arial"/>
-          <w:sz w:val="24"/>
-        </w:rPr>
-        <w:t>disponibles en internet</w:t>
-      </w:r>
-      <w:r>
-        <w:rPr>
-          <w:rFonts w:ascii="Arial" w:hAnsi="Arial" w:cs="Arial"/>
-          <w:sz w:val="24"/>
-        </w:rPr>
-        <w:t xml:space="preserve"> utilizado</w:t>
-      </w:r>
-      <w:r>
-        <w:rPr>
-          <w:rFonts w:ascii="Arial" w:hAnsi="Arial" w:cs="Arial"/>
-          <w:sz w:val="24"/>
-        </w:rPr>
-        <w:t>s para la creación de documentos web dinámicos u estáticos</w:t>
-      </w:r>
-      <w:r>
-        <w:rPr>
-          <w:rFonts w:ascii="Arial" w:hAnsi="Arial" w:cs="Arial"/>
-          <w:sz w:val="24"/>
-        </w:rPr>
-        <w:t xml:space="preserve">. </w:t>
-      </w:r>
-      <w:r>
-        <w:rPr>
-          <w:rFonts w:ascii="Arial" w:hAnsi="Arial" w:cs="Arial"/>
-          <w:sz w:val="24"/>
-        </w:rPr>
-        <w:t>Estas e</w:t>
-      </w:r>
-      <w:r>
-        <w:rPr>
-          <w:rFonts w:ascii="Arial" w:hAnsi="Arial" w:cs="Arial"/>
-          <w:sz w:val="24"/>
-        </w:rPr>
-        <w:t xml:space="preserve">stán </w:t>
-      </w:r>
-      <w:r>
-        <w:rPr>
-          <w:rFonts w:ascii="Arial" w:hAnsi="Arial" w:cs="Arial"/>
-          <w:sz w:val="24"/>
-        </w:rPr>
-        <w:t>extendidas por muchas razones: facilitan el desarrollo de siste</w:t>
-      </w:r>
-      <w:r>
-        <w:rPr>
-          <w:rFonts w:ascii="Arial" w:hAnsi="Arial" w:cs="Arial"/>
-          <w:sz w:val="24"/>
-        </w:rPr>
-        <w:t>mas</w:t>
-      </w:r>
-      <w:r>
-        <w:rPr>
-          <w:rFonts w:ascii="Arial" w:hAnsi="Arial" w:cs="Arial"/>
-          <w:sz w:val="24"/>
-        </w:rPr>
-        <w:t xml:space="preserve"> u plataformas</w:t>
-      </w:r>
-      <w:r>
-        <w:rPr>
-          <w:rFonts w:ascii="Arial" w:hAnsi="Arial" w:cs="Arial"/>
-          <w:sz w:val="24"/>
-        </w:rPr>
-        <w:t xml:space="preserve">, </w:t>
-      </w:r>
-      <w:r>
-        <w:rPr>
-          <w:rFonts w:ascii="Arial" w:hAnsi="Arial" w:cs="Arial"/>
-          <w:sz w:val="24"/>
-        </w:rPr>
-        <w:t>su flexibilidad en términos de escalabilidad, es decir, a la hora de expandir el sistema; su sencillez de uso y que imitan la forma d</w:t>
-      </w:r>
-      <w:r>
-        <w:rPr>
-          <w:rFonts w:ascii="Arial" w:hAnsi="Arial" w:cs="Arial"/>
-          <w:sz w:val="24"/>
-        </w:rPr>
-        <w:t>e relacionarse de las personas.</w:t>
+        <w:t xml:space="preserve">y otras herramientas </w:t>
+      </w:r>
+      <w:r>
+        <w:rPr>
+          <w:rFonts w:ascii="Arial" w:hAnsi="Arial" w:cs="Arial"/>
+          <w:sz w:val="24"/>
+        </w:rPr>
+        <w:t xml:space="preserve">utilizados para crear </w:t>
+      </w:r>
+      <w:r>
+        <w:rPr>
+          <w:rFonts w:ascii="Arial" w:hAnsi="Arial" w:cs="Arial"/>
+          <w:sz w:val="24"/>
+        </w:rPr>
+        <w:t xml:space="preserve">contenido dentro de la web utilizando las buenas practicas </w:t>
       </w:r>
     </w:p>
     <w:p>
@@ -2125,15 +2978,44 @@
         <w:jc w:val="both"/>
         <w:rPr>
           <w:rFonts w:ascii="Arial" w:hAnsi="Arial" w:cs="Arial"/>
-          <w:sz w:val="24"/>
-        </w:rPr>
-      </w:pPr>
-      <w:r>
-        <w:rPr>
-          <w:rFonts w:ascii="Arial" w:hAnsi="Arial" w:cs="Arial"/>
-          <w:sz w:val="24"/>
-        </w:rPr>
-        <w:t>Este autor divide estas tecnologías en dos grandes grupos llamados tecnologías FrontEnd o Cliente y tecnologías BackEnd también llamadas servidor.</w:t>
+          <w:b/>
+          <w:sz w:val="24"/>
+        </w:rPr>
+      </w:pPr>
+      <w:r>
+        <w:rPr>
+          <w:rFonts w:ascii="Arial" w:hAnsi="Arial" w:cs="Arial"/>
+          <w:sz w:val="24"/>
+        </w:rPr>
+        <w:t>Este autor a su vez los divide en dos grupos llamados</w:t>
+      </w:r>
+      <w:r>
+        <w:rPr>
+          <w:rFonts w:ascii="Arial" w:hAnsi="Arial" w:cs="Arial"/>
+          <w:sz w:val="24"/>
+        </w:rPr>
+        <w:t xml:space="preserve"> tecnologías</w:t>
+      </w:r>
+      <w:r>
+        <w:rPr>
+          <w:rFonts w:ascii="Arial" w:hAnsi="Arial" w:cs="Arial"/>
+          <w:sz w:val="24"/>
+        </w:rPr>
+        <w:t xml:space="preserve"> del cliente y </w:t>
+      </w:r>
+      <w:r>
+        <w:rPr>
+          <w:rFonts w:ascii="Arial" w:hAnsi="Arial" w:cs="Arial"/>
+          <w:sz w:val="24"/>
+        </w:rPr>
+        <w:t xml:space="preserve">tecnologías </w:t>
+      </w:r>
+      <w:r>
+        <w:rPr>
+          <w:rFonts w:ascii="Arial" w:hAnsi="Arial" w:cs="Arial"/>
+          <w:sz w:val="24"/>
+        </w:rPr>
+        <w:t>del servidor</w:t>
       </w:r>
     </w:p>
     <w:p>
@@ -2152,28 +3034,11 @@
           <w:b/>
           <w:sz w:val="24"/>
         </w:rPr>
-        <w:t>Tecnologías Front</w:t>
-      </w:r>
-      <w:r>
-        <w:rPr>
-          <w:rFonts w:ascii="Arial" w:hAnsi="Arial" w:cs="Arial"/>
-          <w:b/>
-          <w:sz w:val="24"/>
-        </w:rPr>
-        <w:t>End(Cliente)</w:t>
-      </w:r>
-      <w:r>
-        <w:rPr>
-          <w:rFonts w:ascii="Arial" w:hAnsi="Arial" w:cs="Arial"/>
-          <w:b/>
-          <w:sz w:val="24"/>
-        </w:rPr>
-        <w:t>:</w:t>
-      </w:r>
-      <w:r>
-        <w:rPr>
-          <w:rFonts w:ascii="Arial" w:hAnsi="Arial" w:cs="Arial"/>
-          <w:b/>
+        <w:t>Tecnologías</w:t>
+      </w:r>
+      <w:r>
+        <w:rPr>
+          <w:rFonts w:ascii="Arial" w:hAnsi="Arial" w:cs="Arial"/>
           <w:sz w:val="24"/>
         </w:rPr>
         <w:t xml:space="preserve"> </w:t>
@@ -2181,23 +3046,60 @@
       <w:r>
         <w:rPr>
           <w:rFonts w:ascii="Arial" w:hAnsi="Arial" w:cs="Arial"/>
-          <w:sz w:val="24"/>
-        </w:rPr>
-        <w:t>Son las tecnologías que están presentes del lado del usuario, estas muestran la interfaz</w:t>
-      </w:r>
-      <w:r>
-        <w:rPr>
-          <w:rFonts w:ascii="Arial" w:hAnsi="Arial" w:cs="Arial"/>
-          <w:sz w:val="24"/>
-        </w:rPr>
-        <w:t>, reciben interacciones o información del usuario, la validan</w:t>
-      </w:r>
-      <w:r>
-        <w:rPr>
-          <w:rFonts w:ascii="Arial" w:hAnsi="Arial" w:cs="Arial"/>
-          <w:sz w:val="24"/>
-        </w:rPr>
-        <w:t xml:space="preserve"> y realizan las peticiones al servidor.</w:t>
+          <w:b/>
+          <w:sz w:val="24"/>
+        </w:rPr>
+        <w:t>del cliente</w:t>
+      </w:r>
+      <w:r>
+        <w:rPr>
+          <w:rFonts w:ascii="Arial" w:hAnsi="Arial" w:cs="Arial"/>
+          <w:b/>
+          <w:sz w:val="24"/>
+        </w:rPr>
+        <w:t xml:space="preserve">: </w:t>
+      </w:r>
+      <w:r>
+        <w:rPr>
+          <w:rFonts w:ascii="Arial" w:hAnsi="Arial" w:cs="Arial"/>
+          <w:sz w:val="24"/>
+        </w:rPr>
+        <w:t>Estos representan las tecnologías que permiten crear interfaces de usuario y comunicarse con el servidor</w:t>
+      </w:r>
+      <w:r>
+        <w:rPr>
+          <w:rFonts w:ascii="Arial" w:hAnsi="Arial" w:cs="Arial"/>
+          <w:sz w:val="24"/>
+        </w:rPr>
+        <w:t xml:space="preserve"> a través de peticiones</w:t>
+      </w:r>
+      <w:r>
+        <w:rPr>
+          <w:rFonts w:ascii="Arial" w:hAnsi="Arial" w:cs="Arial"/>
+          <w:sz w:val="24"/>
+        </w:rPr>
+        <w:t xml:space="preserve">, estas son HTML, CSS y JavaScript, en la actualidad existen muchas tecnologías como ReactJS, AngularJS, VueJS, SASS, entre otras, pero cabe resaltar que todas son </w:t>
+      </w:r>
+      <w:r>
+        <w:rPr>
+          <w:rFonts w:ascii="Arial" w:hAnsi="Arial" w:cs="Arial"/>
+          <w:sz w:val="24"/>
+        </w:rPr>
+        <w:t>librerías o framework</w:t>
+      </w:r>
+      <w:r>
+        <w:rPr>
+          <w:rFonts w:ascii="Arial" w:hAnsi="Arial" w:cs="Arial"/>
+          <w:sz w:val="24"/>
+        </w:rPr>
+        <w:t xml:space="preserve"> de las tecnologías principales</w:t>
+      </w:r>
+      <w:r>
+        <w:rPr>
+          <w:rFonts w:ascii="Arial" w:hAnsi="Arial" w:cs="Arial"/>
+          <w:sz w:val="24"/>
+        </w:rPr>
+        <w:t>.</w:t>
       </w:r>
     </w:p>
     <w:p>
@@ -2207,21 +3109,32 @@
         <w:jc w:val="both"/>
         <w:rPr>
           <w:rFonts w:ascii="Arial" w:hAnsi="Arial" w:cs="Arial"/>
-          <w:sz w:val="24"/>
-        </w:rPr>
-      </w:pPr>
-      <w:r>
-        <w:rPr>
-          <w:rFonts w:ascii="Arial" w:hAnsi="Arial" w:cs="Arial"/>
-          <w:b/>
-          <w:sz w:val="24"/>
-        </w:rPr>
-        <w:t>Tecnologías BackEnd(Servidor):</w:t>
-      </w:r>
-      <w:r>
-        <w:rPr>
-          <w:rFonts w:ascii="Arial" w:hAnsi="Arial" w:cs="Arial"/>
-          <w:b/>
+          <w:b/>
+          <w:sz w:val="24"/>
+        </w:rPr>
+      </w:pPr>
+    </w:p>
+    <w:p>
+      <w:pPr>
+        <w:spacing w:line="360" w:lineRule="auto"/>
+        <w:ind w:firstLine="708"/>
+        <w:jc w:val="both"/>
+        <w:rPr>
+          <w:rFonts w:ascii="Arial" w:hAnsi="Arial" w:cs="Arial"/>
+          <w:sz w:val="24"/>
+        </w:rPr>
+      </w:pPr>
+      <w:r>
+        <w:rPr>
+          <w:rFonts w:ascii="Arial" w:hAnsi="Arial" w:cs="Arial"/>
+          <w:b/>
+          <w:sz w:val="24"/>
+        </w:rPr>
+        <w:t>Tecnologías</w:t>
+      </w:r>
+      <w:r>
+        <w:rPr>
+          <w:rFonts w:ascii="Arial" w:hAnsi="Arial" w:cs="Arial"/>
           <w:sz w:val="24"/>
         </w:rPr>
         <w:t xml:space="preserve"> </w:t>
@@ -2229,24 +3142,32 @@
       <w:r>
         <w:rPr>
           <w:rFonts w:ascii="Arial" w:hAnsi="Arial" w:cs="Arial"/>
-          <w:sz w:val="24"/>
-        </w:rPr>
-        <w:t xml:space="preserve">Estas tecnologías reciben las peticiones enviadas por el Cliente y realizan validaciones más complejas que permiten proteger la integridad de los datos, estas se encargan de la lógica más compleja </w:t>
-      </w:r>
-      <w:r>
-        <w:rPr>
-          <w:rFonts w:ascii="Arial" w:hAnsi="Arial" w:cs="Arial"/>
-          <w:sz w:val="24"/>
-        </w:rPr>
-        <w:lastRenderedPageBreak/>
-        <w:t>dentro de la aplicación y usualmente están conectadas a un sistema de gestión de base de datos para el correcto manejo de los datos suministrados por los usuarios.</w:t>
-      </w:r>
-      <w:r>
-        <w:rPr>
-          <w:rFonts w:ascii="Arial" w:hAnsi="Arial" w:cs="Arial"/>
-          <w:sz w:val="24"/>
-        </w:rPr>
-        <w:t xml:space="preserve"> Para finalizar, estas devuelven una respuesta al cliente, informando si la transacción que se estaba realizando terminó de forma satisfactoria o si ocurrió un error dentro del sistema.</w:t>
+          <w:b/>
+          <w:sz w:val="24"/>
+        </w:rPr>
+        <w:t>del servidor:</w:t>
+      </w:r>
+      <w:r>
+        <w:rPr>
+          <w:rFonts w:ascii="Arial" w:hAnsi="Arial" w:cs="Arial"/>
+          <w:b/>
+          <w:sz w:val="24"/>
+        </w:rPr>
+        <w:t xml:space="preserve"> </w:t>
+      </w:r>
+      <w:r>
+        <w:rPr>
+          <w:rFonts w:ascii="Arial" w:hAnsi="Arial" w:cs="Arial"/>
+          <w:sz w:val="24"/>
+        </w:rPr>
+        <w:t xml:space="preserve">Estos crean dinamismo dentro de la aplicación web, ya que en conjunto con un sistema de gestión de bases de datos permiten </w:t>
+      </w:r>
+      <w:r>
+        <w:rPr>
+          <w:rFonts w:ascii="Arial" w:hAnsi="Arial" w:cs="Arial"/>
+          <w:sz w:val="24"/>
+        </w:rPr>
+        <w:t>almacenar distintos tipos de información, este tipo de tecnologías son las encargadas de recibir la peticiones y realizar la lógica compleja dentro de la aplicación.</w:t>
       </w:r>
     </w:p>
     <w:p>
@@ -2268,56 +3189,48 @@
         <w:rPr>
           <w:rFonts w:ascii="Arial" w:hAnsi="Arial" w:cs="Arial"/>
           <w:sz w:val="24"/>
-        </w:rPr>
-      </w:pPr>
-      <w:r>
-        <w:rPr>
-          <w:rFonts w:ascii="Arial" w:hAnsi="Arial" w:cs="Arial"/>
-          <w:sz w:val="24"/>
-        </w:rPr>
-        <w:t>Por otra parte, l</w:t>
-      </w:r>
-      <w:r>
-        <w:rPr>
-          <w:rFonts w:ascii="Arial" w:hAnsi="Arial" w:cs="Arial"/>
-          <w:sz w:val="24"/>
-        </w:rPr>
-        <w:t>os autores Bravo y Duque (2005, p.154) defienden que las tecnologías web son todos los lenguajes</w:t>
-      </w:r>
-      <w:r>
-        <w:rPr>
-          <w:rFonts w:ascii="Arial" w:hAnsi="Arial" w:cs="Arial"/>
-          <w:sz w:val="24"/>
-        </w:rPr>
-        <w:t xml:space="preserve"> de estructura, programación</w:t>
-      </w:r>
-      <w:r>
-        <w:rPr>
-          <w:rFonts w:ascii="Arial" w:hAnsi="Arial" w:cs="Arial"/>
-          <w:sz w:val="24"/>
-        </w:rPr>
-        <w:t xml:space="preserve"> </w:t>
-      </w:r>
-      <w:r>
-        <w:rPr>
-          <w:rFonts w:ascii="Arial" w:hAnsi="Arial" w:cs="Arial"/>
-          <w:sz w:val="24"/>
-        </w:rPr>
-        <w:t xml:space="preserve">y otras herramientas </w:t>
-      </w:r>
-      <w:r>
-        <w:rPr>
-          <w:rFonts w:ascii="Arial" w:hAnsi="Arial" w:cs="Arial"/>
-          <w:sz w:val="24"/>
-        </w:rPr>
-        <w:t xml:space="preserve">utilizados para crear </w:t>
-      </w:r>
-      <w:r>
-        <w:rPr>
-          <w:rFonts w:ascii="Arial" w:hAnsi="Arial" w:cs="Arial"/>
-          <w:sz w:val="24"/>
-        </w:rPr>
-        <w:t xml:space="preserve">contenido dentro de la web utilizando las buenas practicas </w:t>
+          <w:szCs w:val="24"/>
+        </w:rPr>
+      </w:pPr>
+      <w:r>
+        <w:rPr>
+          <w:rFonts w:ascii="Arial" w:hAnsi="Arial" w:cs="Arial"/>
+          <w:sz w:val="24"/>
+          <w:szCs w:val="24"/>
+        </w:rPr>
+        <w:t xml:space="preserve">Analizando las definiciones de los autores se concluye que las tecnologías web engloban todas las herramientas necesarias para la creación de </w:t>
+      </w:r>
+      <w:r>
+        <w:rPr>
+          <w:rFonts w:ascii="Arial" w:hAnsi="Arial" w:cs="Arial"/>
+          <w:sz w:val="24"/>
+          <w:szCs w:val="24"/>
+        </w:rPr>
+        <w:t xml:space="preserve">páginas u </w:t>
+      </w:r>
+      <w:r>
+        <w:rPr>
+          <w:rFonts w:ascii="Arial" w:hAnsi="Arial" w:cs="Arial"/>
+          <w:sz w:val="24"/>
+          <w:szCs w:val="24"/>
+        </w:rPr>
+        <w:t>aplicaciones web, además de la correcta división de su uso, dividiéndolas en las tecnologías del cliente, que se refiere a todo con lo que el cliente puede visualizar e interactuar, y las tecnologías del servidor, que se encargan de enviar a la pantalla del cliente todos los datos que esté solicite a su vez de guardar toda la inf</w:t>
+      </w:r>
+      <w:r>
+        <w:rPr>
+          <w:rFonts w:ascii="Arial" w:hAnsi="Arial" w:cs="Arial"/>
+          <w:sz w:val="24"/>
+          <w:szCs w:val="24"/>
+        </w:rPr>
+        <w:t>ormación que el cliente requiera</w:t>
+      </w:r>
+      <w:r>
+        <w:rPr>
+          <w:rFonts w:ascii="Arial" w:hAnsi="Arial" w:cs="Arial"/>
+          <w:sz w:val="24"/>
+          <w:szCs w:val="24"/>
+        </w:rPr>
+        <w:t xml:space="preserve"> en un determinado momento.</w:t>
       </w:r>
     </w:p>
     <w:p>
@@ -2327,289 +3240,39 @@
         <w:jc w:val="both"/>
         <w:rPr>
           <w:rFonts w:ascii="Arial" w:hAnsi="Arial" w:cs="Arial"/>
-          <w:b/>
-          <w:sz w:val="24"/>
-        </w:rPr>
-      </w:pPr>
-      <w:r>
-        <w:rPr>
-          <w:rFonts w:ascii="Arial" w:hAnsi="Arial" w:cs="Arial"/>
-          <w:sz w:val="24"/>
-        </w:rPr>
-        <w:t>Este autor a su vez los divide en dos grupos llamados</w:t>
-      </w:r>
-      <w:r>
-        <w:rPr>
-          <w:rFonts w:ascii="Arial" w:hAnsi="Arial" w:cs="Arial"/>
-          <w:sz w:val="24"/>
-        </w:rPr>
-        <w:t xml:space="preserve"> tecnologías</w:t>
-      </w:r>
-      <w:r>
-        <w:rPr>
-          <w:rFonts w:ascii="Arial" w:hAnsi="Arial" w:cs="Arial"/>
-          <w:sz w:val="24"/>
-        </w:rPr>
-        <w:t xml:space="preserve"> del cliente y </w:t>
-      </w:r>
-      <w:r>
-        <w:rPr>
-          <w:rFonts w:ascii="Arial" w:hAnsi="Arial" w:cs="Arial"/>
-          <w:sz w:val="24"/>
-        </w:rPr>
-        <w:t xml:space="preserve">tecnologías </w:t>
-      </w:r>
-      <w:r>
-        <w:rPr>
-          <w:rFonts w:ascii="Arial" w:hAnsi="Arial" w:cs="Arial"/>
-          <w:sz w:val="24"/>
-        </w:rPr>
-        <w:t>del servidor</w:t>
-      </w:r>
-    </w:p>
-    <w:p>
-      <w:pPr>
-        <w:spacing w:line="360" w:lineRule="auto"/>
-        <w:ind w:firstLine="708"/>
-        <w:jc w:val="both"/>
-        <w:rPr>
-          <w:rFonts w:ascii="Arial" w:hAnsi="Arial" w:cs="Arial"/>
-          <w:sz w:val="24"/>
-        </w:rPr>
-      </w:pPr>
-      <w:r>
-        <w:rPr>
-          <w:rFonts w:ascii="Arial" w:hAnsi="Arial" w:cs="Arial"/>
-          <w:b/>
-          <w:sz w:val="24"/>
-        </w:rPr>
-        <w:t>Tecnologías</w:t>
-      </w:r>
-      <w:r>
-        <w:rPr>
-          <w:rFonts w:ascii="Arial" w:hAnsi="Arial" w:cs="Arial"/>
-          <w:sz w:val="24"/>
-        </w:rPr>
-        <w:t xml:space="preserve"> </w:t>
-      </w:r>
-      <w:r>
-        <w:rPr>
-          <w:rFonts w:ascii="Arial" w:hAnsi="Arial" w:cs="Arial"/>
-          <w:b/>
-          <w:sz w:val="24"/>
-        </w:rPr>
-        <w:t>del cliente</w:t>
-      </w:r>
-      <w:r>
-        <w:rPr>
-          <w:rFonts w:ascii="Arial" w:hAnsi="Arial" w:cs="Arial"/>
-          <w:b/>
-          <w:sz w:val="24"/>
-        </w:rPr>
-        <w:t xml:space="preserve">: </w:t>
-      </w:r>
-      <w:r>
-        <w:rPr>
-          <w:rFonts w:ascii="Arial" w:hAnsi="Arial" w:cs="Arial"/>
-          <w:sz w:val="24"/>
-        </w:rPr>
-        <w:t>Estos representan las tecnologías que permiten crear interfaces de usuario y comunicarse con el servidor</w:t>
-      </w:r>
-      <w:r>
-        <w:rPr>
-          <w:rFonts w:ascii="Arial" w:hAnsi="Arial" w:cs="Arial"/>
-          <w:sz w:val="24"/>
-        </w:rPr>
-        <w:t xml:space="preserve"> a través de peticiones</w:t>
-      </w:r>
-      <w:r>
-        <w:rPr>
-          <w:rFonts w:ascii="Arial" w:hAnsi="Arial" w:cs="Arial"/>
-          <w:sz w:val="24"/>
-        </w:rPr>
-        <w:t xml:space="preserve">, estas son HTML, CSS y JavaScript, en la actualidad existen muchas tecnologías como ReactJS, AngularJS, VueJS, SASS, entre otras, pero cabe resaltar que todas son </w:t>
-      </w:r>
-      <w:r>
-        <w:rPr>
-          <w:rFonts w:ascii="Arial" w:hAnsi="Arial" w:cs="Arial"/>
-          <w:sz w:val="24"/>
-        </w:rPr>
-        <w:t>librerías o framework</w:t>
-      </w:r>
-      <w:r>
-        <w:rPr>
-          <w:rFonts w:ascii="Arial" w:hAnsi="Arial" w:cs="Arial"/>
-          <w:sz w:val="24"/>
-        </w:rPr>
-        <w:t xml:space="preserve"> de las tecnologías principales</w:t>
-      </w:r>
-      <w:r>
-        <w:rPr>
-          <w:rFonts w:ascii="Arial" w:hAnsi="Arial" w:cs="Arial"/>
-          <w:sz w:val="24"/>
-        </w:rPr>
-        <w:t>.</w:t>
-      </w:r>
-    </w:p>
-    <w:p>
-      <w:pPr>
-        <w:spacing w:line="360" w:lineRule="auto"/>
-        <w:ind w:firstLine="708"/>
-        <w:jc w:val="both"/>
-        <w:rPr>
-          <w:rFonts w:ascii="Arial" w:hAnsi="Arial" w:cs="Arial"/>
-          <w:b/>
-          <w:sz w:val="24"/>
-        </w:rPr>
-      </w:pPr>
-    </w:p>
-    <w:p>
-      <w:pPr>
-        <w:spacing w:line="360" w:lineRule="auto"/>
-        <w:ind w:firstLine="708"/>
-        <w:jc w:val="both"/>
-        <w:rPr>
-          <w:rFonts w:ascii="Arial" w:hAnsi="Arial" w:cs="Arial"/>
-          <w:sz w:val="24"/>
-        </w:rPr>
-      </w:pPr>
-      <w:r>
-        <w:rPr>
-          <w:rFonts w:ascii="Arial" w:hAnsi="Arial" w:cs="Arial"/>
-          <w:b/>
-          <w:sz w:val="24"/>
-        </w:rPr>
-        <w:t>Tecnologías</w:t>
-      </w:r>
-      <w:r>
-        <w:rPr>
-          <w:rFonts w:ascii="Arial" w:hAnsi="Arial" w:cs="Arial"/>
-          <w:sz w:val="24"/>
-        </w:rPr>
-        <w:t xml:space="preserve"> </w:t>
-      </w:r>
-      <w:r>
-        <w:rPr>
-          <w:rFonts w:ascii="Arial" w:hAnsi="Arial" w:cs="Arial"/>
-          <w:b/>
-          <w:sz w:val="24"/>
-        </w:rPr>
-        <w:t>del servidor:</w:t>
-      </w:r>
-      <w:r>
-        <w:rPr>
-          <w:rFonts w:ascii="Arial" w:hAnsi="Arial" w:cs="Arial"/>
-          <w:b/>
-          <w:sz w:val="24"/>
-        </w:rPr>
-        <w:t xml:space="preserve"> </w:t>
-      </w:r>
-      <w:r>
-        <w:rPr>
-          <w:rFonts w:ascii="Arial" w:hAnsi="Arial" w:cs="Arial"/>
-          <w:sz w:val="24"/>
-        </w:rPr>
-        <w:t xml:space="preserve">Estos crean dinamismo dentro de la aplicación web, ya que en conjunto con un sistema de gestión de bases de datos permiten </w:t>
-      </w:r>
-      <w:r>
-        <w:rPr>
-          <w:rFonts w:ascii="Arial" w:hAnsi="Arial" w:cs="Arial"/>
-          <w:sz w:val="24"/>
-        </w:rPr>
-        <w:t>almacenar distintos tipos de información, este tipo de tecnologías son las encargadas de recibir la peticiones y realizar la lógica compleja dentro de la aplicación.</w:t>
-      </w:r>
-    </w:p>
-    <w:p>
-      <w:pPr>
-        <w:spacing w:line="360" w:lineRule="auto"/>
-        <w:ind w:firstLine="708"/>
-        <w:jc w:val="both"/>
-        <w:rPr>
-          <w:rFonts w:ascii="Arial" w:hAnsi="Arial" w:cs="Arial"/>
-          <w:sz w:val="24"/>
-        </w:rPr>
-      </w:pPr>
-    </w:p>
-    <w:p>
-      <w:pPr>
-        <w:spacing w:line="360" w:lineRule="auto"/>
-        <w:ind w:firstLine="708"/>
-        <w:jc w:val="both"/>
-        <w:rPr>
-          <w:rFonts w:ascii="Arial" w:hAnsi="Arial" w:cs="Arial"/>
-          <w:sz w:val="24"/>
-          <w:szCs w:val="24"/>
-        </w:rPr>
-      </w:pPr>
-      <w:r>
-        <w:rPr>
-          <w:rFonts w:ascii="Arial" w:hAnsi="Arial" w:cs="Arial"/>
-          <w:sz w:val="24"/>
-          <w:szCs w:val="24"/>
-        </w:rPr>
-        <w:t xml:space="preserve">Analizando las definiciones de los autores se concluye que las tecnologías web engloban todas las herramientas necesarias para la creación de </w:t>
-      </w:r>
-      <w:r>
-        <w:rPr>
-          <w:rFonts w:ascii="Arial" w:hAnsi="Arial" w:cs="Arial"/>
-          <w:sz w:val="24"/>
-          <w:szCs w:val="24"/>
-        </w:rPr>
-        <w:t xml:space="preserve">páginas u </w:t>
-      </w:r>
-      <w:r>
-        <w:rPr>
-          <w:rFonts w:ascii="Arial" w:hAnsi="Arial" w:cs="Arial"/>
-          <w:sz w:val="24"/>
-          <w:szCs w:val="24"/>
-        </w:rPr>
-        <w:t xml:space="preserve">aplicaciones web, además de la correcta división de su uso, dividiéndolas en las tecnologías del cliente, que se refiere a todo con lo que el cliente puede visualizar </w:t>
-      </w:r>
-      <w:r>
-        <w:rPr>
-          <w:rFonts w:ascii="Arial" w:hAnsi="Arial" w:cs="Arial"/>
-          <w:sz w:val="24"/>
-          <w:szCs w:val="24"/>
-        </w:rPr>
-        <w:lastRenderedPageBreak/>
-        <w:t>e interactuar, y las tecnologías del servidor, que se encargan de enviar a la pantalla del cliente todos los datos que esté solicite a su vez de guardar toda la inf</w:t>
-      </w:r>
-      <w:r>
-        <w:rPr>
-          <w:rFonts w:ascii="Arial" w:hAnsi="Arial" w:cs="Arial"/>
-          <w:sz w:val="24"/>
-          <w:szCs w:val="24"/>
-        </w:rPr>
-        <w:t>ormación que el cliente requiera</w:t>
-      </w:r>
-      <w:r>
-        <w:rPr>
-          <w:rFonts w:ascii="Arial" w:hAnsi="Arial" w:cs="Arial"/>
-          <w:sz w:val="24"/>
-          <w:szCs w:val="24"/>
-        </w:rPr>
-        <w:t xml:space="preserve"> en un determinado momento.</w:t>
-      </w:r>
-    </w:p>
-    <w:p>
-      <w:pPr>
-        <w:spacing w:line="360" w:lineRule="auto"/>
-        <w:jc w:val="both"/>
-        <w:rPr>
-          <w:rFonts w:ascii="Arial" w:hAnsi="Arial" w:cs="Arial"/>
-          <w:b/>
-          <w:sz w:val="24"/>
-          <w:szCs w:val="24"/>
-        </w:rPr>
-      </w:pPr>
-      <w:r>
-        <w:rPr>
-          <w:rFonts w:ascii="Arial" w:hAnsi="Arial" w:cs="Arial"/>
-          <w:b/>
-          <w:sz w:val="24"/>
-          <w:szCs w:val="24"/>
-        </w:rPr>
-        <w:t>2.2.5</w:t>
+          <w:sz w:val="24"/>
+          <w:szCs w:val="24"/>
+        </w:rPr>
+      </w:pPr>
+    </w:p>
+    <w:p>
+      <w:pPr>
+        <w:spacing w:line="360" w:lineRule="auto"/>
+        <w:jc w:val="both"/>
+        <w:rPr>
+          <w:rFonts w:ascii="Arial" w:hAnsi="Arial" w:cs="Arial"/>
+          <w:b/>
+          <w:sz w:val="24"/>
+          <w:szCs w:val="24"/>
+        </w:rPr>
+      </w:pPr>
+      <w:r>
+        <w:rPr>
+          <w:rFonts w:ascii="Arial" w:hAnsi="Arial" w:cs="Arial"/>
+          <w:b/>
+          <w:sz w:val="24"/>
+          <w:szCs w:val="24"/>
+        </w:rPr>
+        <w:t>2.2.</w:t>
+      </w:r>
+      <w:r>
+        <w:rPr>
+          <w:rFonts w:ascii="Arial" w:hAnsi="Arial" w:cs="Arial"/>
+          <w:b/>
+          <w:sz w:val="24"/>
+          <w:szCs w:val="24"/>
+        </w:rPr>
+        <w:t>10</w:t>
       </w:r>
       <w:r>
         <w:rPr>
@@ -2898,7 +3561,15 @@
           <w:rFonts w:ascii="Arial" w:hAnsi="Arial" w:cs="Arial"/>
           <w:sz w:val="24"/>
         </w:rPr>
-        <w:t>, se habla de normas establecidas para la correcta transmisión de la información, estas utilizan mecanismos estandarizados para la correcta sincronización de todas las redes dentro del internet</w:t>
+        <w:t xml:space="preserve">, se habla de normas establecidas para la correcta transmisión de la información, estas utilizan mecanismos estandarizados para la correcta sincronización de todas las redes </w:t>
+      </w:r>
+      <w:r>
+        <w:rPr>
+          <w:rFonts w:ascii="Arial" w:hAnsi="Arial" w:cs="Arial"/>
+          <w:sz w:val="24"/>
+        </w:rPr>
+        <w:lastRenderedPageBreak/>
+        <w:t>dentro del internet</w:t>
       </w:r>
       <w:r>
         <w:rPr>
@@ -2944,28 +3615,17 @@
         <w:jc w:val="both"/>
         <w:rPr>
           <w:rFonts w:ascii="Arial" w:hAnsi="Arial" w:cs="Arial"/>
-          <w:sz w:val="24"/>
-        </w:rPr>
-      </w:pPr>
-    </w:p>
-    <w:p>
-      <w:pPr>
-        <w:spacing w:line="360" w:lineRule="auto"/>
-        <w:jc w:val="both"/>
-        <w:rPr>
-          <w:rFonts w:ascii="Arial" w:hAnsi="Arial" w:cs="Arial"/>
-          <w:b/>
-          <w:sz w:val="24"/>
-        </w:rPr>
-      </w:pPr>
-      <w:r>
-        <w:rPr>
-          <w:rFonts w:ascii="Arial" w:hAnsi="Arial" w:cs="Arial"/>
-          <w:b/>
-          <w:sz w:val="24"/>
-        </w:rPr>
-        <w:lastRenderedPageBreak/>
-        <w:t>2.2.5</w:t>
+          <w:b/>
+          <w:sz w:val="24"/>
+        </w:rPr>
+      </w:pPr>
+      <w:r>
+        <w:rPr>
+          <w:rFonts w:ascii="Arial" w:hAnsi="Arial" w:cs="Arial"/>
+          <w:b/>
+          <w:sz w:val="24"/>
+        </w:rPr>
+        <w:t>2.2.10</w:t>
       </w:r>
       <w:r>
         <w:rPr>
@@ -3127,20 +3787,47 @@
     <w:p>
       <w:pPr>
         <w:spacing w:line="360" w:lineRule="auto"/>
-        <w:jc w:val="both"/>
-        <w:rPr>
-          <w:rFonts w:ascii="Arial" w:hAnsi="Arial" w:cs="Arial"/>
-          <w:b/>
-          <w:sz w:val="24"/>
-        </w:rPr>
-      </w:pPr>
-      <w:r>
-        <w:rPr>
-          <w:rFonts w:ascii="Arial" w:hAnsi="Arial" w:cs="Arial"/>
-          <w:b/>
-          <w:sz w:val="24"/>
-        </w:rPr>
-        <w:t>2.2.5.2</w:t>
+        <w:ind w:firstLine="708"/>
+        <w:jc w:val="both"/>
+        <w:rPr>
+          <w:rFonts w:ascii="Arial" w:hAnsi="Arial" w:cs="Arial"/>
+          <w:sz w:val="24"/>
+        </w:rPr>
+      </w:pPr>
+    </w:p>
+    <w:p>
+      <w:pPr>
+        <w:spacing w:line="360" w:lineRule="auto"/>
+        <w:jc w:val="both"/>
+        <w:rPr>
+          <w:rFonts w:ascii="Arial" w:hAnsi="Arial" w:cs="Arial"/>
+          <w:b/>
+          <w:sz w:val="24"/>
+        </w:rPr>
+      </w:pPr>
+      <w:r>
+        <w:rPr>
+          <w:rFonts w:ascii="Arial" w:hAnsi="Arial" w:cs="Arial"/>
+          <w:b/>
+          <w:sz w:val="24"/>
+        </w:rPr>
+        <w:t>2.2.</w:t>
+      </w:r>
+      <w:r>
+        <w:rPr>
+          <w:rFonts w:ascii="Arial" w:hAnsi="Arial" w:cs="Arial"/>
+          <w:b/>
+          <w:sz w:val="24"/>
+        </w:rPr>
+        <w:t>10</w:t>
+      </w:r>
+      <w:r>
+        <w:rPr>
+          <w:rFonts w:ascii="Arial" w:hAnsi="Arial" w:cs="Arial"/>
+          <w:b/>
+          <w:sz w:val="24"/>
+        </w:rPr>
+        <w:t>.2</w:t>
       </w:r>
       <w:r>
         <w:rPr>
@@ -3201,7 +3888,15 @@
           <w:rFonts w:ascii="Arial" w:hAnsi="Arial" w:cs="Arial"/>
           <w:sz w:val="24"/>
         </w:rPr>
-        <w:t xml:space="preserve">TCP es un protocolo que reside en el nivel del transporte de los datos, al contrario del Protocolo IP que reside en el nivel de red, este protocolo es responsable de la transferencia de información entre extremos por las redes hasta que la aplicación de usuario o el protocolo en el nivel de aplicación intercepte la información, TCP se asegura que los datos se transmiten y reciben correctamente </w:t>
+        <w:t xml:space="preserve">TCP es un protocolo que reside en el nivel del transporte de los datos, al contrario del Protocolo IP que reside en el nivel </w:t>
+      </w:r>
+      <w:r>
+        <w:rPr>
+          <w:rFonts w:ascii="Arial" w:hAnsi="Arial" w:cs="Arial"/>
+          <w:sz w:val="24"/>
+        </w:rPr>
+        <w:lastRenderedPageBreak/>
+        <w:t xml:space="preserve">de red, este protocolo es responsable de la transferencia de información entre extremos por las redes hasta que la aplicación de usuario o el protocolo en el nivel de aplicación intercepte la información, TCP se asegura que los datos se transmiten y reciben correctamente </w:t>
       </w:r>
       <w:r>
         <w:rPr>
@@ -3243,15 +3938,7 @@
           <w:sz w:val="24"/>
         </w:rPr>
         <w:tab/>
-        <w:t xml:space="preserve">A su vez Villagómez (2017 p.1) mantiene que el protocolo TCP es uno de los protocolos más importantes, ya que posibilita la administración de datos que </w:t>
-      </w:r>
-      <w:r>
-        <w:rPr>
-          <w:rFonts w:ascii="Arial" w:hAnsi="Arial" w:cs="Arial"/>
-          <w:sz w:val="24"/>
-        </w:rPr>
-        <w:lastRenderedPageBreak/>
-        <w:t xml:space="preserve">vienen desde el protocolo IP, este protocolo está orientado a la conexión, </w:t>
+        <w:t xml:space="preserve">A su vez Villagómez (2017 p.1) mantiene que el protocolo TCP es uno de los protocolos más importantes, ya que posibilita la administración de datos que vienen desde el protocolo IP, este protocolo está orientado a la conexión, </w:t>
       </w:r>
       <w:r>
         <w:rPr>
@@ -3323,17 +4010,43 @@
         <w:jc w:val="both"/>
         <w:rPr>
           <w:rFonts w:ascii="Arial" w:hAnsi="Arial" w:cs="Arial"/>
-          <w:b/>
-          <w:sz w:val="24"/>
-        </w:rPr>
-      </w:pPr>
-      <w:r>
-        <w:rPr>
-          <w:rFonts w:ascii="Arial" w:hAnsi="Arial" w:cs="Arial"/>
-          <w:b/>
-          <w:sz w:val="24"/>
-        </w:rPr>
-        <w:t xml:space="preserve">2.2.5.3 Protocolo </w:t>
+          <w:sz w:val="24"/>
+        </w:rPr>
+      </w:pPr>
+    </w:p>
+    <w:p>
+      <w:pPr>
+        <w:spacing w:line="360" w:lineRule="auto"/>
+        <w:jc w:val="both"/>
+        <w:rPr>
+          <w:rFonts w:ascii="Arial" w:hAnsi="Arial" w:cs="Arial"/>
+          <w:b/>
+          <w:sz w:val="24"/>
+        </w:rPr>
+      </w:pPr>
+      <w:r>
+        <w:rPr>
+          <w:rFonts w:ascii="Arial" w:hAnsi="Arial" w:cs="Arial"/>
+          <w:b/>
+          <w:sz w:val="24"/>
+        </w:rPr>
+        <w:t>2.2.</w:t>
+      </w:r>
+      <w:r>
+        <w:rPr>
+          <w:rFonts w:ascii="Arial" w:hAnsi="Arial" w:cs="Arial"/>
+          <w:b/>
+          <w:sz w:val="24"/>
+        </w:rPr>
+        <w:t>10</w:t>
+      </w:r>
+      <w:r>
+        <w:rPr>
+          <w:rFonts w:ascii="Arial" w:hAnsi="Arial" w:cs="Arial"/>
+          <w:b/>
+          <w:sz w:val="24"/>
+        </w:rPr>
+        <w:t xml:space="preserve">.3 Protocolo </w:t>
       </w:r>
       <w:r>
         <w:rPr>
@@ -3474,7 +4187,15 @@
           <w:rFonts w:ascii="Arial" w:hAnsi="Arial" w:cs="Arial"/>
           <w:sz w:val="24"/>
         </w:rPr>
-        <w:t xml:space="preserve">por la World Wide Web desde su nacimiento, el cual permite el intercambio de información </w:t>
+        <w:t xml:space="preserve">por la World Wide Web desde su nacimiento, el cual permite </w:t>
+      </w:r>
+      <w:r>
+        <w:rPr>
+          <w:rFonts w:ascii="Arial" w:hAnsi="Arial" w:cs="Arial"/>
+          <w:sz w:val="24"/>
+        </w:rPr>
+        <w:lastRenderedPageBreak/>
+        <w:t xml:space="preserve">el intercambio de información </w:t>
       </w:r>
       <w:r>
         <w:rPr>
@@ -3529,39 +4250,303 @@
         <w:jc w:val="both"/>
         <w:rPr>
           <w:rFonts w:ascii="Arial" w:hAnsi="Arial" w:cs="Arial"/>
-          <w:sz w:val="24"/>
-        </w:rPr>
-      </w:pPr>
-    </w:p>
-    <w:p>
-      <w:pPr>
-        <w:spacing w:line="360" w:lineRule="auto"/>
-        <w:jc w:val="both"/>
-        <w:rPr>
-          <w:rFonts w:ascii="Arial" w:hAnsi="Arial" w:cs="Arial"/>
-          <w:b/>
-          <w:sz w:val="24"/>
-          <w:szCs w:val="24"/>
-        </w:rPr>
-      </w:pPr>
-      <w:r>
-        <w:rPr>
-          <w:rFonts w:ascii="Arial" w:hAnsi="Arial" w:cs="Arial"/>
-          <w:b/>
-          <w:sz w:val="24"/>
-          <w:szCs w:val="24"/>
+          <w:b/>
+          <w:sz w:val="24"/>
+          <w:szCs w:val="24"/>
+        </w:rPr>
+      </w:pPr>
+      <w:r>
+        <w:rPr>
+          <w:rFonts w:ascii="Arial" w:hAnsi="Arial" w:cs="Arial"/>
+          <w:b/>
+          <w:sz w:val="24"/>
+          <w:szCs w:val="24"/>
+        </w:rPr>
+        <w:t>2.2.</w:t>
+      </w:r>
+      <w:r>
+        <w:rPr>
+          <w:rFonts w:ascii="Arial" w:hAnsi="Arial" w:cs="Arial"/>
+          <w:b/>
+          <w:sz w:val="24"/>
+          <w:szCs w:val="24"/>
+        </w:rPr>
+        <w:t>11</w:t>
+      </w:r>
+      <w:r>
+        <w:rPr>
+          <w:rFonts w:ascii="Arial" w:hAnsi="Arial" w:cs="Arial"/>
+          <w:b/>
+          <w:sz w:val="24"/>
+          <w:szCs w:val="24"/>
+        </w:rPr>
+        <w:t xml:space="preserve"> Aplicación Web</w:t>
+      </w:r>
+    </w:p>
+    <w:p>
+      <w:pPr>
+        <w:spacing w:line="360" w:lineRule="auto"/>
+        <w:ind w:firstLine="708"/>
+        <w:jc w:val="both"/>
+        <w:rPr>
+          <w:rFonts w:ascii="Arial" w:hAnsi="Arial" w:cs="Arial"/>
+          <w:sz w:val="24"/>
+        </w:rPr>
+      </w:pPr>
+      <w:r>
+        <w:rPr>
+          <w:rFonts w:ascii="Arial" w:hAnsi="Arial" w:cs="Arial"/>
+          <w:sz w:val="24"/>
+        </w:rPr>
+        <w:t xml:space="preserve">Según </w:t>
+      </w:r>
+      <w:r>
+        <w:rPr>
+          <w:rFonts w:ascii="Arial" w:hAnsi="Arial" w:cs="Arial"/>
+          <w:sz w:val="24"/>
+          <w:szCs w:val="24"/>
+        </w:rPr>
+        <w:t xml:space="preserve">los autores </w:t>
+      </w:r>
+      <w:r>
+        <w:rPr>
+          <w:rFonts w:ascii="Arial" w:hAnsi="Arial" w:cs="Arial"/>
+          <w:sz w:val="24"/>
+        </w:rPr>
+        <w:t xml:space="preserve">Arcos y </w:t>
+      </w:r>
+      <w:r>
+        <w:rPr>
+          <w:rFonts w:ascii="Arial" w:hAnsi="Arial" w:cs="Arial"/>
+          <w:sz w:val="24"/>
+        </w:rPr>
+        <w:t>Chicaiza (</w:t>
+      </w:r>
+      <w:r>
+        <w:rPr>
+          <w:rFonts w:ascii="Arial" w:hAnsi="Arial" w:cs="Arial"/>
+          <w:sz w:val="24"/>
+        </w:rPr>
+        <w:t>2016</w:t>
+      </w:r>
+      <w:r>
+        <w:rPr>
+          <w:rFonts w:ascii="Arial" w:hAnsi="Arial" w:cs="Arial"/>
+          <w:sz w:val="24"/>
+        </w:rPr>
+        <w:t>, p.38</w:t>
+      </w:r>
+      <w:r>
+        <w:rPr>
+          <w:rFonts w:ascii="Arial" w:hAnsi="Arial" w:cs="Arial"/>
+          <w:sz w:val="24"/>
+        </w:rPr>
+        <w:t>)</w:t>
+      </w:r>
+      <w:r>
+        <w:rPr>
+          <w:rFonts w:ascii="Arial" w:hAnsi="Arial" w:cs="Arial"/>
+          <w:sz w:val="24"/>
+        </w:rPr>
+        <w:t xml:space="preserve"> </w:t>
+      </w:r>
+      <w:r>
+        <w:rPr>
+          <w:rFonts w:ascii="Arial" w:hAnsi="Arial" w:cs="Arial"/>
+          <w:sz w:val="24"/>
+        </w:rPr>
+        <w:t>“</w:t>
+      </w:r>
+      <w:r>
+        <w:rPr>
+          <w:rFonts w:ascii="Arial" w:hAnsi="Arial" w:cs="Arial"/>
+          <w:sz w:val="24"/>
+        </w:rPr>
+        <w:t xml:space="preserve">una aplicación web </w:t>
+      </w:r>
+      <w:r>
+        <w:rPr>
+          <w:rFonts w:ascii="Arial" w:hAnsi="Arial" w:cs="Arial"/>
+          <w:sz w:val="24"/>
+        </w:rPr>
+        <w:t xml:space="preserve">es </w:t>
+      </w:r>
+      <w:r>
+        <w:rPr>
+          <w:rFonts w:ascii="Arial" w:hAnsi="Arial" w:cs="Arial"/>
+          <w:sz w:val="24"/>
+        </w:rPr>
+        <w:t xml:space="preserve">como cualquier </w:t>
+      </w:r>
+      <w:r>
+        <w:rPr>
+          <w:rFonts w:ascii="Arial" w:hAnsi="Arial" w:cs="Arial"/>
+          <w:sz w:val="24"/>
+        </w:rPr>
+        <w:t>aplicación,</w:t>
+      </w:r>
+      <w:r>
+        <w:rPr>
+          <w:rFonts w:ascii="Arial" w:hAnsi="Arial" w:cs="Arial"/>
+          <w:sz w:val="24"/>
+        </w:rPr>
+        <w:t xml:space="preserve"> </w:t>
+      </w:r>
+      <w:r>
+        <w:rPr>
+          <w:rFonts w:ascii="Arial" w:hAnsi="Arial" w:cs="Arial"/>
+          <w:sz w:val="24"/>
+        </w:rPr>
+        <w:t xml:space="preserve">pero esta es </w:t>
+      </w:r>
+      <w:r>
+        <w:rPr>
+          <w:rFonts w:ascii="Arial" w:hAnsi="Arial" w:cs="Arial"/>
+          <w:sz w:val="24"/>
+        </w:rPr>
+        <w:t>accedida vía web por una red como internet o una intranet. En general, el término también se utiliza para designar aquellos programas informáticos que son ejecutados en el entorno del navegador o codificado con algún lenguaje soportado por el navegador (como JavaScript, combinado con HTML); confiándose en el navegador web para que reproduzca la aplicación, además como una interfaz para la organización, gestión y administración, de la información publicada</w:t>
+      </w:r>
+      <w:r>
+        <w:rPr>
+          <w:rFonts w:ascii="Arial" w:hAnsi="Arial" w:cs="Arial"/>
+          <w:sz w:val="24"/>
+        </w:rPr>
+        <w:t xml:space="preserve"> en una Aplicación de Internet.</w:t>
+      </w:r>
+    </w:p>
+    <w:p>
+      <w:pPr>
+        <w:spacing w:line="360" w:lineRule="auto"/>
+        <w:ind w:firstLine="708"/>
+        <w:jc w:val="both"/>
+        <w:rPr>
+          <w:rFonts w:ascii="Arial" w:hAnsi="Arial" w:cs="Arial"/>
+          <w:sz w:val="24"/>
+        </w:rPr>
+      </w:pPr>
+      <w:r>
+        <w:rPr>
+          <w:rFonts w:ascii="Arial" w:hAnsi="Arial" w:cs="Arial"/>
+        </w:rPr>
+        <w:t>S</w:t>
+      </w:r>
+      <w:r>
+        <w:rPr>
+          <w:rFonts w:ascii="Arial" w:hAnsi="Arial" w:cs="Arial"/>
+          <w:sz w:val="24"/>
+        </w:rPr>
+        <w:t xml:space="preserve">egún E. Scoane (2005), es un programa especializado diseñado para ejecutarse dentro de un navegador web. Por ello se emplea tecnologías de tres capas, basándose en una arquitectura cliente-servidor. </w:t>
+      </w:r>
+    </w:p>
+    <w:p>
+      <w:pPr>
+        <w:spacing w:line="360" w:lineRule="auto"/>
+        <w:ind w:firstLine="708"/>
+        <w:jc w:val="both"/>
+        <w:rPr>
+          <w:rFonts w:ascii="Arial" w:hAnsi="Arial" w:cs="Arial"/>
+          <w:sz w:val="24"/>
+        </w:rPr>
+      </w:pPr>
+      <w:r>
+        <w:rPr>
+          <w:rFonts w:ascii="Arial" w:hAnsi="Arial" w:cs="Arial"/>
+          <w:sz w:val="24"/>
+        </w:rPr>
+        <w:t>Scoane divide las capas de una aplicación web en 3 distintas capas y las define de esta manera</w:t>
+      </w:r>
+    </w:p>
+    <w:p>
+      <w:pPr>
+        <w:spacing w:line="360" w:lineRule="auto"/>
+        <w:ind w:firstLine="708"/>
+        <w:jc w:val="both"/>
+        <w:rPr>
+          <w:rFonts w:ascii="Arial" w:hAnsi="Arial" w:cs="Arial"/>
+          <w:sz w:val="24"/>
+        </w:rPr>
+      </w:pPr>
+      <w:r>
+        <w:rPr>
+          <w:rFonts w:ascii="Arial" w:hAnsi="Arial" w:cs="Arial"/>
+          <w:b/>
+          <w:sz w:val="24"/>
+        </w:rPr>
+        <w:t>La primera capa:</w:t>
+      </w:r>
+      <w:r>
+        <w:rPr>
+          <w:rFonts w:ascii="Arial" w:hAnsi="Arial" w:cs="Arial"/>
+          <w:sz w:val="24"/>
+        </w:rPr>
+        <w:t xml:space="preserve"> Reside en el ordenador del usuario, en el que se ejecuta la aplicación dentro del navegador web. Esta capa se ocupa de la representación y obtención de datos, la generación de informes, gráficos, etc.  </w:t>
+      </w:r>
+    </w:p>
+    <w:p>
+      <w:pPr>
+        <w:spacing w:line="360" w:lineRule="auto"/>
+        <w:ind w:firstLine="708"/>
+        <w:jc w:val="both"/>
+        <w:rPr>
+          <w:rFonts w:ascii="Arial" w:hAnsi="Arial" w:cs="Arial"/>
+          <w:sz w:val="24"/>
+        </w:rPr>
+      </w:pPr>
+      <w:r>
+        <w:rPr>
+          <w:rFonts w:ascii="Arial" w:hAnsi="Arial" w:cs="Arial"/>
+          <w:b/>
+          <w:sz w:val="24"/>
+        </w:rPr>
+        <w:t>La segunda capa:</w:t>
+      </w:r>
+      <w:r>
+        <w:rPr>
+          <w:rFonts w:ascii="Arial" w:hAnsi="Arial" w:cs="Arial"/>
+          <w:sz w:val="24"/>
+        </w:rPr>
+        <w:t xml:space="preserve"> Reside en el servidor de la lógica del negocio, que reside en el servidor web, este servidor, además de preparar el entorno en el que se presenta la aplicación, se ocupa del procesamiento real de los datos, de forma generalizada, a esta capa se le suele conocer como middleware.</w:t>
+      </w:r>
+    </w:p>
+    <w:p>
+      <w:pPr>
+        <w:spacing w:line="360" w:lineRule="auto"/>
+        <w:ind w:firstLine="708"/>
+        <w:jc w:val="both"/>
+        <w:rPr>
+          <w:rFonts w:ascii="Arial" w:hAnsi="Arial" w:cs="Arial"/>
+          <w:sz w:val="24"/>
+        </w:rPr>
+      </w:pPr>
+      <w:r>
+        <w:rPr>
+          <w:rFonts w:ascii="Arial" w:hAnsi="Arial" w:cs="Arial"/>
+          <w:b/>
+          <w:sz w:val="24"/>
         </w:rPr>
         <w:lastRenderedPageBreak/>
-        <w:t>2.2.6</w:t>
-      </w:r>
-      <w:r>
-        <w:rPr>
-          <w:rFonts w:ascii="Arial" w:hAnsi="Arial" w:cs="Arial"/>
-          <w:b/>
-          <w:sz w:val="24"/>
-          <w:szCs w:val="24"/>
-        </w:rPr>
-        <w:t xml:space="preserve"> Aplicación Web</w:t>
+        <w:t>La tercera capa:</w:t>
+      </w:r>
+      <w:r>
+        <w:rPr>
+          <w:rFonts w:ascii="Arial" w:hAnsi="Arial" w:cs="Arial"/>
+          <w:sz w:val="24"/>
+        </w:rPr>
+        <w:t xml:space="preserve"> Reside en el</w:t>
+      </w:r>
+      <w:r>
+        <w:rPr>
+          <w:rFonts w:ascii="Arial" w:hAnsi="Arial" w:cs="Arial"/>
+          <w:sz w:val="24"/>
+        </w:rPr>
+        <w:t xml:space="preserve"> servidor de base de datos</w:t>
+      </w:r>
+      <w:r>
+        <w:rPr>
+          <w:rFonts w:ascii="Arial" w:hAnsi="Arial" w:cs="Arial"/>
+          <w:sz w:val="24"/>
+        </w:rPr>
+        <w:t>. El servidor se ocupa de procesar las consultas que se efectúan desde el servidor lógico del negocio, de esta forma, devuelve los datos solicitados. Además, dispone de módulos para crear y gestionar las bases de datos.</w:t>
       </w:r>
     </w:p>
     <w:p>
@@ -3574,126 +4559,6 @@
           <w:sz w:val="24"/>
         </w:rPr>
       </w:pPr>
-      <w:r>
-        <w:rPr>
-          <w:rFonts w:ascii="Arial" w:hAnsi="Arial" w:cs="Arial"/>
-          <w:sz w:val="24"/>
-        </w:rPr>
-        <w:t xml:space="preserve">Según </w:t>
-      </w:r>
-      <w:r>
-        <w:rPr>
-          <w:rFonts w:ascii="Arial" w:hAnsi="Arial" w:cs="Arial"/>
-          <w:sz w:val="24"/>
-          <w:szCs w:val="24"/>
-        </w:rPr>
-        <w:t xml:space="preserve">los autores </w:t>
-      </w:r>
-      <w:r>
-        <w:rPr>
-          <w:rFonts w:ascii="Arial" w:hAnsi="Arial" w:cs="Arial"/>
-          <w:sz w:val="24"/>
-        </w:rPr>
-        <w:t xml:space="preserve">Arcos y </w:t>
-      </w:r>
-      <w:r>
-        <w:rPr>
-          <w:rFonts w:ascii="Arial" w:hAnsi="Arial" w:cs="Arial"/>
-          <w:sz w:val="24"/>
-        </w:rPr>
-        <w:t>Chicaiza (</w:t>
-      </w:r>
-      <w:r>
-        <w:rPr>
-          <w:rFonts w:ascii="Arial" w:hAnsi="Arial" w:cs="Arial"/>
-          <w:sz w:val="24"/>
-        </w:rPr>
-        <w:t>2016</w:t>
-      </w:r>
-      <w:r>
-        <w:rPr>
-          <w:rFonts w:ascii="Arial" w:hAnsi="Arial" w:cs="Arial"/>
-          <w:sz w:val="24"/>
-        </w:rPr>
-        <w:t>, p.38</w:t>
-      </w:r>
-      <w:r>
-        <w:rPr>
-          <w:rFonts w:ascii="Arial" w:hAnsi="Arial" w:cs="Arial"/>
-          <w:sz w:val="24"/>
-        </w:rPr>
-        <w:t>)</w:t>
-      </w:r>
-      <w:r>
-        <w:rPr>
-          <w:rFonts w:ascii="Arial" w:hAnsi="Arial" w:cs="Arial"/>
-          <w:sz w:val="24"/>
-        </w:rPr>
-        <w:t xml:space="preserve"> </w:t>
-      </w:r>
-      <w:r>
-        <w:rPr>
-          <w:rFonts w:ascii="Arial" w:hAnsi="Arial" w:cs="Arial"/>
-          <w:sz w:val="24"/>
-        </w:rPr>
-        <w:t>“</w:t>
-      </w:r>
-      <w:r>
-        <w:rPr>
-          <w:rFonts w:ascii="Arial" w:hAnsi="Arial" w:cs="Arial"/>
-          <w:sz w:val="24"/>
-        </w:rPr>
-        <w:t xml:space="preserve">una aplicación web </w:t>
-      </w:r>
-      <w:r>
-        <w:rPr>
-          <w:rFonts w:ascii="Arial" w:hAnsi="Arial" w:cs="Arial"/>
-          <w:sz w:val="24"/>
-        </w:rPr>
-        <w:t xml:space="preserve">es </w:t>
-      </w:r>
-      <w:r>
-        <w:rPr>
-          <w:rFonts w:ascii="Arial" w:hAnsi="Arial" w:cs="Arial"/>
-          <w:sz w:val="24"/>
-        </w:rPr>
-        <w:t xml:space="preserve">como cualquier </w:t>
-      </w:r>
-      <w:r>
-        <w:rPr>
-          <w:rFonts w:ascii="Arial" w:hAnsi="Arial" w:cs="Arial"/>
-          <w:sz w:val="24"/>
-        </w:rPr>
-        <w:t>aplicación,</w:t>
-      </w:r>
-      <w:r>
-        <w:rPr>
-          <w:rFonts w:ascii="Arial" w:hAnsi="Arial" w:cs="Arial"/>
-          <w:sz w:val="24"/>
-        </w:rPr>
-        <w:t xml:space="preserve"> </w:t>
-      </w:r>
-      <w:r>
-        <w:rPr>
-          <w:rFonts w:ascii="Arial" w:hAnsi="Arial" w:cs="Arial"/>
-          <w:sz w:val="24"/>
-        </w:rPr>
-        <w:t xml:space="preserve">pero esta es </w:t>
-      </w:r>
-      <w:r>
-        <w:rPr>
-          <w:rFonts w:ascii="Arial" w:hAnsi="Arial" w:cs="Arial"/>
-          <w:sz w:val="24"/>
-        </w:rPr>
-        <w:t>accedida vía web por una red como internet o una intranet. En general, el término también se utiliza para designar aquellos programas informáticos que son ejecutados en el entorno del navegador o codificado con algún lenguaje soportado por el navegador (como JavaScript, combinado con HTML); confiándose en el navegador web para que reproduzca la aplicación, además como una interfaz para la organización, gestión y administración, de la información publicada</w:t>
-      </w:r>
-      <w:r>
-        <w:rPr>
-          <w:rFonts w:ascii="Arial" w:hAnsi="Arial" w:cs="Arial"/>
-          <w:sz w:val="24"/>
-        </w:rPr>
-        <w:t xml:space="preserve"> en una Aplicación de Internet.</w:t>
-      </w:r>
     </w:p>
     <w:p>
       <w:pPr>
@@ -3703,20 +4568,24 @@
         <w:rPr>
           <w:rFonts w:ascii="Arial" w:hAnsi="Arial" w:cs="Arial"/>
           <w:sz w:val="24"/>
-        </w:rPr>
-      </w:pPr>
-      <w:r>
-        <w:rPr>
-          <w:rFonts w:ascii="Arial" w:hAnsi="Arial" w:cs="Arial"/>
-        </w:rPr>
-        <w:t>S</w:t>
-      </w:r>
-      <w:r>
-        <w:rPr>
-          <w:rFonts w:ascii="Arial" w:hAnsi="Arial" w:cs="Arial"/>
-          <w:sz w:val="24"/>
-        </w:rPr>
-        <w:t xml:space="preserve">egún E. Scoane (2005), es un programa especializado diseñado para ejecutarse dentro de un navegador web. Por ello se emplea tecnologías de tres capas, basándose en una arquitectura cliente-servidor. </w:t>
+          <w:szCs w:val="24"/>
+        </w:rPr>
+      </w:pPr>
+      <w:r>
+        <w:rPr>
+          <w:rFonts w:ascii="Arial" w:hAnsi="Arial" w:cs="Arial"/>
+          <w:sz w:val="24"/>
+          <w:szCs w:val="24"/>
+        </w:rPr>
+        <w:t>Según lo publicado por los autores anteriormente mencionados, se puede concluir que el termino aplicación web se refiere a aplicaciones que son ejecutadas en el navegador, así estas no dependan del sistema operativo en donde se ejecuten y estén disponibles desde cualquier parte del mu</w:t>
+      </w:r>
+      <w:r>
+        <w:rPr>
+          <w:rFonts w:ascii="Arial" w:hAnsi="Arial" w:cs="Arial"/>
+          <w:sz w:val="24"/>
+          <w:szCs w:val="24"/>
+        </w:rPr>
+        <w:t xml:space="preserve">ndo con acceso libre a internet, además una clara división de los componentes, teniendo en la primera capa lo que integra todo el Front-End o el cliente, en la segunda capa al Back-End o el servidor, y en la tercera capa el módulo de datos, </w:t>
       </w:r>
     </w:p>
     <w:p>
@@ -3727,452 +4596,290 @@
         <w:rPr>
           <w:rFonts w:ascii="Arial" w:hAnsi="Arial" w:cs="Arial"/>
           <w:sz w:val="24"/>
-        </w:rPr>
-      </w:pPr>
-      <w:r>
-        <w:rPr>
-          <w:rFonts w:ascii="Arial" w:hAnsi="Arial" w:cs="Arial"/>
-          <w:sz w:val="24"/>
-        </w:rPr>
-        <w:t>Scoane divide las capas de una aplicación web en 3 distintas capas y las define de esta manera</w:t>
-      </w:r>
-    </w:p>
-    <w:p>
-      <w:pPr>
-        <w:spacing w:line="360" w:lineRule="auto"/>
-        <w:ind w:firstLine="708"/>
-        <w:jc w:val="both"/>
-        <w:rPr>
-          <w:rFonts w:ascii="Arial" w:hAnsi="Arial" w:cs="Arial"/>
-          <w:sz w:val="24"/>
-        </w:rPr>
-      </w:pPr>
-      <w:r>
-        <w:rPr>
-          <w:rFonts w:ascii="Arial" w:hAnsi="Arial" w:cs="Arial"/>
-          <w:b/>
-          <w:sz w:val="24"/>
-        </w:rPr>
-        <w:t>La primera capa:</w:t>
-      </w:r>
-      <w:r>
-        <w:rPr>
-          <w:rFonts w:ascii="Arial" w:hAnsi="Arial" w:cs="Arial"/>
-          <w:sz w:val="24"/>
-        </w:rPr>
-        <w:t xml:space="preserve"> Reside en el ordenador del usuario, en el que se ejecuta la aplicación dentro del navegador web. Esta capa se ocupa de la representación y obtención de datos, la generación de informes, gráficos, etc.  </w:t>
-      </w:r>
-    </w:p>
-    <w:p>
-      <w:pPr>
-        <w:spacing w:line="360" w:lineRule="auto"/>
-        <w:ind w:firstLine="708"/>
-        <w:jc w:val="both"/>
-        <w:rPr>
-          <w:rFonts w:ascii="Arial" w:hAnsi="Arial" w:cs="Arial"/>
-          <w:sz w:val="24"/>
-        </w:rPr>
-      </w:pPr>
-      <w:r>
-        <w:rPr>
-          <w:rFonts w:ascii="Arial" w:hAnsi="Arial" w:cs="Arial"/>
-          <w:b/>
-          <w:sz w:val="24"/>
-        </w:rPr>
-        <w:t>La segunda capa:</w:t>
-      </w:r>
-      <w:r>
-        <w:rPr>
-          <w:rFonts w:ascii="Arial" w:hAnsi="Arial" w:cs="Arial"/>
-          <w:sz w:val="24"/>
-        </w:rPr>
-        <w:t xml:space="preserve"> Reside en el servidor de la lógica del negocio, que reside en el servidor web, este servidor, además de preparar el entorno en el que se presenta la aplicación, se ocupa del procesamiento real de los datos, de forma generalizada, a esta capa se le suele conocer como middleware.</w:t>
-      </w:r>
-    </w:p>
-    <w:p>
-      <w:pPr>
-        <w:spacing w:line="360" w:lineRule="auto"/>
-        <w:ind w:firstLine="708"/>
-        <w:jc w:val="both"/>
-        <w:rPr>
-          <w:rFonts w:ascii="Arial" w:hAnsi="Arial" w:cs="Arial"/>
-          <w:sz w:val="24"/>
-        </w:rPr>
-      </w:pPr>
-      <w:r>
-        <w:rPr>
-          <w:rFonts w:ascii="Arial" w:hAnsi="Arial" w:cs="Arial"/>
-          <w:b/>
-          <w:sz w:val="24"/>
-        </w:rPr>
-        <w:t>La tercera capa:</w:t>
-      </w:r>
-      <w:r>
-        <w:rPr>
-          <w:rFonts w:ascii="Arial" w:hAnsi="Arial" w:cs="Arial"/>
-          <w:sz w:val="24"/>
-        </w:rPr>
-        <w:t xml:space="preserve"> Reside en el</w:t>
-      </w:r>
-      <w:r>
-        <w:rPr>
-          <w:rFonts w:ascii="Arial" w:hAnsi="Arial" w:cs="Arial"/>
-          <w:sz w:val="24"/>
-        </w:rPr>
-        <w:t xml:space="preserve"> servidor de base de datos</w:t>
-      </w:r>
-      <w:r>
-        <w:rPr>
-          <w:rFonts w:ascii="Arial" w:hAnsi="Arial" w:cs="Arial"/>
-          <w:sz w:val="24"/>
-        </w:rPr>
-        <w:t>. El servidor se ocupa de procesar las consultas que se efectúan desde el servidor lógico del negocio, de esta forma, devuelve los datos solicitados. Además, dispone de módulos para crear y gestionar las bases de datos.</w:t>
-      </w:r>
-    </w:p>
-    <w:p>
-      <w:pPr>
-        <w:spacing w:line="360" w:lineRule="auto"/>
-        <w:ind w:firstLine="708"/>
-        <w:jc w:val="both"/>
-        <w:rPr>
-          <w:rFonts w:ascii="Arial" w:hAnsi="Arial" w:cs="Arial"/>
-          <w:sz w:val="24"/>
-        </w:rPr>
-      </w:pPr>
-    </w:p>
-    <w:p>
-      <w:pPr>
-        <w:spacing w:line="360" w:lineRule="auto"/>
-        <w:ind w:firstLine="708"/>
-        <w:jc w:val="both"/>
-        <w:rPr>
-          <w:rFonts w:ascii="Arial" w:hAnsi="Arial" w:cs="Arial"/>
-          <w:sz w:val="24"/>
-          <w:szCs w:val="24"/>
-        </w:rPr>
-      </w:pPr>
-      <w:r>
-        <w:rPr>
-          <w:rFonts w:ascii="Arial" w:hAnsi="Arial" w:cs="Arial"/>
-          <w:sz w:val="24"/>
-          <w:szCs w:val="24"/>
-        </w:rPr>
-        <w:t xml:space="preserve">Según lo publicado por los autores anteriormente mencionados, se puede concluir que el termino aplicación web se refiere a aplicaciones que son </w:t>
-      </w:r>
-      <w:r>
-        <w:rPr>
-          <w:rFonts w:ascii="Arial" w:hAnsi="Arial" w:cs="Arial"/>
-          <w:sz w:val="24"/>
-          <w:szCs w:val="24"/>
-        </w:rPr>
-        <w:lastRenderedPageBreak/>
-        <w:t>ejecutadas en el navegador, así estas no dependan del sistema operativo en donde se ejecuten y estén disponibles desde cualquier parte del mu</w:t>
-      </w:r>
-      <w:r>
-        <w:rPr>
-          <w:rFonts w:ascii="Arial" w:hAnsi="Arial" w:cs="Arial"/>
-          <w:sz w:val="24"/>
-          <w:szCs w:val="24"/>
-        </w:rPr>
-        <w:t xml:space="preserve">ndo con acceso libre a internet, además una clara división de los componentes, teniendo en la primera capa lo que integra todo el Front-End o el cliente, en la segunda capa al Back-End o el servidor, y en la tercera capa el módulo de datos, </w:t>
-      </w:r>
-    </w:p>
-    <w:p>
-      <w:pPr>
-        <w:spacing w:line="360" w:lineRule="auto"/>
-        <w:jc w:val="both"/>
-        <w:rPr>
-          <w:rFonts w:ascii="Arial" w:hAnsi="Arial" w:cs="Arial"/>
-          <w:b/>
-          <w:sz w:val="24"/>
-          <w:szCs w:val="24"/>
-        </w:rPr>
-      </w:pPr>
-      <w:r>
-        <w:rPr>
-          <w:rFonts w:ascii="Arial" w:hAnsi="Arial" w:cs="Arial"/>
-          <w:b/>
-          <w:sz w:val="24"/>
-          <w:szCs w:val="24"/>
-        </w:rPr>
-        <w:t>2.2.7</w:t>
-      </w:r>
-      <w:r>
-        <w:rPr>
-          <w:rFonts w:ascii="Arial" w:hAnsi="Arial" w:cs="Arial"/>
-          <w:b/>
-          <w:sz w:val="24"/>
-          <w:szCs w:val="24"/>
-        </w:rPr>
-        <w:t xml:space="preserve"> Navegadores Web</w:t>
-      </w:r>
-    </w:p>
-    <w:p>
-      <w:pPr>
-        <w:spacing w:line="360" w:lineRule="auto"/>
-        <w:ind w:firstLine="708"/>
-        <w:jc w:val="both"/>
-        <w:rPr>
-          <w:rFonts w:ascii="Arial" w:hAnsi="Arial" w:cs="Arial"/>
-          <w:sz w:val="24"/>
-          <w:szCs w:val="24"/>
-        </w:rPr>
-      </w:pPr>
-      <w:r>
-        <w:rPr>
-          <w:rFonts w:ascii="Arial" w:hAnsi="Arial" w:cs="Arial"/>
-          <w:sz w:val="24"/>
-          <w:szCs w:val="24"/>
-        </w:rPr>
-        <w:t xml:space="preserve">Según </w:t>
-      </w:r>
-      <w:r>
-        <w:rPr>
-          <w:rFonts w:ascii="Arial" w:hAnsi="Arial" w:cs="Arial"/>
-          <w:sz w:val="24"/>
-          <w:szCs w:val="24"/>
-        </w:rPr>
-        <w:t>el autor</w:t>
-      </w:r>
-      <w:r>
-        <w:rPr>
-          <w:rFonts w:ascii="Arial" w:hAnsi="Arial" w:cs="Arial"/>
-          <w:sz w:val="24"/>
-          <w:szCs w:val="24"/>
-        </w:rPr>
-        <w:t xml:space="preserve"> </w:t>
-      </w:r>
-      <w:r>
-        <w:rPr>
-          <w:rFonts w:ascii="Arial" w:hAnsi="Arial" w:cs="Arial"/>
-          <w:sz w:val="24"/>
-          <w:szCs w:val="24"/>
-        </w:rPr>
-        <w:t>Capdevila (2007, p.</w:t>
-      </w:r>
-      <w:r>
-        <w:rPr>
-          <w:rFonts w:ascii="Arial" w:hAnsi="Arial" w:cs="Arial"/>
-          <w:sz w:val="24"/>
-          <w:szCs w:val="24"/>
-        </w:rPr>
-        <w:t>4</w:t>
-      </w:r>
-      <w:r>
-        <w:rPr>
-          <w:rFonts w:ascii="Arial" w:hAnsi="Arial" w:cs="Arial"/>
-          <w:sz w:val="24"/>
-          <w:szCs w:val="24"/>
-        </w:rPr>
-        <w:t xml:space="preserve">), Los navegadores </w:t>
-      </w:r>
-      <w:r>
-        <w:rPr>
-          <w:rFonts w:ascii="Arial" w:hAnsi="Arial" w:cs="Arial"/>
-          <w:sz w:val="24"/>
-          <w:szCs w:val="24"/>
-        </w:rPr>
-        <w:t xml:space="preserve">web </w:t>
-      </w:r>
-      <w:r>
-        <w:rPr>
-          <w:rFonts w:ascii="Arial" w:hAnsi="Arial" w:cs="Arial"/>
-          <w:sz w:val="24"/>
-          <w:szCs w:val="24"/>
-        </w:rPr>
-        <w:t>son programas preparados para mostrar las páginas Web y para el acceso a Internet, a través de una interfaz gráfica que permite representar texto, gráficos, audio y vídeo</w:t>
-      </w:r>
-      <w:r>
-        <w:rPr>
-          <w:rFonts w:ascii="Arial" w:hAnsi="Arial" w:cs="Arial"/>
-          <w:sz w:val="24"/>
-          <w:szCs w:val="24"/>
-        </w:rPr>
-        <w:t>. Actualmente los navegadores cuentan con multitud de funciones que permiten a los desarrolladores obtener estadísticas importantes con respecto a su página web para realizar las respectivas mejoras, los navegadores se han convertido en los programas más utilizados para obtener un acceso directo a internet.</w:t>
-      </w:r>
-    </w:p>
-    <w:p>
-      <w:pPr>
-        <w:spacing w:line="360" w:lineRule="auto"/>
-        <w:ind w:firstLine="708"/>
-        <w:jc w:val="both"/>
-        <w:rPr>
-          <w:rFonts w:ascii="Arial" w:hAnsi="Arial" w:cs="Arial"/>
-          <w:sz w:val="24"/>
-          <w:szCs w:val="24"/>
-        </w:rPr>
-      </w:pPr>
-      <w:r>
-        <w:rPr>
-          <w:rFonts w:ascii="Arial" w:hAnsi="Arial" w:cs="Arial"/>
-          <w:sz w:val="24"/>
-          <w:szCs w:val="24"/>
-        </w:rPr>
-        <w:t xml:space="preserve">La autora Lamarca, María (2018) concuerda con que los navegadores web son las herramientas de software </w:t>
-      </w:r>
-      <w:r>
-        <w:rPr>
-          <w:rFonts w:ascii="Arial" w:hAnsi="Arial" w:cs="Arial"/>
-          <w:sz w:val="24"/>
-          <w:szCs w:val="24"/>
-        </w:rPr>
-        <w:t>más</w:t>
-      </w:r>
-      <w:r>
-        <w:rPr>
-          <w:rFonts w:ascii="Arial" w:hAnsi="Arial" w:cs="Arial"/>
-          <w:sz w:val="24"/>
-          <w:szCs w:val="24"/>
-        </w:rPr>
-        <w:t xml:space="preserve"> utilizadas en la actualidad, ya que están disponibles en casi todos los dispositivos informativos que usamos cotidianamente, además</w:t>
-      </w:r>
-      <w:r>
-        <w:rPr>
-          <w:rFonts w:ascii="Arial" w:hAnsi="Arial" w:cs="Arial"/>
-          <w:sz w:val="24"/>
-          <w:szCs w:val="24"/>
-        </w:rPr>
-        <w:t xml:space="preserve">, de lo útil que suelen </w:t>
-      </w:r>
-      <w:r>
-        <w:rPr>
-          <w:rFonts w:ascii="Arial" w:hAnsi="Arial" w:cs="Arial"/>
-          <w:sz w:val="24"/>
-          <w:szCs w:val="24"/>
-        </w:rPr>
-        <w:t xml:space="preserve">ser en determinadas situaciones y </w:t>
-      </w:r>
-      <w:r>
-        <w:rPr>
-          <w:rFonts w:ascii="Arial" w:hAnsi="Arial" w:cs="Arial"/>
-          <w:sz w:val="24"/>
-          <w:szCs w:val="24"/>
-        </w:rPr>
-        <w:t>los define como herramientas de software que permiten leer documentos en la Web, hacer peticiones a servidores y mostrar sus resultados que no se limitan a texto, también a contenido multimedia.</w:t>
-      </w:r>
-    </w:p>
-    <w:p>
-      <w:pPr>
-        <w:spacing w:line="360" w:lineRule="auto"/>
-        <w:ind w:firstLine="708"/>
-        <w:jc w:val="both"/>
-        <w:rPr>
-          <w:rFonts w:ascii="Arial" w:hAnsi="Arial" w:cs="Arial"/>
-          <w:sz w:val="24"/>
-          <w:szCs w:val="24"/>
-        </w:rPr>
-      </w:pPr>
-    </w:p>
-    <w:p>
-      <w:pPr>
-        <w:spacing w:line="360" w:lineRule="auto"/>
-        <w:ind w:firstLine="708"/>
-        <w:jc w:val="both"/>
-        <w:rPr>
-          <w:rFonts w:ascii="Arial" w:hAnsi="Arial" w:cs="Arial"/>
-          <w:sz w:val="24"/>
-          <w:szCs w:val="24"/>
-        </w:rPr>
-      </w:pPr>
-      <w:r>
-        <w:rPr>
-          <w:rFonts w:ascii="Arial" w:hAnsi="Arial" w:cs="Arial"/>
-          <w:sz w:val="24"/>
-          <w:szCs w:val="24"/>
-        </w:rPr>
-        <w:t>Analizando la opinión de los distintos autores se puede</w:t>
-      </w:r>
-      <w:r>
-        <w:rPr>
-          <w:rFonts w:ascii="Arial" w:hAnsi="Arial" w:cs="Arial"/>
-          <w:sz w:val="24"/>
-          <w:szCs w:val="24"/>
-        </w:rPr>
-        <w:t xml:space="preserve"> concluir </w:t>
-      </w:r>
-      <w:r>
-        <w:rPr>
-          <w:rFonts w:ascii="Arial" w:hAnsi="Arial" w:cs="Arial"/>
-          <w:sz w:val="24"/>
-          <w:szCs w:val="24"/>
-        </w:rPr>
-        <w:t>que los</w:t>
-      </w:r>
-      <w:r>
-        <w:rPr>
-          <w:rFonts w:ascii="Arial" w:hAnsi="Arial" w:cs="Arial"/>
-          <w:sz w:val="24"/>
-          <w:szCs w:val="24"/>
-        </w:rPr>
-        <w:t xml:space="preserve"> navegadores web son </w:t>
-      </w:r>
-      <w:r>
-        <w:rPr>
-          <w:rFonts w:ascii="Arial" w:hAnsi="Arial" w:cs="Arial"/>
-          <w:sz w:val="24"/>
-          <w:szCs w:val="24"/>
-        </w:rPr>
-        <w:t>los programas de software</w:t>
-      </w:r>
-      <w:r>
-        <w:rPr>
-          <w:rFonts w:ascii="Arial" w:hAnsi="Arial" w:cs="Arial"/>
-          <w:sz w:val="24"/>
-          <w:szCs w:val="24"/>
-        </w:rPr>
-        <w:t xml:space="preserve"> que se encargan de</w:t>
-      </w:r>
-      <w:r>
-        <w:rPr>
-          <w:rFonts w:ascii="Arial" w:hAnsi="Arial" w:cs="Arial"/>
-          <w:sz w:val="24"/>
-          <w:szCs w:val="24"/>
-        </w:rPr>
-        <w:t xml:space="preserve"> renderizar los documentos web, estos incluyen los documentos de hipertexto o hipermedia, hojas de estilos y scripts de programación, estos programas son </w:t>
-      </w:r>
-      <w:r>
-        <w:rPr>
-          <w:rFonts w:ascii="Arial" w:hAnsi="Arial" w:cs="Arial"/>
-          <w:sz w:val="24"/>
-          <w:szCs w:val="24"/>
-        </w:rPr>
-        <w:t>los más reconocidos después de las redes sociales por ser gratis, fáciles de utilizar y ofrecer una gran utilidad, ya que permiten el acceso a la internet de manera instantánea para realizar búsquedas de cualquier cosa que el usuario necesite.</w:t>
-      </w:r>
-    </w:p>
-    <w:p>
-      <w:pPr>
-        <w:spacing w:line="360" w:lineRule="auto"/>
-        <w:jc w:val="both"/>
-        <w:rPr>
-          <w:rFonts w:ascii="Arial" w:hAnsi="Arial" w:cs="Arial"/>
-          <w:b/>
-          <w:sz w:val="32"/>
-          <w:szCs w:val="24"/>
-        </w:rPr>
-      </w:pPr>
+          <w:szCs w:val="24"/>
+        </w:rPr>
+      </w:pPr>
+    </w:p>
+    <w:p>
+      <w:pPr>
+        <w:spacing w:line="360" w:lineRule="auto"/>
+        <w:jc w:val="both"/>
+        <w:rPr>
+          <w:rFonts w:ascii="Arial" w:hAnsi="Arial" w:cs="Arial"/>
+          <w:b/>
+          <w:sz w:val="24"/>
+          <w:szCs w:val="24"/>
+        </w:rPr>
+      </w:pPr>
+      <w:r>
+        <w:rPr>
+          <w:rFonts w:ascii="Arial" w:hAnsi="Arial" w:cs="Arial"/>
+          <w:b/>
+          <w:sz w:val="24"/>
+          <w:szCs w:val="24"/>
+        </w:rPr>
+        <w:t>2.2.</w:t>
+      </w:r>
+      <w:r>
+        <w:rPr>
+          <w:rFonts w:ascii="Arial" w:hAnsi="Arial" w:cs="Arial"/>
+          <w:b/>
+          <w:sz w:val="24"/>
+          <w:szCs w:val="24"/>
+        </w:rPr>
+        <w:t>12</w:t>
+      </w:r>
       <w:bookmarkStart w:id="0" w:name="_GoBack"/>
       <w:bookmarkEnd w:id="0"/>
-    </w:p>
-    <w:p>
-      <w:pPr>
-        <w:spacing w:line="360" w:lineRule="auto"/>
-        <w:jc w:val="center"/>
-        <w:rPr>
-          <w:rFonts w:ascii="Arial" w:hAnsi="Arial" w:cs="Arial"/>
-          <w:b/>
-          <w:sz w:val="24"/>
-          <w:szCs w:val="24"/>
-        </w:rPr>
-      </w:pPr>
-      <w:r>
-        <w:rPr>
-          <w:rFonts w:ascii="Arial" w:hAnsi="Arial" w:cs="Arial"/>
-          <w:b/>
+      <w:r>
+        <w:rPr>
+          <w:rFonts w:ascii="Arial" w:hAnsi="Arial" w:cs="Arial"/>
+          <w:b/>
+          <w:sz w:val="24"/>
+          <w:szCs w:val="24"/>
+        </w:rPr>
+        <w:t xml:space="preserve"> Navegadores Web</w:t>
+      </w:r>
+    </w:p>
+    <w:p>
+      <w:pPr>
+        <w:spacing w:line="360" w:lineRule="auto"/>
+        <w:ind w:firstLine="708"/>
+        <w:jc w:val="both"/>
+        <w:rPr>
+          <w:rFonts w:ascii="Arial" w:hAnsi="Arial" w:cs="Arial"/>
+          <w:sz w:val="24"/>
+          <w:szCs w:val="24"/>
+        </w:rPr>
+      </w:pPr>
+      <w:r>
+        <w:rPr>
+          <w:rFonts w:ascii="Arial" w:hAnsi="Arial" w:cs="Arial"/>
+          <w:sz w:val="24"/>
+          <w:szCs w:val="24"/>
+        </w:rPr>
+        <w:t xml:space="preserve">Según </w:t>
+      </w:r>
+      <w:r>
+        <w:rPr>
+          <w:rFonts w:ascii="Arial" w:hAnsi="Arial" w:cs="Arial"/>
+          <w:sz w:val="24"/>
+          <w:szCs w:val="24"/>
+        </w:rPr>
+        <w:t>el autor</w:t>
+      </w:r>
+      <w:r>
+        <w:rPr>
+          <w:rFonts w:ascii="Arial" w:hAnsi="Arial" w:cs="Arial"/>
+          <w:sz w:val="24"/>
+          <w:szCs w:val="24"/>
+        </w:rPr>
+        <w:t xml:space="preserve"> </w:t>
+      </w:r>
+      <w:r>
+        <w:rPr>
+          <w:rFonts w:ascii="Arial" w:hAnsi="Arial" w:cs="Arial"/>
+          <w:sz w:val="24"/>
+          <w:szCs w:val="24"/>
+        </w:rPr>
+        <w:t>Capdevila (2007, p.</w:t>
+      </w:r>
+      <w:r>
+        <w:rPr>
+          <w:rFonts w:ascii="Arial" w:hAnsi="Arial" w:cs="Arial"/>
+          <w:sz w:val="24"/>
+          <w:szCs w:val="24"/>
+        </w:rPr>
+        <w:t>4</w:t>
+      </w:r>
+      <w:r>
+        <w:rPr>
+          <w:rFonts w:ascii="Arial" w:hAnsi="Arial" w:cs="Arial"/>
+          <w:sz w:val="24"/>
+          <w:szCs w:val="24"/>
+        </w:rPr>
+        <w:t xml:space="preserve">), Los navegadores </w:t>
+      </w:r>
+      <w:r>
+        <w:rPr>
+          <w:rFonts w:ascii="Arial" w:hAnsi="Arial" w:cs="Arial"/>
+          <w:sz w:val="24"/>
+          <w:szCs w:val="24"/>
+        </w:rPr>
+        <w:t xml:space="preserve">web </w:t>
+      </w:r>
+      <w:r>
+        <w:rPr>
+          <w:rFonts w:ascii="Arial" w:hAnsi="Arial" w:cs="Arial"/>
+          <w:sz w:val="24"/>
+          <w:szCs w:val="24"/>
+        </w:rPr>
+        <w:t>son programas preparados para mostrar las páginas Web y para el acceso a Internet, a través de una interfaz gráfica que permite representar texto, gráficos, audio y vídeo</w:t>
+      </w:r>
+      <w:r>
+        <w:rPr>
+          <w:rFonts w:ascii="Arial" w:hAnsi="Arial" w:cs="Arial"/>
+          <w:sz w:val="24"/>
+          <w:szCs w:val="24"/>
+        </w:rPr>
+        <w:t>. Actualmente los navegadores cuentan con multitud de funciones que permiten a los desarrolladores obtener estadísticas importantes con respecto a su página web para realizar las respectivas mejoras, los navegadores se han convertido en los programas más utilizados para obtener un acceso directo a internet.</w:t>
+      </w:r>
+    </w:p>
+    <w:p>
+      <w:pPr>
+        <w:spacing w:line="360" w:lineRule="auto"/>
+        <w:ind w:firstLine="708"/>
+        <w:jc w:val="both"/>
+        <w:rPr>
+          <w:rFonts w:ascii="Arial" w:hAnsi="Arial" w:cs="Arial"/>
+          <w:sz w:val="24"/>
+          <w:szCs w:val="24"/>
+        </w:rPr>
+      </w:pPr>
+      <w:r>
+        <w:rPr>
+          <w:rFonts w:ascii="Arial" w:hAnsi="Arial" w:cs="Arial"/>
+          <w:sz w:val="24"/>
+          <w:szCs w:val="24"/>
+        </w:rPr>
+        <w:t xml:space="preserve">La autora Lamarca, María (2018) concuerda con que los navegadores web son las herramientas de software </w:t>
+      </w:r>
+      <w:r>
+        <w:rPr>
+          <w:rFonts w:ascii="Arial" w:hAnsi="Arial" w:cs="Arial"/>
+          <w:sz w:val="24"/>
+          <w:szCs w:val="24"/>
+        </w:rPr>
+        <w:t>más</w:t>
+      </w:r>
+      <w:r>
+        <w:rPr>
+          <w:rFonts w:ascii="Arial" w:hAnsi="Arial" w:cs="Arial"/>
+          <w:sz w:val="24"/>
+          <w:szCs w:val="24"/>
+        </w:rPr>
+        <w:t xml:space="preserve"> utilizadas en la actualidad, ya que están disponibles en casi todos los dispositivos informativos que usamos cotidianamente, además</w:t>
+      </w:r>
+      <w:r>
+        <w:rPr>
+          <w:rFonts w:ascii="Arial" w:hAnsi="Arial" w:cs="Arial"/>
+          <w:sz w:val="24"/>
+          <w:szCs w:val="24"/>
+        </w:rPr>
+        <w:t xml:space="preserve">, de lo útil que suelen </w:t>
+      </w:r>
+      <w:r>
+        <w:rPr>
+          <w:rFonts w:ascii="Arial" w:hAnsi="Arial" w:cs="Arial"/>
+          <w:sz w:val="24"/>
+          <w:szCs w:val="24"/>
+        </w:rPr>
+        <w:t xml:space="preserve">ser en determinadas situaciones y </w:t>
+      </w:r>
+      <w:r>
+        <w:rPr>
+          <w:rFonts w:ascii="Arial" w:hAnsi="Arial" w:cs="Arial"/>
+          <w:sz w:val="24"/>
+          <w:szCs w:val="24"/>
+        </w:rPr>
+        <w:t>los define como herramientas de software que permiten leer documentos en la Web, hacer peticiones a servidores y mostrar sus resultados que no se limitan a texto, también a contenido multimedia.</w:t>
+      </w:r>
+    </w:p>
+    <w:p>
+      <w:pPr>
+        <w:spacing w:line="360" w:lineRule="auto"/>
+        <w:ind w:firstLine="708"/>
+        <w:jc w:val="both"/>
+        <w:rPr>
+          <w:rFonts w:ascii="Arial" w:hAnsi="Arial" w:cs="Arial"/>
+          <w:sz w:val="24"/>
+          <w:szCs w:val="24"/>
+        </w:rPr>
+      </w:pPr>
+    </w:p>
+    <w:p>
+      <w:pPr>
+        <w:spacing w:line="360" w:lineRule="auto"/>
+        <w:ind w:firstLine="708"/>
+        <w:jc w:val="both"/>
+        <w:rPr>
+          <w:rFonts w:ascii="Arial" w:hAnsi="Arial" w:cs="Arial"/>
+          <w:sz w:val="24"/>
+          <w:szCs w:val="24"/>
+        </w:rPr>
+      </w:pPr>
+      <w:r>
+        <w:rPr>
+          <w:rFonts w:ascii="Arial" w:hAnsi="Arial" w:cs="Arial"/>
           <w:sz w:val="24"/>
           <w:szCs w:val="24"/>
         </w:rPr>
         <w:lastRenderedPageBreak/>
-        <w:t>……Faltan definiciones que están en investigación…….</w:t>
+        <w:t>Analizando la opinión de los distintos autores se puede</w:t>
+      </w:r>
+      <w:r>
+        <w:rPr>
+          <w:rFonts w:ascii="Arial" w:hAnsi="Arial" w:cs="Arial"/>
+          <w:sz w:val="24"/>
+          <w:szCs w:val="24"/>
+        </w:rPr>
+        <w:t xml:space="preserve"> concluir </w:t>
+      </w:r>
+      <w:r>
+        <w:rPr>
+          <w:rFonts w:ascii="Arial" w:hAnsi="Arial" w:cs="Arial"/>
+          <w:sz w:val="24"/>
+          <w:szCs w:val="24"/>
+        </w:rPr>
+        <w:t>que los</w:t>
+      </w:r>
+      <w:r>
+        <w:rPr>
+          <w:rFonts w:ascii="Arial" w:hAnsi="Arial" w:cs="Arial"/>
+          <w:sz w:val="24"/>
+          <w:szCs w:val="24"/>
+        </w:rPr>
+        <w:t xml:space="preserve"> navegadores web son </w:t>
+      </w:r>
+      <w:r>
+        <w:rPr>
+          <w:rFonts w:ascii="Arial" w:hAnsi="Arial" w:cs="Arial"/>
+          <w:sz w:val="24"/>
+          <w:szCs w:val="24"/>
+        </w:rPr>
+        <w:t>los programas de software</w:t>
+      </w:r>
+      <w:r>
+        <w:rPr>
+          <w:rFonts w:ascii="Arial" w:hAnsi="Arial" w:cs="Arial"/>
+          <w:sz w:val="24"/>
+          <w:szCs w:val="24"/>
+        </w:rPr>
+        <w:t xml:space="preserve"> que se encargan de</w:t>
+      </w:r>
+      <w:r>
+        <w:rPr>
+          <w:rFonts w:ascii="Arial" w:hAnsi="Arial" w:cs="Arial"/>
+          <w:sz w:val="24"/>
+          <w:szCs w:val="24"/>
+        </w:rPr>
+        <w:t xml:space="preserve"> renderizar los documentos web, estos incluyen los documentos de hipertexto o hipermedia, hojas de estilos y scripts de programación, estos programas son </w:t>
+      </w:r>
+      <w:r>
+        <w:rPr>
+          <w:rFonts w:ascii="Arial" w:hAnsi="Arial" w:cs="Arial"/>
+          <w:sz w:val="24"/>
+          <w:szCs w:val="24"/>
+        </w:rPr>
+        <w:t>los más reconocidos después de las redes sociales por ser gratis, fáciles de utilizar y ofrecer una gran utilidad, ya que permiten el acceso a la internet de manera instantánea para realizar búsquedas de cualqui</w:t>
+      </w:r>
+      <w:r>
+        <w:rPr>
+          <w:rFonts w:ascii="Arial" w:hAnsi="Arial" w:cs="Arial"/>
+          <w:sz w:val="24"/>
+          <w:szCs w:val="24"/>
+        </w:rPr>
+        <w:t>er cosa que el usuario necesite.</w:t>
       </w:r>
     </w:p>
     <w:p>
@@ -4206,17 +4913,603 @@
           <w:szCs w:val="24"/>
         </w:rPr>
       </w:pPr>
-    </w:p>
-    <w:p>
-      <w:pPr>
-        <w:spacing w:line="360" w:lineRule="auto"/>
-        <w:ind w:firstLine="708"/>
-        <w:jc w:val="both"/>
-        <w:rPr>
-          <w:rFonts w:ascii="Arial" w:hAnsi="Arial" w:cs="Arial"/>
-          <w:sz w:val="24"/>
-        </w:rPr>
-      </w:pPr>
+      <w:r>
+        <w:rPr>
+          <w:rFonts w:ascii="Arial" w:hAnsi="Arial" w:cs="Arial"/>
+          <w:sz w:val="24"/>
+          <w:szCs w:val="24"/>
+        </w:rPr>
+        <w:t xml:space="preserve">El sistema de variables que se presenta a continuación, permitirá explicar con claridad las definiciones en las cuales estará basado el componente que será desarrollado, para tener el conocimiento </w:t>
+      </w:r>
+      <w:r>
+        <w:rPr>
+          <w:rFonts w:ascii="Arial" w:hAnsi="Arial" w:cs="Arial"/>
+          <w:sz w:val="24"/>
+          <w:szCs w:val="24"/>
+        </w:rPr>
+        <w:t>teórico</w:t>
+      </w:r>
+      <w:r>
+        <w:rPr>
+          <w:rFonts w:ascii="Arial" w:hAnsi="Arial" w:cs="Arial"/>
+          <w:sz w:val="24"/>
+          <w:szCs w:val="24"/>
+        </w:rPr>
+        <w:t xml:space="preserve"> de la practica a efectuar</w:t>
+      </w:r>
+    </w:p>
+    <w:p>
+      <w:pPr>
+        <w:spacing w:line="360" w:lineRule="auto"/>
+        <w:jc w:val="both"/>
+        <w:rPr>
+          <w:rFonts w:ascii="Arial" w:hAnsi="Arial" w:cs="Arial"/>
+          <w:b/>
+          <w:sz w:val="24"/>
+          <w:szCs w:val="24"/>
+        </w:rPr>
+      </w:pPr>
+      <w:r>
+        <w:rPr>
+          <w:rFonts w:ascii="Arial" w:hAnsi="Arial" w:cs="Arial"/>
+          <w:b/>
+          <w:sz w:val="24"/>
+          <w:szCs w:val="24"/>
+        </w:rPr>
+        <w:t>2.3.1</w:t>
+      </w:r>
+      <w:r>
+        <w:rPr>
+          <w:rFonts w:ascii="Arial" w:hAnsi="Arial" w:cs="Arial"/>
+          <w:b/>
+          <w:sz w:val="24"/>
+          <w:szCs w:val="24"/>
+        </w:rPr>
+        <w:t xml:space="preserve"> </w:t>
+      </w:r>
+      <w:r>
+        <w:rPr>
+          <w:rFonts w:ascii="Arial" w:hAnsi="Arial" w:cs="Arial"/>
+          <w:b/>
+          <w:sz w:val="24"/>
+          <w:szCs w:val="24"/>
+        </w:rPr>
+        <w:t>Definición</w:t>
+      </w:r>
+      <w:r>
+        <w:rPr>
+          <w:rFonts w:ascii="Arial" w:hAnsi="Arial" w:cs="Arial"/>
+          <w:b/>
+          <w:sz w:val="24"/>
+          <w:szCs w:val="24"/>
+        </w:rPr>
+        <w:t xml:space="preserve"> nominal:</w:t>
+      </w:r>
+    </w:p>
+    <w:p>
+      <w:pPr>
+        <w:spacing w:line="360" w:lineRule="auto"/>
+        <w:jc w:val="both"/>
+        <w:rPr>
+          <w:rFonts w:ascii="Arial" w:hAnsi="Arial" w:cs="Arial"/>
+          <w:sz w:val="24"/>
+          <w:szCs w:val="24"/>
+        </w:rPr>
+      </w:pPr>
+      <w:r>
+        <w:rPr>
+          <w:rFonts w:ascii="Arial" w:hAnsi="Arial" w:cs="Arial"/>
+          <w:sz w:val="24"/>
+          <w:szCs w:val="24"/>
+        </w:rPr>
+        <w:t>Plataforma de atención a usuarios</w:t>
+      </w:r>
+    </w:p>
+    <w:p>
+      <w:pPr>
+        <w:spacing w:line="360" w:lineRule="auto"/>
+        <w:jc w:val="both"/>
+        <w:rPr>
+          <w:rFonts w:ascii="Arial" w:hAnsi="Arial" w:cs="Arial"/>
+          <w:b/>
+          <w:sz w:val="24"/>
+          <w:szCs w:val="24"/>
+        </w:rPr>
+      </w:pPr>
+      <w:r>
+        <w:rPr>
+          <w:rFonts w:ascii="Arial" w:hAnsi="Arial" w:cs="Arial"/>
+          <w:b/>
+          <w:sz w:val="24"/>
+          <w:szCs w:val="24"/>
+        </w:rPr>
+        <w:t>2.3.2</w:t>
+      </w:r>
+      <w:r>
+        <w:rPr>
+          <w:rFonts w:ascii="Arial" w:hAnsi="Arial" w:cs="Arial"/>
+          <w:b/>
+          <w:sz w:val="24"/>
+          <w:szCs w:val="24"/>
+        </w:rPr>
+        <w:t xml:space="preserve"> </w:t>
+      </w:r>
+      <w:r>
+        <w:rPr>
+          <w:rFonts w:ascii="Arial" w:hAnsi="Arial" w:cs="Arial"/>
+          <w:b/>
+          <w:sz w:val="24"/>
+          <w:szCs w:val="24"/>
+        </w:rPr>
+        <w:t>Definición</w:t>
+      </w:r>
+      <w:r>
+        <w:rPr>
+          <w:rFonts w:ascii="Arial" w:hAnsi="Arial" w:cs="Arial"/>
+          <w:b/>
+          <w:sz w:val="24"/>
+          <w:szCs w:val="24"/>
+        </w:rPr>
+        <w:t xml:space="preserve"> conceptual:</w:t>
+      </w:r>
+    </w:p>
+    <w:p>
+      <w:pPr>
+        <w:spacing w:line="360" w:lineRule="auto"/>
+        <w:jc w:val="both"/>
+        <w:rPr>
+          <w:rFonts w:ascii="Arial" w:hAnsi="Arial" w:cs="Arial"/>
+          <w:sz w:val="24"/>
+          <w:szCs w:val="24"/>
+        </w:rPr>
+      </w:pPr>
+      <w:r>
+        <w:rPr>
+          <w:rFonts w:ascii="Arial" w:hAnsi="Arial" w:cs="Arial"/>
+          <w:sz w:val="24"/>
+          <w:szCs w:val="24"/>
+        </w:rPr>
+        <w:t>Para el autor Blanco (</w:t>
+      </w:r>
+      <w:r>
+        <w:rPr>
+          <w:rFonts w:ascii="Arial" w:hAnsi="Arial" w:cs="Arial"/>
+          <w:sz w:val="24"/>
+          <w:szCs w:val="24"/>
+        </w:rPr>
+        <w:t>2001)</w:t>
+      </w:r>
+      <w:r>
+        <w:rPr>
+          <w:rFonts w:ascii="Arial" w:hAnsi="Arial" w:cs="Arial"/>
+          <w:sz w:val="24"/>
+          <w:szCs w:val="24"/>
+        </w:rPr>
+        <w:t xml:space="preserve"> La</w:t>
+      </w:r>
+      <w:r>
+        <w:rPr>
+          <w:rFonts w:ascii="Arial" w:hAnsi="Arial" w:cs="Arial"/>
+          <w:sz w:val="24"/>
+          <w:szCs w:val="24"/>
+        </w:rPr>
+        <w:t xml:space="preserve"> atención al cliente es el «conjunto de activida</w:t>
+      </w:r>
+      <w:r>
+        <w:rPr>
+          <w:rFonts w:ascii="Arial" w:hAnsi="Arial" w:cs="Arial"/>
+          <w:sz w:val="24"/>
+          <w:szCs w:val="24"/>
+        </w:rPr>
+        <w:t>des desarrolladas por las orga</w:t>
+      </w:r>
+      <w:r>
+        <w:rPr>
+          <w:rFonts w:ascii="Arial" w:hAnsi="Arial" w:cs="Arial"/>
+          <w:sz w:val="24"/>
+          <w:szCs w:val="24"/>
+        </w:rPr>
+        <w:t>nizaciones con orientación al mercado, encaminadas</w:t>
+      </w:r>
+      <w:r>
+        <w:rPr>
+          <w:rFonts w:ascii="Arial" w:hAnsi="Arial" w:cs="Arial"/>
+          <w:sz w:val="24"/>
+          <w:szCs w:val="24"/>
+        </w:rPr>
+        <w:t xml:space="preserve"> a identificar las necesidades </w:t>
+      </w:r>
+      <w:r>
+        <w:rPr>
+          <w:rFonts w:ascii="Arial" w:hAnsi="Arial" w:cs="Arial"/>
+          <w:sz w:val="24"/>
+          <w:szCs w:val="24"/>
+        </w:rPr>
+        <w:t>de los clientes en la compra para satisfacerlas</w:t>
+      </w:r>
+      <w:r>
+        <w:rPr>
+          <w:rFonts w:ascii="Arial" w:hAnsi="Arial" w:cs="Arial"/>
+          <w:sz w:val="24"/>
+          <w:szCs w:val="24"/>
+        </w:rPr>
+        <w:t xml:space="preserve">, logrando de este modo cubrir </w:t>
+      </w:r>
+      <w:r>
+        <w:rPr>
+          <w:rFonts w:ascii="Arial" w:hAnsi="Arial" w:cs="Arial"/>
+          <w:sz w:val="24"/>
+          <w:szCs w:val="24"/>
+        </w:rPr>
+        <w:t xml:space="preserve">sus expectativas, </w:t>
+      </w:r>
+      <w:r>
+        <w:rPr>
+          <w:rFonts w:ascii="Arial" w:hAnsi="Arial" w:cs="Arial"/>
+          <w:sz w:val="24"/>
+          <w:szCs w:val="24"/>
+        </w:rPr>
+        <w:t>y,</w:t>
+      </w:r>
+      <w:r>
+        <w:rPr>
+          <w:rFonts w:ascii="Arial" w:hAnsi="Arial" w:cs="Arial"/>
+          <w:sz w:val="24"/>
+          <w:szCs w:val="24"/>
+        </w:rPr>
+        <w:t xml:space="preserve"> por tanto, crear o incrementar la satis</w:t>
+      </w:r>
+      <w:r>
+        <w:rPr>
+          <w:rFonts w:ascii="Arial" w:hAnsi="Arial" w:cs="Arial"/>
+          <w:sz w:val="24"/>
+          <w:szCs w:val="24"/>
+        </w:rPr>
+        <w:t xml:space="preserve">facción de nuestros </w:t>
+      </w:r>
+      <w:r>
+        <w:rPr>
+          <w:rFonts w:ascii="Arial" w:hAnsi="Arial" w:cs="Arial"/>
+          <w:sz w:val="24"/>
+          <w:szCs w:val="24"/>
+        </w:rPr>
+        <w:t>clientes»</w:t>
+      </w:r>
+    </w:p>
+    <w:p>
+      <w:pPr>
+        <w:spacing w:line="360" w:lineRule="auto"/>
+        <w:jc w:val="both"/>
+        <w:rPr>
+          <w:rFonts w:ascii="Arial" w:hAnsi="Arial" w:cs="Arial"/>
+          <w:sz w:val="24"/>
+          <w:szCs w:val="24"/>
+        </w:rPr>
+      </w:pPr>
+      <w:r>
+        <w:rPr>
+          <w:rFonts w:ascii="Arial" w:hAnsi="Arial" w:cs="Arial"/>
+          <w:sz w:val="24"/>
+          <w:szCs w:val="24"/>
+        </w:rPr>
+        <w:t xml:space="preserve">Mientras que para </w:t>
+      </w:r>
+      <w:r>
+        <w:rPr>
+          <w:rFonts w:ascii="Arial" w:hAnsi="Arial" w:cs="Arial"/>
+          <w:sz w:val="24"/>
+          <w:szCs w:val="24"/>
+        </w:rPr>
+        <w:t>López</w:t>
+      </w:r>
+      <w:r>
+        <w:rPr>
+          <w:rFonts w:ascii="Arial" w:hAnsi="Arial" w:cs="Arial"/>
+          <w:sz w:val="24"/>
+          <w:szCs w:val="24"/>
+        </w:rPr>
+        <w:t xml:space="preserve"> (</w:t>
+      </w:r>
+      <w:r>
+        <w:rPr>
+          <w:rFonts w:ascii="Arial" w:hAnsi="Arial" w:cs="Arial"/>
+          <w:sz w:val="24"/>
+          <w:szCs w:val="24"/>
+        </w:rPr>
+        <w:t>2020, p</w:t>
+      </w:r>
+      <w:r>
+        <w:rPr>
+          <w:rFonts w:ascii="Arial" w:hAnsi="Arial" w:cs="Arial"/>
+          <w:sz w:val="24"/>
+          <w:szCs w:val="24"/>
+        </w:rPr>
+        <w:t>.</w:t>
+      </w:r>
+      <w:r>
+        <w:rPr>
+          <w:rFonts w:ascii="Arial" w:hAnsi="Arial" w:cs="Arial"/>
+          <w:sz w:val="24"/>
+          <w:szCs w:val="24"/>
+        </w:rPr>
+        <w:t xml:space="preserve">8) </w:t>
+      </w:r>
+      <w:r>
+        <w:rPr>
+          <w:rFonts w:ascii="Arial" w:hAnsi="Arial" w:cs="Arial"/>
+          <w:sz w:val="24"/>
+          <w:szCs w:val="24"/>
+        </w:rPr>
+        <w:t>La atención al clien</w:t>
+      </w:r>
+      <w:r>
+        <w:rPr>
+          <w:rFonts w:ascii="Arial" w:hAnsi="Arial" w:cs="Arial"/>
+          <w:sz w:val="24"/>
+          <w:szCs w:val="24"/>
+        </w:rPr>
+        <w:t xml:space="preserve">te, consumidor y usuario es el </w:t>
+      </w:r>
+      <w:r>
+        <w:rPr>
+          <w:rFonts w:ascii="Arial" w:hAnsi="Arial" w:cs="Arial"/>
+          <w:sz w:val="24"/>
+          <w:szCs w:val="24"/>
+        </w:rPr>
+        <w:t>conjunto de acciones</w:t>
+      </w:r>
+      <w:r>
+        <w:rPr>
+          <w:rFonts w:ascii="Arial" w:hAnsi="Arial" w:cs="Arial"/>
+          <w:sz w:val="24"/>
+          <w:szCs w:val="24"/>
+        </w:rPr>
+        <w:t xml:space="preserve"> encaminadas a la correcta co</w:t>
+      </w:r>
+      <w:r>
+        <w:rPr>
+          <w:rFonts w:ascii="Arial" w:hAnsi="Arial" w:cs="Arial"/>
+          <w:sz w:val="24"/>
+          <w:szCs w:val="24"/>
+        </w:rPr>
+        <w:t>municación de las or</w:t>
+      </w:r>
+      <w:r>
+        <w:rPr>
+          <w:rFonts w:ascii="Arial" w:hAnsi="Arial" w:cs="Arial"/>
+          <w:sz w:val="24"/>
+          <w:szCs w:val="24"/>
+        </w:rPr>
+        <w:t xml:space="preserve">ganizaciones con sus grupos de </w:t>
+      </w:r>
+      <w:r>
+        <w:rPr>
+          <w:rFonts w:ascii="Arial" w:hAnsi="Arial" w:cs="Arial"/>
+          <w:sz w:val="24"/>
+          <w:szCs w:val="24"/>
+        </w:rPr>
+        <w:t>interés, en espec</w:t>
+      </w:r>
+      <w:r>
+        <w:rPr>
+          <w:rFonts w:ascii="Arial" w:hAnsi="Arial" w:cs="Arial"/>
+          <w:sz w:val="24"/>
+          <w:szCs w:val="24"/>
+        </w:rPr>
+        <w:t>ial con aquellas personas físicas o ju</w:t>
+      </w:r>
+      <w:r>
+        <w:rPr>
+          <w:rFonts w:ascii="Arial" w:hAnsi="Arial" w:cs="Arial"/>
+          <w:sz w:val="24"/>
+          <w:szCs w:val="24"/>
+        </w:rPr>
+        <w:t>rídicas que presten atenc</w:t>
+      </w:r>
+      <w:r>
+        <w:rPr>
+          <w:rFonts w:ascii="Arial" w:hAnsi="Arial" w:cs="Arial"/>
+          <w:sz w:val="24"/>
+          <w:szCs w:val="24"/>
+        </w:rPr>
+        <w:t xml:space="preserve">ión a sus productos, servicios </w:t>
+      </w:r>
+      <w:r>
+        <w:rPr>
+          <w:rFonts w:ascii="Arial" w:hAnsi="Arial" w:cs="Arial"/>
+          <w:sz w:val="24"/>
+          <w:szCs w:val="24"/>
+        </w:rPr>
+        <w:t>y/o actividades.</w:t>
+      </w:r>
+    </w:p>
+    <w:p>
+      <w:pPr>
+        <w:spacing w:line="360" w:lineRule="auto"/>
+        <w:jc w:val="both"/>
+        <w:rPr>
+          <w:rFonts w:ascii="Arial" w:hAnsi="Arial" w:cs="Arial"/>
+          <w:b/>
+          <w:sz w:val="24"/>
+          <w:szCs w:val="24"/>
+        </w:rPr>
+      </w:pPr>
+      <w:r>
+        <w:rPr>
+          <w:rFonts w:ascii="Arial" w:hAnsi="Arial" w:cs="Arial"/>
+          <w:b/>
+          <w:sz w:val="24"/>
+          <w:szCs w:val="24"/>
+        </w:rPr>
+        <w:t>2.3.3</w:t>
+      </w:r>
+      <w:r>
+        <w:rPr>
+          <w:rFonts w:ascii="Arial" w:hAnsi="Arial" w:cs="Arial"/>
+          <w:b/>
+          <w:sz w:val="24"/>
+          <w:szCs w:val="24"/>
+        </w:rPr>
+        <w:t xml:space="preserve"> </w:t>
+      </w:r>
+      <w:r>
+        <w:rPr>
+          <w:rFonts w:ascii="Arial" w:hAnsi="Arial" w:cs="Arial"/>
+          <w:b/>
+          <w:sz w:val="24"/>
+          <w:szCs w:val="24"/>
+        </w:rPr>
+        <w:t>Definición</w:t>
+      </w:r>
+      <w:r>
+        <w:rPr>
+          <w:rFonts w:ascii="Arial" w:hAnsi="Arial" w:cs="Arial"/>
+          <w:b/>
+          <w:sz w:val="24"/>
+          <w:szCs w:val="24"/>
+        </w:rPr>
+        <w:t xml:space="preserve"> Operacional:</w:t>
+      </w:r>
+    </w:p>
+    <w:p>
+      <w:pPr>
+        <w:spacing w:line="360" w:lineRule="auto"/>
+        <w:jc w:val="both"/>
+        <w:rPr>
+          <w:rFonts w:ascii="Arial" w:hAnsi="Arial" w:cs="Arial"/>
+          <w:sz w:val="24"/>
+          <w:szCs w:val="24"/>
+        </w:rPr>
+      </w:pPr>
+      <w:r>
+        <w:rPr>
+          <w:rFonts w:ascii="Arial" w:hAnsi="Arial" w:cs="Arial"/>
+          <w:sz w:val="24"/>
+          <w:szCs w:val="24"/>
+        </w:rPr>
+        <w:t>Para efec</w:t>
+      </w:r>
+      <w:r>
+        <w:rPr>
+          <w:rFonts w:ascii="Arial" w:hAnsi="Arial" w:cs="Arial"/>
+          <w:sz w:val="24"/>
+          <w:szCs w:val="24"/>
+        </w:rPr>
+        <w:t xml:space="preserve">tos de esta investigación, una plataforma de atención al usuario es un sistema de información que busca facilitar la comunicación de las empresas con sus clientes brindando una atención rápida </w:t>
+      </w:r>
+      <w:r>
+        <w:rPr>
+          <w:rFonts w:ascii="Arial" w:hAnsi="Arial" w:cs="Arial"/>
+          <w:sz w:val="24"/>
+          <w:szCs w:val="24"/>
+        </w:rPr>
+        <w:t xml:space="preserve">y personalizada. En </w:t>
+      </w:r>
+      <w:r>
+        <w:rPr>
+          <w:rFonts w:ascii="Arial" w:hAnsi="Arial" w:cs="Arial"/>
+          <w:sz w:val="24"/>
+          <w:szCs w:val="24"/>
+        </w:rPr>
+        <w:t xml:space="preserve">el caso de las empresas prestadoras de servicio se </w:t>
+      </w:r>
+      <w:r>
+        <w:rPr>
+          <w:rFonts w:ascii="Arial" w:hAnsi="Arial" w:cs="Arial"/>
+          <w:sz w:val="24"/>
+          <w:szCs w:val="24"/>
+        </w:rPr>
+        <w:t>tomará</w:t>
+      </w:r>
+      <w:r>
+        <w:rPr>
+          <w:rFonts w:ascii="Arial" w:hAnsi="Arial" w:cs="Arial"/>
+          <w:sz w:val="24"/>
+          <w:szCs w:val="24"/>
+        </w:rPr>
+        <w:t xml:space="preserve"> en cuenta la satisfacción</w:t>
+      </w:r>
+      <w:r>
+        <w:rPr>
+          <w:rFonts w:ascii="Arial" w:hAnsi="Arial" w:cs="Arial"/>
+          <w:sz w:val="24"/>
+          <w:szCs w:val="24"/>
+        </w:rPr>
+        <w:t xml:space="preserve"> del cliente y </w:t>
+      </w:r>
+      <w:r>
+        <w:rPr>
+          <w:rFonts w:ascii="Arial" w:hAnsi="Arial" w:cs="Arial"/>
+          <w:sz w:val="24"/>
+          <w:szCs w:val="24"/>
+        </w:rPr>
+        <w:lastRenderedPageBreak/>
+        <w:t>el grado de conformidad</w:t>
+      </w:r>
+      <w:r>
+        <w:rPr>
+          <w:rFonts w:ascii="Arial" w:hAnsi="Arial" w:cs="Arial"/>
+          <w:sz w:val="24"/>
+          <w:szCs w:val="24"/>
+        </w:rPr>
+        <w:t xml:space="preserve"> con la calidad </w:t>
+      </w:r>
+      <w:r>
+        <w:rPr>
+          <w:rFonts w:ascii="Arial" w:hAnsi="Arial" w:cs="Arial"/>
+          <w:sz w:val="24"/>
+          <w:szCs w:val="24"/>
+        </w:rPr>
+        <w:t>del servicio que se les presta donde el soporte que estos r</w:t>
+      </w:r>
+      <w:r>
+        <w:rPr>
+          <w:rFonts w:ascii="Arial" w:hAnsi="Arial" w:cs="Arial"/>
+          <w:sz w:val="24"/>
+          <w:szCs w:val="24"/>
+        </w:rPr>
+        <w:t>eciben juega un papel importante</w:t>
+      </w:r>
+      <w:r>
+        <w:rPr>
+          <w:rFonts w:ascii="Arial" w:hAnsi="Arial" w:cs="Arial"/>
+          <w:sz w:val="24"/>
+          <w:szCs w:val="24"/>
+        </w:rPr>
+        <w:t>, además de aumentar la efi</w:t>
+      </w:r>
+      <w:r>
+        <w:rPr>
+          <w:rFonts w:ascii="Arial" w:hAnsi="Arial" w:cs="Arial"/>
+          <w:sz w:val="24"/>
+          <w:szCs w:val="24"/>
+        </w:rPr>
+        <w:t>ci</w:t>
+      </w:r>
+      <w:r>
+        <w:rPr>
+          <w:rFonts w:ascii="Arial" w:hAnsi="Arial" w:cs="Arial"/>
+          <w:sz w:val="24"/>
+          <w:szCs w:val="24"/>
+        </w:rPr>
+        <w:t xml:space="preserve">encia y de reducir los tiempos de respuesta de los procesos efectuados al momento de atender las dudas y/o inconvenientes de los usuarios con el servicio. A través de </w:t>
+      </w:r>
+      <w:r>
+        <w:rPr>
+          <w:rFonts w:ascii="Arial" w:hAnsi="Arial" w:cs="Arial"/>
+          <w:sz w:val="24"/>
+          <w:szCs w:val="24"/>
+        </w:rPr>
+        <w:t>interfaces intuitivas y amigables para con el usuario, además de poseer una base de datos robusta y confiable que almacene y distribuya la información necesaria de los clientes, facilitando las actividades de los empleados encargados de la empresa. Sin dejar de lado el desarrollo de procesos eficaces</w:t>
+      </w:r>
+      <w:r>
+        <w:rPr>
+          <w:rFonts w:ascii="Arial" w:hAnsi="Arial" w:cs="Arial"/>
+          <w:sz w:val="24"/>
+          <w:szCs w:val="24"/>
+        </w:rPr>
+        <w:t>, buscando una mejor organización de los datos de los usuarios y permitiéndoles saber el estado de su queja y/o solicitud realizada.</w:t>
+      </w:r>
     </w:p>
     <w:sectPr>
       <w:pgSz w:w="12240" w:h="15840"/>

</xml_diff>